<commit_message>
repharsing santenes in docx
</commit_message>
<xml_diff>
--- a/Ex1_from_Moodle/HW1- Elad Wasserstein & Chen Naveh.docx
+++ b/Ex1_from_Moodle/HW1- Elad Wasserstein & Chen Naveh.docx
@@ -3,43 +3,143 @@
 <w:document xmlns:wpc="http://schemas.microsoft.com/office/word/2010/wordprocessingCanvas" xmlns:cx="http://schemas.microsoft.com/office/drawing/2014/chartex" xmlns:cx1="http://schemas.microsoft.com/office/drawing/2015/9/8/chartex" xmlns:cx2="http://schemas.microsoft.com/office/drawing/2015/10/21/chartex" xmlns:cx3="http://schemas.microsoft.com/office/drawing/2016/5/9/chartex" xmlns:cx4="http://schemas.microsoft.com/office/drawing/2016/5/10/chartex" xmlns:cx5="http://schemas.microsoft.com/office/drawing/2016/5/11/chartex" xmlns:cx6="http://schemas.microsoft.com/office/drawing/2016/5/12/chartex" xmlns:cx7="http://schemas.microsoft.com/office/drawing/2016/5/13/chartex" xmlns:cx8="http://schemas.microsoft.com/office/drawing/2016/5/14/chartex" xmlns:mc="http://schemas.openxmlformats.org/markup-compatibility/2006" xmlns:aink="http://schemas.microsoft.com/office/drawing/2016/ink" xmlns:am3d="http://schemas.microsoft.com/office/drawing/2017/model3d" xmlns:o="urn:schemas-microsoft-com:office:office" xmlns:r="http://schemas.openxmlformats.org/officeDocument/2006/relationships" xmlns:m="http://schemas.openxmlformats.org/officeDocument/2006/math" xmlns:v="urn:schemas-microsoft-com:vml" xmlns:wp14="http://schemas.microsoft.com/office/word/2010/wordprocessingDrawing" xmlns:wp="http://schemas.openxmlformats.org/drawingml/2006/wordprocessingDrawing" xmlns:w10="urn:schemas-microsoft-com:office:word" xmlns:w="http://schemas.openxmlformats.org/wordprocessingml/2006/main" xmlns:w14="http://schemas.microsoft.com/office/word/2010/wordml" xmlns:w15="http://schemas.microsoft.com/office/word/2012/wordml" xmlns:w16cid="http://schemas.microsoft.com/office/word/2016/wordml/cid" xmlns:w16se="http://schemas.microsoft.com/office/word/2015/wordml/symex" xmlns:wpg="http://schemas.microsoft.com/office/word/2010/wordprocessingGroup" xmlns:wpi="http://schemas.microsoft.com/office/word/2010/wordprocessingInk" xmlns:wne="http://schemas.microsoft.com/office/word/2006/wordml" xmlns:wps="http://schemas.microsoft.com/office/word/2010/wordprocessingShape" mc:Ignorable="w14 w15 w16se w16cid wp14">
   <w:body>
     <w:p>
+      <w:pPr>
+        <w:jc w:val="center"/>
+        <w:rPr>
+          <w:b/>
+          <w:bCs/>
+          <w:sz w:val="36"/>
+          <w:szCs w:val="36"/>
+          <w:u w:val="single"/>
+        </w:rPr>
+      </w:pPr>
+      <w:r>
+        <w:rPr>
+          <w:b/>
+          <w:bCs/>
+          <w:sz w:val="36"/>
+          <w:szCs w:val="36"/>
+          <w:u w:val="single"/>
+        </w:rPr>
+        <w:t>Computer Vision -</w:t>
+      </w:r>
+      <w:r>
+        <w:rPr>
+          <w:b/>
+          <w:bCs/>
+          <w:sz w:val="36"/>
+          <w:szCs w:val="36"/>
+          <w:u w:val="single"/>
+        </w:rPr>
+        <w:t xml:space="preserve"> </w:t>
+      </w:r>
+      <w:r>
+        <w:rPr>
+          <w:b/>
+          <w:bCs/>
+          <w:sz w:val="36"/>
+          <w:szCs w:val="36"/>
+          <w:u w:val="single"/>
+        </w:rPr>
+        <w:t>217</w:t>
+      </w:r>
+    </w:p>
+    <w:p>
+      <w:pPr>
+        <w:jc w:val="center"/>
+        <w:rPr>
+          <w:b/>
+          <w:bCs/>
+          <w:sz w:val="36"/>
+          <w:szCs w:val="36"/>
+          <w:u w:val="single"/>
+        </w:rPr>
+      </w:pPr>
       <w:r>
         <w:rPr>
           <w:rFonts w:hint="cs"/>
+          <w:b/>
+          <w:bCs/>
+          <w:sz w:val="36"/>
+          <w:szCs w:val="36"/>
+          <w:u w:val="single"/>
         </w:rPr>
         <w:t>H</w:t>
       </w:r>
       <w:r>
+        <w:rPr>
+          <w:b/>
+          <w:bCs/>
+          <w:sz w:val="36"/>
+          <w:szCs w:val="36"/>
+          <w:u w:val="single"/>
+        </w:rPr>
         <w:t>omework 1</w:t>
       </w:r>
     </w:p>
     <w:p/>
     <w:p>
-      <w:r>
+      <w:pPr>
+        <w:jc w:val="center"/>
+        <w:rPr>
+          <w:b/>
+          <w:bCs/>
+          <w:sz w:val="36"/>
+          <w:szCs w:val="36"/>
+        </w:rPr>
+      </w:pPr>
+      <w:r>
+        <w:rPr>
+          <w:b/>
+          <w:bCs/>
+          <w:sz w:val="36"/>
+          <w:szCs w:val="36"/>
+        </w:rPr>
         <w:t xml:space="preserve">Chen </w:t>
       </w:r>
       <w:proofErr w:type="spellStart"/>
       <w:r>
+        <w:rPr>
+          <w:b/>
+          <w:bCs/>
+          <w:sz w:val="36"/>
+          <w:szCs w:val="36"/>
+        </w:rPr>
         <w:t>Naveh</w:t>
       </w:r>
       <w:proofErr w:type="spellEnd"/>
     </w:p>
     <w:p>
       <w:pPr>
+        <w:jc w:val="center"/>
         <w:rPr>
+          <w:b/>
+          <w:bCs/>
+          <w:sz w:val="36"/>
+          <w:szCs w:val="36"/>
           <w:rtl/>
         </w:rPr>
       </w:pPr>
       <w:proofErr w:type="spellStart"/>
       <w:r>
+        <w:rPr>
+          <w:b/>
+          <w:bCs/>
+          <w:sz w:val="36"/>
+          <w:szCs w:val="36"/>
+        </w:rPr>
         <w:t>Elad</w:t>
       </w:r>
       <w:proofErr w:type="spellEnd"/>
       <w:r>
+        <w:rPr>
+          <w:b/>
+          <w:bCs/>
+          <w:sz w:val="36"/>
+          <w:szCs w:val="36"/>
+        </w:rPr>
         <w:t xml:space="preserve"> Wasserstein</w:t>
       </w:r>
-      <w:bookmarkStart w:id="0" w:name="_GoBack"/>
-      <w:bookmarkEnd w:id="0"/>
     </w:p>
     <w:p>
       <w:pPr>
@@ -105,11 +205,9 @@
     <w:p>
       <w:pPr>
         <w:rPr>
-          <w:rFonts w:hint="cs"/>
           <w:b/>
           <w:bCs/>
           <w:u w:val="single"/>
-          <w:rtl/>
         </w:rPr>
       </w:pPr>
       <w:r>
@@ -123,13 +221,15 @@
     </w:p>
     <w:p>
       <w:pPr>
-        <w:bidi/>
-      </w:pPr>
-    </w:p>
-    <w:p>
-      <w:pPr>
-        <w:bidi/>
-      </w:pPr>
+        <w:pStyle w:val="a3"/>
+        <w:numPr>
+          <w:ilvl w:val="0"/>
+          <w:numId w:val="5"/>
+        </w:numPr>
+      </w:pPr>
+      <w:r>
+        <w:t>No questions in this section to answer</w:t>
+      </w:r>
     </w:p>
     <w:p>
       <w:r>
@@ -141,6 +241,134 @@
         <w:t>Section B:</w:t>
       </w:r>
     </w:p>
+    <w:p>
+      <w:pPr>
+        <w:pStyle w:val="Default"/>
+      </w:pPr>
+    </w:p>
+    <w:p>
+      <w:pPr>
+        <w:pStyle w:val="Default"/>
+        <w:rPr>
+          <w:b/>
+          <w:bCs/>
+          <w:sz w:val="22"/>
+          <w:szCs w:val="22"/>
+          <w:u w:val="single"/>
+        </w:rPr>
+      </w:pPr>
+      <w:r>
+        <w:rPr>
+          <w:rFonts w:asciiTheme="minorHAnsi" w:hAnsiTheme="minorHAnsi" w:cstheme="minorBidi"/>
+          <w:b/>
+          <w:bCs/>
+          <w:color w:val="auto"/>
+          <w:sz w:val="22"/>
+          <w:szCs w:val="22"/>
+          <w:u w:val="single"/>
+        </w:rPr>
+        <w:t>Question B</w:t>
+      </w:r>
+      <w:r>
+        <w:t xml:space="preserve"> - </w:t>
+      </w:r>
+      <w:r>
+        <w:rPr>
+          <w:sz w:val="22"/>
+          <w:szCs w:val="22"/>
+        </w:rPr>
+        <w:t>W</w:t>
+      </w:r>
+      <w:r>
+        <w:rPr>
+          <w:sz w:val="22"/>
+          <w:szCs w:val="22"/>
+        </w:rPr>
+        <w:t>hy</w:t>
+      </w:r>
+      <w:r>
+        <w:rPr>
+          <w:sz w:val="22"/>
+          <w:szCs w:val="22"/>
+        </w:rPr>
+        <w:t xml:space="preserve"> choosing</w:t>
+      </w:r>
+      <w:r>
+        <w:rPr>
+          <w:sz w:val="22"/>
+          <w:szCs w:val="22"/>
+        </w:rPr>
+        <w:t xml:space="preserve"> this image </w:t>
+      </w:r>
+    </w:p>
+    <w:p/>
+    <w:p>
+      <w:pPr>
+        <w:rPr>
+          <w:color w:val="FF0000"/>
+        </w:rPr>
+      </w:pPr>
+      <w:r>
+        <w:rPr>
+          <w:color w:val="FF0000"/>
+          <w:highlight w:val="yellow"/>
+        </w:rPr>
+        <w:t>FINISHE HERE!!!</w:t>
+      </w:r>
+    </w:p>
+    <w:p/>
+    <w:p>
+      <w:r>
+        <w:rPr>
+          <w:b/>
+          <w:bCs/>
+          <w:u w:val="single"/>
+        </w:rPr>
+        <w:t>Question E:</w:t>
+      </w:r>
+      <w:r>
+        <w:rPr>
+          <w:b/>
+          <w:bCs/>
+          <w:u w:val="single"/>
+        </w:rPr>
+        <w:t xml:space="preserve"> </w:t>
+      </w:r>
+      <w:r>
+        <w:t xml:space="preserve">How different parameters (sigma, </w:t>
+      </w:r>
+      <w:proofErr w:type="spellStart"/>
+      <w:r>
+        <w:t>L_th</w:t>
+      </w:r>
+      <w:proofErr w:type="spellEnd"/>
+      <w:r>
+        <w:t xml:space="preserve">, </w:t>
+      </w:r>
+      <w:proofErr w:type="spellStart"/>
+      <w:r>
+        <w:t>H_th</w:t>
+      </w:r>
+      <w:proofErr w:type="spellEnd"/>
+      <w:r>
+        <w:t>) affect the results?</w:t>
+      </w:r>
+    </w:p>
+    <w:p/>
+    <w:p>
+      <w:pPr>
+        <w:rPr>
+          <w:color w:val="FF0000"/>
+        </w:rPr>
+      </w:pPr>
+      <w:r>
+        <w:rPr>
+          <w:color w:val="FF0000"/>
+          <w:highlight w:val="yellow"/>
+        </w:rPr>
+        <w:t>FINISHE HERE!!!</w:t>
+      </w:r>
+    </w:p>
     <w:p/>
     <w:p>
       <w:pPr>
@@ -234,16 +462,36 @@
       <w:r>
         <w:t xml:space="preserve"> and sigma to be high we will get higher values </w:t>
       </w:r>
-      <w:proofErr w:type="gramStart"/>
-      <w:r>
-        <w:t>of  P</w:t>
-      </w:r>
-      <w:proofErr w:type="gramEnd"/>
-      <w:r>
-        <w:t xml:space="preserve"> since most of the detected values are true edges, however there is also a lot of them that are not detected but those don’t influence the P </w:t>
-      </w:r>
-      <w:r>
-        <w:t>measurement by definition of P</w:t>
+      <w:r>
+        <w:t>of P</w:t>
+      </w:r>
+      <w:r>
+        <w:t xml:space="preserve"> since most of the</w:t>
+      </w:r>
+      <w:r>
+        <w:t xml:space="preserve"> detected values are true edges. We also need to take into consideration that high </w:t>
+      </w:r>
+      <w:proofErr w:type="spellStart"/>
+      <w:r>
+        <w:t>params</w:t>
+      </w:r>
+      <w:proofErr w:type="spellEnd"/>
+      <w:r>
+        <w:t xml:space="preserve"> will</w:t>
+      </w:r>
+      <w:r>
+        <w:t xml:space="preserve"> also </w:t>
+      </w:r>
+      <w:proofErr w:type="spellStart"/>
+      <w:r>
+        <w:t>detecte</w:t>
+      </w:r>
+      <w:proofErr w:type="spellEnd"/>
+      <w:r>
+        <w:t xml:space="preserve"> edges which are not edges.</w:t>
+      </w:r>
+      <w:r>
+        <w:t xml:space="preserve"> </w:t>
       </w:r>
     </w:p>
     <w:p>
@@ -310,13 +558,8 @@
       <w:r>
         <w:t xml:space="preserve"> that are relevant for true edges </w:t>
       </w:r>
-      <w:proofErr w:type="gramStart"/>
-      <w:r>
-        <w:t>and also</w:t>
-      </w:r>
-      <w:proofErr w:type="gramEnd"/>
-      <w:r>
-        <w:t xml:space="preserve"> many other pixels but again those don’t influence the R measurement by definition of R</w:t>
+      <w:r>
+        <w:t>and many other pixels.</w:t>
       </w:r>
     </w:p>
     <w:p>
@@ -337,7 +580,13 @@
         <w:ind w:left="1440"/>
       </w:pPr>
       <w:r>
-        <w:t>Since the P measurement helps understand how many selected items are relevant and R helps us understand how many relevant items were selected we need to combine those measurement. The F-measure is a way to measure how well our detector works</w:t>
+        <w:t>Since the P measurement helps understand how many selected items are relevant and R helps us understand how many relevant items were selected</w:t>
+      </w:r>
+      <w:r>
+        <w:t>, the combination of the two may help us better evaluate the algorithm</w:t>
+      </w:r>
+      <w:r>
+        <w:t>. The F-measure is a way to measure how well our detector works</w:t>
       </w:r>
     </w:p>
     <w:p>
@@ -383,6 +632,14 @@
     <w:tbl>
       <w:tblPr>
         <w:tblW w:w="3320" w:type="dxa"/>
+        <w:tblBorders>
+          <w:top w:val="single" w:sz="4" w:space="0" w:color="auto"/>
+          <w:left w:val="single" w:sz="4" w:space="0" w:color="auto"/>
+          <w:bottom w:val="single" w:sz="4" w:space="0" w:color="auto"/>
+          <w:right w:val="single" w:sz="4" w:space="0" w:color="auto"/>
+          <w:insideH w:val="single" w:sz="4" w:space="0" w:color="auto"/>
+          <w:insideV w:val="single" w:sz="4" w:space="0" w:color="auto"/>
+        </w:tblBorders>
         <w:tblLook w:val="04A0" w:firstRow="1" w:lastRow="0" w:firstColumn="1" w:lastColumn="0" w:noHBand="0" w:noVBand="1"/>
       </w:tblPr>
       <w:tblGrid>
@@ -397,30 +654,29 @@
         <w:tc>
           <w:tcPr>
             <w:tcW w:w="960" w:type="dxa"/>
-            <w:tcBorders>
-              <w:top w:val="nil"/>
-              <w:left w:val="nil"/>
-              <w:bottom w:val="nil"/>
-              <w:right w:val="nil"/>
-            </w:tcBorders>
-            <w:shd w:val="clear" w:color="auto" w:fill="auto"/>
-            <w:noWrap/>
-            <w:vAlign w:val="bottom"/>
-            <w:hideMark/>
-          </w:tcPr>
-          <w:p>
-            <w:pPr>
-              <w:spacing w:after="0" w:line="240" w:lineRule="auto"/>
-              <w:rPr>
-                <w:rFonts w:ascii="Calibri" w:eastAsia="Times New Roman" w:hAnsi="Calibri" w:cs="Calibri"/>
-                <w:color w:val="000000"/>
-              </w:rPr>
-            </w:pPr>
-            <w:r>
-              <w:rPr>
-                <w:rFonts w:ascii="Calibri" w:eastAsia="Times New Roman" w:hAnsi="Calibri" w:cs="Calibri"/>
-                <w:color w:val="000000"/>
-              </w:rPr>
+            <w:shd w:val="clear" w:color="auto" w:fill="auto"/>
+            <w:noWrap/>
+            <w:vAlign w:val="bottom"/>
+            <w:hideMark/>
+          </w:tcPr>
+          <w:p>
+            <w:pPr>
+              <w:spacing w:after="0" w:line="240" w:lineRule="auto"/>
+              <w:rPr>
+                <w:rFonts w:ascii="Calibri" w:eastAsia="Times New Roman" w:hAnsi="Calibri" w:cs="Calibri"/>
+                <w:b/>
+                <w:bCs/>
+                <w:color w:val="000000"/>
+              </w:rPr>
+            </w:pPr>
+            <w:r>
+              <w:rPr>
+                <w:rFonts w:ascii="Calibri" w:eastAsia="Times New Roman" w:hAnsi="Calibri" w:cs="Calibri"/>
+                <w:b/>
+                <w:bCs/>
+                <w:color w:val="000000"/>
+              </w:rPr>
+              <w:lastRenderedPageBreak/>
               <w:t>P</w:t>
             </w:r>
           </w:p>
@@ -428,28 +684,26 @@
         <w:tc>
           <w:tcPr>
             <w:tcW w:w="960" w:type="dxa"/>
-            <w:tcBorders>
-              <w:top w:val="nil"/>
-              <w:left w:val="nil"/>
-              <w:bottom w:val="nil"/>
-              <w:right w:val="nil"/>
-            </w:tcBorders>
-            <w:shd w:val="clear" w:color="auto" w:fill="auto"/>
-            <w:noWrap/>
-            <w:vAlign w:val="bottom"/>
-            <w:hideMark/>
-          </w:tcPr>
-          <w:p>
-            <w:pPr>
-              <w:spacing w:after="0" w:line="240" w:lineRule="auto"/>
-              <w:rPr>
-                <w:rFonts w:ascii="Calibri" w:eastAsia="Times New Roman" w:hAnsi="Calibri" w:cs="Calibri"/>
-                <w:color w:val="000000"/>
-              </w:rPr>
-            </w:pPr>
-            <w:r>
-              <w:rPr>
-                <w:rFonts w:ascii="Calibri" w:eastAsia="Times New Roman" w:hAnsi="Calibri" w:cs="Calibri"/>
+            <w:shd w:val="clear" w:color="auto" w:fill="auto"/>
+            <w:noWrap/>
+            <w:vAlign w:val="bottom"/>
+            <w:hideMark/>
+          </w:tcPr>
+          <w:p>
+            <w:pPr>
+              <w:spacing w:after="0" w:line="240" w:lineRule="auto"/>
+              <w:rPr>
+                <w:rFonts w:ascii="Calibri" w:eastAsia="Times New Roman" w:hAnsi="Calibri" w:cs="Calibri"/>
+                <w:b/>
+                <w:bCs/>
+                <w:color w:val="000000"/>
+              </w:rPr>
+            </w:pPr>
+            <w:r>
+              <w:rPr>
+                <w:rFonts w:ascii="Calibri" w:eastAsia="Times New Roman" w:hAnsi="Calibri" w:cs="Calibri"/>
+                <w:b/>
+                <w:bCs/>
                 <w:color w:val="000000"/>
               </w:rPr>
               <w:t>R</w:t>
@@ -459,28 +713,26 @@
         <w:tc>
           <w:tcPr>
             <w:tcW w:w="1400" w:type="dxa"/>
-            <w:tcBorders>
-              <w:top w:val="nil"/>
-              <w:left w:val="nil"/>
-              <w:bottom w:val="nil"/>
-              <w:right w:val="nil"/>
-            </w:tcBorders>
-            <w:shd w:val="clear" w:color="auto" w:fill="auto"/>
-            <w:noWrap/>
-            <w:vAlign w:val="bottom"/>
-            <w:hideMark/>
-          </w:tcPr>
-          <w:p>
-            <w:pPr>
-              <w:spacing w:after="0" w:line="240" w:lineRule="auto"/>
-              <w:rPr>
-                <w:rFonts w:ascii="Calibri" w:eastAsia="Times New Roman" w:hAnsi="Calibri" w:cs="Calibri"/>
-                <w:color w:val="000000"/>
-              </w:rPr>
-            </w:pPr>
-            <w:r>
-              <w:rPr>
-                <w:rFonts w:ascii="Calibri" w:eastAsia="Times New Roman" w:hAnsi="Calibri" w:cs="Calibri"/>
+            <w:shd w:val="clear" w:color="auto" w:fill="auto"/>
+            <w:noWrap/>
+            <w:vAlign w:val="bottom"/>
+            <w:hideMark/>
+          </w:tcPr>
+          <w:p>
+            <w:pPr>
+              <w:spacing w:after="0" w:line="240" w:lineRule="auto"/>
+              <w:rPr>
+                <w:rFonts w:ascii="Calibri" w:eastAsia="Times New Roman" w:hAnsi="Calibri" w:cs="Calibri"/>
+                <w:b/>
+                <w:bCs/>
+                <w:color w:val="000000"/>
+              </w:rPr>
+            </w:pPr>
+            <w:r>
+              <w:rPr>
+                <w:rFonts w:ascii="Calibri" w:eastAsia="Times New Roman" w:hAnsi="Calibri" w:cs="Calibri"/>
+                <w:b/>
+                <w:bCs/>
                 <w:color w:val="000000"/>
               </w:rPr>
               <w:t>F</w:t>
@@ -495,12 +747,6 @@
         <w:tc>
           <w:tcPr>
             <w:tcW w:w="960" w:type="dxa"/>
-            <w:tcBorders>
-              <w:top w:val="nil"/>
-              <w:left w:val="nil"/>
-              <w:bottom w:val="nil"/>
-              <w:right w:val="nil"/>
-            </w:tcBorders>
             <w:shd w:val="clear" w:color="000000" w:fill="FFFF00"/>
             <w:noWrap/>
             <w:vAlign w:val="bottom"/>
@@ -527,12 +773,6 @@
         <w:tc>
           <w:tcPr>
             <w:tcW w:w="960" w:type="dxa"/>
-            <w:tcBorders>
-              <w:top w:val="nil"/>
-              <w:left w:val="nil"/>
-              <w:bottom w:val="nil"/>
-              <w:right w:val="nil"/>
-            </w:tcBorders>
             <w:shd w:val="clear" w:color="000000" w:fill="FFFF00"/>
             <w:noWrap/>
             <w:vAlign w:val="bottom"/>
@@ -559,12 +799,6 @@
         <w:tc>
           <w:tcPr>
             <w:tcW w:w="1400" w:type="dxa"/>
-            <w:tcBorders>
-              <w:top w:val="nil"/>
-              <w:left w:val="nil"/>
-              <w:bottom w:val="nil"/>
-              <w:right w:val="nil"/>
-            </w:tcBorders>
             <w:shd w:val="clear" w:color="000000" w:fill="FFFF00"/>
             <w:noWrap/>
             <w:vAlign w:val="bottom"/>
@@ -596,12 +830,6 @@
         <w:tc>
           <w:tcPr>
             <w:tcW w:w="960" w:type="dxa"/>
-            <w:tcBorders>
-              <w:top w:val="nil"/>
-              <w:left w:val="nil"/>
-              <w:bottom w:val="nil"/>
-              <w:right w:val="nil"/>
-            </w:tcBorders>
             <w:shd w:val="clear" w:color="auto" w:fill="auto"/>
             <w:noWrap/>
             <w:vAlign w:val="bottom"/>
@@ -628,12 +856,6 @@
         <w:tc>
           <w:tcPr>
             <w:tcW w:w="960" w:type="dxa"/>
-            <w:tcBorders>
-              <w:top w:val="nil"/>
-              <w:left w:val="nil"/>
-              <w:bottom w:val="nil"/>
-              <w:right w:val="nil"/>
-            </w:tcBorders>
             <w:shd w:val="clear" w:color="auto" w:fill="auto"/>
             <w:noWrap/>
             <w:vAlign w:val="bottom"/>
@@ -660,12 +882,6 @@
         <w:tc>
           <w:tcPr>
             <w:tcW w:w="1400" w:type="dxa"/>
-            <w:tcBorders>
-              <w:top w:val="nil"/>
-              <w:left w:val="nil"/>
-              <w:bottom w:val="nil"/>
-              <w:right w:val="nil"/>
-            </w:tcBorders>
             <w:shd w:val="clear" w:color="auto" w:fill="auto"/>
             <w:noWrap/>
             <w:vAlign w:val="bottom"/>
@@ -697,12 +913,6 @@
         <w:tc>
           <w:tcPr>
             <w:tcW w:w="960" w:type="dxa"/>
-            <w:tcBorders>
-              <w:top w:val="nil"/>
-              <w:left w:val="nil"/>
-              <w:bottom w:val="nil"/>
-              <w:right w:val="nil"/>
-            </w:tcBorders>
             <w:shd w:val="clear" w:color="auto" w:fill="auto"/>
             <w:noWrap/>
             <w:vAlign w:val="bottom"/>
@@ -729,12 +939,6 @@
         <w:tc>
           <w:tcPr>
             <w:tcW w:w="960" w:type="dxa"/>
-            <w:tcBorders>
-              <w:top w:val="nil"/>
-              <w:left w:val="nil"/>
-              <w:bottom w:val="nil"/>
-              <w:right w:val="nil"/>
-            </w:tcBorders>
             <w:shd w:val="clear" w:color="auto" w:fill="auto"/>
             <w:noWrap/>
             <w:vAlign w:val="bottom"/>
@@ -761,12 +965,6 @@
         <w:tc>
           <w:tcPr>
             <w:tcW w:w="1400" w:type="dxa"/>
-            <w:tcBorders>
-              <w:top w:val="nil"/>
-              <w:left w:val="nil"/>
-              <w:bottom w:val="nil"/>
-              <w:right w:val="nil"/>
-            </w:tcBorders>
             <w:shd w:val="clear" w:color="auto" w:fill="auto"/>
             <w:noWrap/>
             <w:vAlign w:val="bottom"/>
@@ -798,12 +996,6 @@
         <w:tc>
           <w:tcPr>
             <w:tcW w:w="960" w:type="dxa"/>
-            <w:tcBorders>
-              <w:top w:val="nil"/>
-              <w:left w:val="nil"/>
-              <w:bottom w:val="nil"/>
-              <w:right w:val="nil"/>
-            </w:tcBorders>
             <w:shd w:val="clear" w:color="auto" w:fill="auto"/>
             <w:noWrap/>
             <w:vAlign w:val="bottom"/>
@@ -830,12 +1022,6 @@
         <w:tc>
           <w:tcPr>
             <w:tcW w:w="960" w:type="dxa"/>
-            <w:tcBorders>
-              <w:top w:val="nil"/>
-              <w:left w:val="nil"/>
-              <w:bottom w:val="nil"/>
-              <w:right w:val="nil"/>
-            </w:tcBorders>
             <w:shd w:val="clear" w:color="auto" w:fill="auto"/>
             <w:noWrap/>
             <w:vAlign w:val="bottom"/>
@@ -862,12 +1048,6 @@
         <w:tc>
           <w:tcPr>
             <w:tcW w:w="1400" w:type="dxa"/>
-            <w:tcBorders>
-              <w:top w:val="nil"/>
-              <w:left w:val="nil"/>
-              <w:bottom w:val="nil"/>
-              <w:right w:val="nil"/>
-            </w:tcBorders>
             <w:shd w:val="clear" w:color="auto" w:fill="auto"/>
             <w:noWrap/>
             <w:vAlign w:val="bottom"/>
@@ -899,12 +1079,6 @@
         <w:tc>
           <w:tcPr>
             <w:tcW w:w="960" w:type="dxa"/>
-            <w:tcBorders>
-              <w:top w:val="nil"/>
-              <w:left w:val="nil"/>
-              <w:bottom w:val="nil"/>
-              <w:right w:val="nil"/>
-            </w:tcBorders>
             <w:shd w:val="clear" w:color="auto" w:fill="auto"/>
             <w:noWrap/>
             <w:vAlign w:val="bottom"/>
@@ -931,12 +1105,6 @@
         <w:tc>
           <w:tcPr>
             <w:tcW w:w="960" w:type="dxa"/>
-            <w:tcBorders>
-              <w:top w:val="nil"/>
-              <w:left w:val="nil"/>
-              <w:bottom w:val="nil"/>
-              <w:right w:val="nil"/>
-            </w:tcBorders>
             <w:shd w:val="clear" w:color="auto" w:fill="auto"/>
             <w:noWrap/>
             <w:vAlign w:val="bottom"/>
@@ -963,12 +1131,6 @@
         <w:tc>
           <w:tcPr>
             <w:tcW w:w="1400" w:type="dxa"/>
-            <w:tcBorders>
-              <w:top w:val="nil"/>
-              <w:left w:val="nil"/>
-              <w:bottom w:val="nil"/>
-              <w:right w:val="nil"/>
-            </w:tcBorders>
             <w:shd w:val="clear" w:color="auto" w:fill="auto"/>
             <w:noWrap/>
             <w:vAlign w:val="bottom"/>
@@ -1000,12 +1162,6 @@
         <w:tc>
           <w:tcPr>
             <w:tcW w:w="960" w:type="dxa"/>
-            <w:tcBorders>
-              <w:top w:val="nil"/>
-              <w:left w:val="nil"/>
-              <w:bottom w:val="nil"/>
-              <w:right w:val="nil"/>
-            </w:tcBorders>
             <w:shd w:val="clear" w:color="auto" w:fill="auto"/>
             <w:noWrap/>
             <w:vAlign w:val="bottom"/>
@@ -1032,12 +1188,6 @@
         <w:tc>
           <w:tcPr>
             <w:tcW w:w="960" w:type="dxa"/>
-            <w:tcBorders>
-              <w:top w:val="nil"/>
-              <w:left w:val="nil"/>
-              <w:bottom w:val="nil"/>
-              <w:right w:val="nil"/>
-            </w:tcBorders>
             <w:shd w:val="clear" w:color="auto" w:fill="auto"/>
             <w:noWrap/>
             <w:vAlign w:val="bottom"/>
@@ -1064,12 +1214,6 @@
         <w:tc>
           <w:tcPr>
             <w:tcW w:w="1400" w:type="dxa"/>
-            <w:tcBorders>
-              <w:top w:val="nil"/>
-              <w:left w:val="nil"/>
-              <w:bottom w:val="nil"/>
-              <w:right w:val="nil"/>
-            </w:tcBorders>
             <w:shd w:val="clear" w:color="auto" w:fill="auto"/>
             <w:noWrap/>
             <w:vAlign w:val="bottom"/>
@@ -1101,32 +1245,25 @@
         <w:tc>
           <w:tcPr>
             <w:tcW w:w="960" w:type="dxa"/>
-            <w:tcBorders>
-              <w:top w:val="nil"/>
-              <w:left w:val="nil"/>
-              <w:bottom w:val="nil"/>
-              <w:right w:val="nil"/>
-            </w:tcBorders>
-            <w:shd w:val="clear" w:color="auto" w:fill="auto"/>
-            <w:noWrap/>
-            <w:vAlign w:val="bottom"/>
-            <w:hideMark/>
-          </w:tcPr>
-          <w:p>
-            <w:pPr>
-              <w:spacing w:after="0" w:line="240" w:lineRule="auto"/>
-              <w:jc w:val="right"/>
-              <w:rPr>
-                <w:rFonts w:ascii="Calibri" w:eastAsia="Times New Roman" w:hAnsi="Calibri" w:cs="Calibri"/>
-                <w:color w:val="000000"/>
-              </w:rPr>
-            </w:pPr>
-            <w:r>
-              <w:rPr>
-                <w:rFonts w:ascii="Calibri" w:eastAsia="Times New Roman" w:hAnsi="Calibri" w:cs="Calibri"/>
-                <w:color w:val="000000"/>
-              </w:rPr>
-              <w:lastRenderedPageBreak/>
+            <w:shd w:val="clear" w:color="auto" w:fill="auto"/>
+            <w:noWrap/>
+            <w:vAlign w:val="bottom"/>
+            <w:hideMark/>
+          </w:tcPr>
+          <w:p>
+            <w:pPr>
+              <w:spacing w:after="0" w:line="240" w:lineRule="auto"/>
+              <w:jc w:val="right"/>
+              <w:rPr>
+                <w:rFonts w:ascii="Calibri" w:eastAsia="Times New Roman" w:hAnsi="Calibri" w:cs="Calibri"/>
+                <w:color w:val="000000"/>
+              </w:rPr>
+            </w:pPr>
+            <w:r>
+              <w:rPr>
+                <w:rFonts w:ascii="Calibri" w:eastAsia="Times New Roman" w:hAnsi="Calibri" w:cs="Calibri"/>
+                <w:color w:val="000000"/>
+              </w:rPr>
               <w:t>0.000673</w:t>
             </w:r>
           </w:p>
@@ -1134,12 +1271,6 @@
         <w:tc>
           <w:tcPr>
             <w:tcW w:w="960" w:type="dxa"/>
-            <w:tcBorders>
-              <w:top w:val="nil"/>
-              <w:left w:val="nil"/>
-              <w:bottom w:val="nil"/>
-              <w:right w:val="nil"/>
-            </w:tcBorders>
             <w:shd w:val="clear" w:color="auto" w:fill="auto"/>
             <w:noWrap/>
             <w:vAlign w:val="bottom"/>
@@ -1166,12 +1297,6 @@
         <w:tc>
           <w:tcPr>
             <w:tcW w:w="1400" w:type="dxa"/>
-            <w:tcBorders>
-              <w:top w:val="nil"/>
-              <w:left w:val="nil"/>
-              <w:bottom w:val="nil"/>
-              <w:right w:val="nil"/>
-            </w:tcBorders>
             <w:shd w:val="clear" w:color="auto" w:fill="auto"/>
             <w:noWrap/>
             <w:vAlign w:val="bottom"/>
@@ -1203,12 +1328,6 @@
         <w:tc>
           <w:tcPr>
             <w:tcW w:w="960" w:type="dxa"/>
-            <w:tcBorders>
-              <w:top w:val="nil"/>
-              <w:left w:val="nil"/>
-              <w:bottom w:val="nil"/>
-              <w:right w:val="nil"/>
-            </w:tcBorders>
             <w:shd w:val="clear" w:color="auto" w:fill="auto"/>
             <w:noWrap/>
             <w:vAlign w:val="bottom"/>
@@ -1235,12 +1354,6 @@
         <w:tc>
           <w:tcPr>
             <w:tcW w:w="960" w:type="dxa"/>
-            <w:tcBorders>
-              <w:top w:val="nil"/>
-              <w:left w:val="nil"/>
-              <w:bottom w:val="nil"/>
-              <w:right w:val="nil"/>
-            </w:tcBorders>
             <w:shd w:val="clear" w:color="auto" w:fill="auto"/>
             <w:noWrap/>
             <w:vAlign w:val="bottom"/>
@@ -1267,12 +1380,6 @@
         <w:tc>
           <w:tcPr>
             <w:tcW w:w="1400" w:type="dxa"/>
-            <w:tcBorders>
-              <w:top w:val="nil"/>
-              <w:left w:val="nil"/>
-              <w:bottom w:val="nil"/>
-              <w:right w:val="nil"/>
-            </w:tcBorders>
             <w:shd w:val="clear" w:color="auto" w:fill="auto"/>
             <w:noWrap/>
             <w:vAlign w:val="bottom"/>
@@ -1304,12 +1411,6 @@
         <w:tc>
           <w:tcPr>
             <w:tcW w:w="960" w:type="dxa"/>
-            <w:tcBorders>
-              <w:top w:val="nil"/>
-              <w:left w:val="nil"/>
-              <w:bottom w:val="nil"/>
-              <w:right w:val="nil"/>
-            </w:tcBorders>
             <w:shd w:val="clear" w:color="auto" w:fill="auto"/>
             <w:noWrap/>
             <w:vAlign w:val="bottom"/>
@@ -1336,12 +1437,6 @@
         <w:tc>
           <w:tcPr>
             <w:tcW w:w="960" w:type="dxa"/>
-            <w:tcBorders>
-              <w:top w:val="nil"/>
-              <w:left w:val="nil"/>
-              <w:bottom w:val="nil"/>
-              <w:right w:val="nil"/>
-            </w:tcBorders>
             <w:shd w:val="clear" w:color="auto" w:fill="auto"/>
             <w:noWrap/>
             <w:vAlign w:val="bottom"/>
@@ -1368,12 +1463,6 @@
         <w:tc>
           <w:tcPr>
             <w:tcW w:w="1400" w:type="dxa"/>
-            <w:tcBorders>
-              <w:top w:val="nil"/>
-              <w:left w:val="nil"/>
-              <w:bottom w:val="nil"/>
-              <w:right w:val="nil"/>
-            </w:tcBorders>
             <w:shd w:val="clear" w:color="auto" w:fill="auto"/>
             <w:noWrap/>
             <w:vAlign w:val="bottom"/>
@@ -1405,12 +1494,6 @@
         <w:tc>
           <w:tcPr>
             <w:tcW w:w="960" w:type="dxa"/>
-            <w:tcBorders>
-              <w:top w:val="nil"/>
-              <w:left w:val="nil"/>
-              <w:bottom w:val="nil"/>
-              <w:right w:val="nil"/>
-            </w:tcBorders>
             <w:shd w:val="clear" w:color="000000" w:fill="FFFF00"/>
             <w:noWrap/>
             <w:vAlign w:val="bottom"/>
@@ -1437,12 +1520,6 @@
         <w:tc>
           <w:tcPr>
             <w:tcW w:w="960" w:type="dxa"/>
-            <w:tcBorders>
-              <w:top w:val="nil"/>
-              <w:left w:val="nil"/>
-              <w:bottom w:val="nil"/>
-              <w:right w:val="nil"/>
-            </w:tcBorders>
             <w:shd w:val="clear" w:color="000000" w:fill="FFFF00"/>
             <w:noWrap/>
             <w:vAlign w:val="bottom"/>
@@ -1469,12 +1546,6 @@
         <w:tc>
           <w:tcPr>
             <w:tcW w:w="1400" w:type="dxa"/>
-            <w:tcBorders>
-              <w:top w:val="nil"/>
-              <w:left w:val="nil"/>
-              <w:bottom w:val="nil"/>
-              <w:right w:val="nil"/>
-            </w:tcBorders>
             <w:shd w:val="clear" w:color="000000" w:fill="FFFF00"/>
             <w:noWrap/>
             <w:vAlign w:val="bottom"/>
@@ -1506,12 +1577,6 @@
         <w:tc>
           <w:tcPr>
             <w:tcW w:w="960" w:type="dxa"/>
-            <w:tcBorders>
-              <w:top w:val="nil"/>
-              <w:left w:val="nil"/>
-              <w:bottom w:val="nil"/>
-              <w:right w:val="nil"/>
-            </w:tcBorders>
             <w:shd w:val="clear" w:color="auto" w:fill="auto"/>
             <w:noWrap/>
             <w:vAlign w:val="bottom"/>
@@ -1538,12 +1603,6 @@
         <w:tc>
           <w:tcPr>
             <w:tcW w:w="960" w:type="dxa"/>
-            <w:tcBorders>
-              <w:top w:val="nil"/>
-              <w:left w:val="nil"/>
-              <w:bottom w:val="nil"/>
-              <w:right w:val="nil"/>
-            </w:tcBorders>
             <w:shd w:val="clear" w:color="auto" w:fill="auto"/>
             <w:noWrap/>
             <w:vAlign w:val="bottom"/>
@@ -1570,12 +1629,6 @@
         <w:tc>
           <w:tcPr>
             <w:tcW w:w="1400" w:type="dxa"/>
-            <w:tcBorders>
-              <w:top w:val="nil"/>
-              <w:left w:val="nil"/>
-              <w:bottom w:val="nil"/>
-              <w:right w:val="nil"/>
-            </w:tcBorders>
             <w:shd w:val="clear" w:color="auto" w:fill="auto"/>
             <w:noWrap/>
             <w:vAlign w:val="bottom"/>
@@ -1607,12 +1660,6 @@
         <w:tc>
           <w:tcPr>
             <w:tcW w:w="960" w:type="dxa"/>
-            <w:tcBorders>
-              <w:top w:val="nil"/>
-              <w:left w:val="nil"/>
-              <w:bottom w:val="nil"/>
-              <w:right w:val="nil"/>
-            </w:tcBorders>
             <w:shd w:val="clear" w:color="auto" w:fill="auto"/>
             <w:noWrap/>
             <w:vAlign w:val="bottom"/>
@@ -1639,12 +1686,6 @@
         <w:tc>
           <w:tcPr>
             <w:tcW w:w="960" w:type="dxa"/>
-            <w:tcBorders>
-              <w:top w:val="nil"/>
-              <w:left w:val="nil"/>
-              <w:bottom w:val="nil"/>
-              <w:right w:val="nil"/>
-            </w:tcBorders>
             <w:shd w:val="clear" w:color="auto" w:fill="auto"/>
             <w:noWrap/>
             <w:vAlign w:val="bottom"/>
@@ -1671,12 +1712,6 @@
         <w:tc>
           <w:tcPr>
             <w:tcW w:w="1400" w:type="dxa"/>
-            <w:tcBorders>
-              <w:top w:val="nil"/>
-              <w:left w:val="nil"/>
-              <w:bottom w:val="nil"/>
-              <w:right w:val="nil"/>
-            </w:tcBorders>
             <w:shd w:val="clear" w:color="auto" w:fill="auto"/>
             <w:noWrap/>
             <w:vAlign w:val="bottom"/>
@@ -1708,12 +1743,6 @@
         <w:tc>
           <w:tcPr>
             <w:tcW w:w="960" w:type="dxa"/>
-            <w:tcBorders>
-              <w:top w:val="nil"/>
-              <w:left w:val="nil"/>
-              <w:bottom w:val="nil"/>
-              <w:right w:val="nil"/>
-            </w:tcBorders>
             <w:shd w:val="clear" w:color="auto" w:fill="auto"/>
             <w:noWrap/>
             <w:vAlign w:val="bottom"/>
@@ -1740,12 +1769,6 @@
         <w:tc>
           <w:tcPr>
             <w:tcW w:w="960" w:type="dxa"/>
-            <w:tcBorders>
-              <w:top w:val="nil"/>
-              <w:left w:val="nil"/>
-              <w:bottom w:val="nil"/>
-              <w:right w:val="nil"/>
-            </w:tcBorders>
             <w:shd w:val="clear" w:color="auto" w:fill="auto"/>
             <w:noWrap/>
             <w:vAlign w:val="bottom"/>
@@ -1772,12 +1795,6 @@
         <w:tc>
           <w:tcPr>
             <w:tcW w:w="1400" w:type="dxa"/>
-            <w:tcBorders>
-              <w:top w:val="nil"/>
-              <w:left w:val="nil"/>
-              <w:bottom w:val="nil"/>
-              <w:right w:val="nil"/>
-            </w:tcBorders>
             <w:shd w:val="clear" w:color="auto" w:fill="auto"/>
             <w:noWrap/>
             <w:vAlign w:val="bottom"/>
@@ -1809,12 +1826,6 @@
         <w:tc>
           <w:tcPr>
             <w:tcW w:w="960" w:type="dxa"/>
-            <w:tcBorders>
-              <w:top w:val="nil"/>
-              <w:left w:val="nil"/>
-              <w:bottom w:val="nil"/>
-              <w:right w:val="nil"/>
-            </w:tcBorders>
             <w:shd w:val="clear" w:color="auto" w:fill="auto"/>
             <w:noWrap/>
             <w:vAlign w:val="bottom"/>
@@ -1841,12 +1852,6 @@
         <w:tc>
           <w:tcPr>
             <w:tcW w:w="960" w:type="dxa"/>
-            <w:tcBorders>
-              <w:top w:val="nil"/>
-              <w:left w:val="nil"/>
-              <w:bottom w:val="nil"/>
-              <w:right w:val="nil"/>
-            </w:tcBorders>
             <w:shd w:val="clear" w:color="auto" w:fill="auto"/>
             <w:noWrap/>
             <w:vAlign w:val="bottom"/>
@@ -1873,12 +1878,6 @@
         <w:tc>
           <w:tcPr>
             <w:tcW w:w="1400" w:type="dxa"/>
-            <w:tcBorders>
-              <w:top w:val="nil"/>
-              <w:left w:val="nil"/>
-              <w:bottom w:val="nil"/>
-              <w:right w:val="nil"/>
-            </w:tcBorders>
             <w:shd w:val="clear" w:color="auto" w:fill="auto"/>
             <w:noWrap/>
             <w:vAlign w:val="bottom"/>
@@ -1910,12 +1909,6 @@
         <w:tc>
           <w:tcPr>
             <w:tcW w:w="960" w:type="dxa"/>
-            <w:tcBorders>
-              <w:top w:val="nil"/>
-              <w:left w:val="nil"/>
-              <w:bottom w:val="nil"/>
-              <w:right w:val="nil"/>
-            </w:tcBorders>
             <w:shd w:val="clear" w:color="auto" w:fill="auto"/>
             <w:noWrap/>
             <w:vAlign w:val="bottom"/>
@@ -1942,12 +1935,6 @@
         <w:tc>
           <w:tcPr>
             <w:tcW w:w="960" w:type="dxa"/>
-            <w:tcBorders>
-              <w:top w:val="nil"/>
-              <w:left w:val="nil"/>
-              <w:bottom w:val="nil"/>
-              <w:right w:val="nil"/>
-            </w:tcBorders>
             <w:shd w:val="clear" w:color="auto" w:fill="auto"/>
             <w:noWrap/>
             <w:vAlign w:val="bottom"/>
@@ -1974,12 +1961,6 @@
         <w:tc>
           <w:tcPr>
             <w:tcW w:w="1400" w:type="dxa"/>
-            <w:tcBorders>
-              <w:top w:val="nil"/>
-              <w:left w:val="nil"/>
-              <w:bottom w:val="nil"/>
-              <w:right w:val="nil"/>
-            </w:tcBorders>
             <w:shd w:val="clear" w:color="auto" w:fill="auto"/>
             <w:noWrap/>
             <w:vAlign w:val="bottom"/>
@@ -2011,12 +1992,6 @@
         <w:tc>
           <w:tcPr>
             <w:tcW w:w="960" w:type="dxa"/>
-            <w:tcBorders>
-              <w:top w:val="nil"/>
-              <w:left w:val="nil"/>
-              <w:bottom w:val="nil"/>
-              <w:right w:val="nil"/>
-            </w:tcBorders>
             <w:shd w:val="clear" w:color="auto" w:fill="auto"/>
             <w:noWrap/>
             <w:vAlign w:val="bottom"/>
@@ -2043,12 +2018,6 @@
         <w:tc>
           <w:tcPr>
             <w:tcW w:w="960" w:type="dxa"/>
-            <w:tcBorders>
-              <w:top w:val="nil"/>
-              <w:left w:val="nil"/>
-              <w:bottom w:val="nil"/>
-              <w:right w:val="nil"/>
-            </w:tcBorders>
             <w:shd w:val="clear" w:color="auto" w:fill="auto"/>
             <w:noWrap/>
             <w:vAlign w:val="bottom"/>
@@ -2075,12 +2044,6 @@
         <w:tc>
           <w:tcPr>
             <w:tcW w:w="1400" w:type="dxa"/>
-            <w:tcBorders>
-              <w:top w:val="nil"/>
-              <w:left w:val="nil"/>
-              <w:bottom w:val="nil"/>
-              <w:right w:val="nil"/>
-            </w:tcBorders>
             <w:shd w:val="clear" w:color="auto" w:fill="auto"/>
             <w:noWrap/>
             <w:vAlign w:val="bottom"/>
@@ -2112,12 +2075,6 @@
         <w:tc>
           <w:tcPr>
             <w:tcW w:w="960" w:type="dxa"/>
-            <w:tcBorders>
-              <w:top w:val="nil"/>
-              <w:left w:val="nil"/>
-              <w:bottom w:val="nil"/>
-              <w:right w:val="nil"/>
-            </w:tcBorders>
             <w:shd w:val="clear" w:color="auto" w:fill="auto"/>
             <w:noWrap/>
             <w:vAlign w:val="bottom"/>
@@ -2144,12 +2101,6 @@
         <w:tc>
           <w:tcPr>
             <w:tcW w:w="960" w:type="dxa"/>
-            <w:tcBorders>
-              <w:top w:val="nil"/>
-              <w:left w:val="nil"/>
-              <w:bottom w:val="nil"/>
-              <w:right w:val="nil"/>
-            </w:tcBorders>
             <w:shd w:val="clear" w:color="auto" w:fill="auto"/>
             <w:noWrap/>
             <w:vAlign w:val="bottom"/>
@@ -2176,12 +2127,6 @@
         <w:tc>
           <w:tcPr>
             <w:tcW w:w="1400" w:type="dxa"/>
-            <w:tcBorders>
-              <w:top w:val="nil"/>
-              <w:left w:val="nil"/>
-              <w:bottom w:val="nil"/>
-              <w:right w:val="nil"/>
-            </w:tcBorders>
             <w:shd w:val="clear" w:color="auto" w:fill="auto"/>
             <w:noWrap/>
             <w:vAlign w:val="bottom"/>
@@ -2213,12 +2158,6 @@
         <w:tc>
           <w:tcPr>
             <w:tcW w:w="960" w:type="dxa"/>
-            <w:tcBorders>
-              <w:top w:val="nil"/>
-              <w:left w:val="nil"/>
-              <w:bottom w:val="nil"/>
-              <w:right w:val="nil"/>
-            </w:tcBorders>
             <w:shd w:val="clear" w:color="auto" w:fill="auto"/>
             <w:noWrap/>
             <w:vAlign w:val="bottom"/>
@@ -2245,12 +2184,6 @@
         <w:tc>
           <w:tcPr>
             <w:tcW w:w="960" w:type="dxa"/>
-            <w:tcBorders>
-              <w:top w:val="nil"/>
-              <w:left w:val="nil"/>
-              <w:bottom w:val="nil"/>
-              <w:right w:val="nil"/>
-            </w:tcBorders>
             <w:shd w:val="clear" w:color="auto" w:fill="auto"/>
             <w:noWrap/>
             <w:vAlign w:val="bottom"/>
@@ -2277,12 +2210,6 @@
         <w:tc>
           <w:tcPr>
             <w:tcW w:w="1400" w:type="dxa"/>
-            <w:tcBorders>
-              <w:top w:val="nil"/>
-              <w:left w:val="nil"/>
-              <w:bottom w:val="nil"/>
-              <w:right w:val="nil"/>
-            </w:tcBorders>
             <w:shd w:val="clear" w:color="auto" w:fill="auto"/>
             <w:noWrap/>
             <w:vAlign w:val="bottom"/>
@@ -2314,12 +2241,6 @@
         <w:tc>
           <w:tcPr>
             <w:tcW w:w="960" w:type="dxa"/>
-            <w:tcBorders>
-              <w:top w:val="nil"/>
-              <w:left w:val="nil"/>
-              <w:bottom w:val="nil"/>
-              <w:right w:val="nil"/>
-            </w:tcBorders>
             <w:shd w:val="clear" w:color="000000" w:fill="FFFF00"/>
             <w:noWrap/>
             <w:vAlign w:val="bottom"/>
@@ -2346,12 +2267,6 @@
         <w:tc>
           <w:tcPr>
             <w:tcW w:w="960" w:type="dxa"/>
-            <w:tcBorders>
-              <w:top w:val="nil"/>
-              <w:left w:val="nil"/>
-              <w:bottom w:val="nil"/>
-              <w:right w:val="nil"/>
-            </w:tcBorders>
             <w:shd w:val="clear" w:color="000000" w:fill="FFFF00"/>
             <w:noWrap/>
             <w:vAlign w:val="bottom"/>
@@ -2378,12 +2293,6 @@
         <w:tc>
           <w:tcPr>
             <w:tcW w:w="1400" w:type="dxa"/>
-            <w:tcBorders>
-              <w:top w:val="nil"/>
-              <w:left w:val="nil"/>
-              <w:bottom w:val="nil"/>
-              <w:right w:val="nil"/>
-            </w:tcBorders>
             <w:shd w:val="clear" w:color="000000" w:fill="FFFF00"/>
             <w:noWrap/>
             <w:vAlign w:val="bottom"/>
@@ -2415,12 +2324,6 @@
         <w:tc>
           <w:tcPr>
             <w:tcW w:w="960" w:type="dxa"/>
-            <w:tcBorders>
-              <w:top w:val="nil"/>
-              <w:left w:val="nil"/>
-              <w:bottom w:val="nil"/>
-              <w:right w:val="nil"/>
-            </w:tcBorders>
             <w:shd w:val="clear" w:color="auto" w:fill="auto"/>
             <w:noWrap/>
             <w:vAlign w:val="bottom"/>
@@ -2447,12 +2350,6 @@
         <w:tc>
           <w:tcPr>
             <w:tcW w:w="960" w:type="dxa"/>
-            <w:tcBorders>
-              <w:top w:val="nil"/>
-              <w:left w:val="nil"/>
-              <w:bottom w:val="nil"/>
-              <w:right w:val="nil"/>
-            </w:tcBorders>
             <w:shd w:val="clear" w:color="auto" w:fill="auto"/>
             <w:noWrap/>
             <w:vAlign w:val="bottom"/>
@@ -2479,12 +2376,6 @@
         <w:tc>
           <w:tcPr>
             <w:tcW w:w="1400" w:type="dxa"/>
-            <w:tcBorders>
-              <w:top w:val="nil"/>
-              <w:left w:val="nil"/>
-              <w:bottom w:val="nil"/>
-              <w:right w:val="nil"/>
-            </w:tcBorders>
             <w:shd w:val="clear" w:color="auto" w:fill="auto"/>
             <w:noWrap/>
             <w:vAlign w:val="bottom"/>
@@ -2516,12 +2407,6 @@
         <w:tc>
           <w:tcPr>
             <w:tcW w:w="960" w:type="dxa"/>
-            <w:tcBorders>
-              <w:top w:val="nil"/>
-              <w:left w:val="nil"/>
-              <w:bottom w:val="nil"/>
-              <w:right w:val="nil"/>
-            </w:tcBorders>
             <w:shd w:val="clear" w:color="auto" w:fill="auto"/>
             <w:noWrap/>
             <w:vAlign w:val="bottom"/>
@@ -2548,12 +2433,6 @@
         <w:tc>
           <w:tcPr>
             <w:tcW w:w="960" w:type="dxa"/>
-            <w:tcBorders>
-              <w:top w:val="nil"/>
-              <w:left w:val="nil"/>
-              <w:bottom w:val="nil"/>
-              <w:right w:val="nil"/>
-            </w:tcBorders>
             <w:shd w:val="clear" w:color="auto" w:fill="auto"/>
             <w:noWrap/>
             <w:vAlign w:val="bottom"/>
@@ -2580,12 +2459,6 @@
         <w:tc>
           <w:tcPr>
             <w:tcW w:w="1400" w:type="dxa"/>
-            <w:tcBorders>
-              <w:top w:val="nil"/>
-              <w:left w:val="nil"/>
-              <w:bottom w:val="nil"/>
-              <w:right w:val="nil"/>
-            </w:tcBorders>
             <w:shd w:val="clear" w:color="auto" w:fill="auto"/>
             <w:noWrap/>
             <w:vAlign w:val="bottom"/>
@@ -2617,12 +2490,6 @@
         <w:tc>
           <w:tcPr>
             <w:tcW w:w="960" w:type="dxa"/>
-            <w:tcBorders>
-              <w:top w:val="nil"/>
-              <w:left w:val="nil"/>
-              <w:bottom w:val="nil"/>
-              <w:right w:val="nil"/>
-            </w:tcBorders>
             <w:shd w:val="clear" w:color="auto" w:fill="auto"/>
             <w:noWrap/>
             <w:vAlign w:val="bottom"/>
@@ -2649,12 +2516,6 @@
         <w:tc>
           <w:tcPr>
             <w:tcW w:w="960" w:type="dxa"/>
-            <w:tcBorders>
-              <w:top w:val="nil"/>
-              <w:left w:val="nil"/>
-              <w:bottom w:val="nil"/>
-              <w:right w:val="nil"/>
-            </w:tcBorders>
             <w:shd w:val="clear" w:color="auto" w:fill="auto"/>
             <w:noWrap/>
             <w:vAlign w:val="bottom"/>
@@ -2681,12 +2542,6 @@
         <w:tc>
           <w:tcPr>
             <w:tcW w:w="1400" w:type="dxa"/>
-            <w:tcBorders>
-              <w:top w:val="nil"/>
-              <w:left w:val="nil"/>
-              <w:bottom w:val="nil"/>
-              <w:right w:val="nil"/>
-            </w:tcBorders>
             <w:shd w:val="clear" w:color="auto" w:fill="auto"/>
             <w:noWrap/>
             <w:vAlign w:val="bottom"/>
@@ -2718,12 +2573,6 @@
         <w:tc>
           <w:tcPr>
             <w:tcW w:w="960" w:type="dxa"/>
-            <w:tcBorders>
-              <w:top w:val="nil"/>
-              <w:left w:val="nil"/>
-              <w:bottom w:val="nil"/>
-              <w:right w:val="nil"/>
-            </w:tcBorders>
             <w:shd w:val="clear" w:color="auto" w:fill="auto"/>
             <w:noWrap/>
             <w:vAlign w:val="bottom"/>
@@ -2750,12 +2599,6 @@
         <w:tc>
           <w:tcPr>
             <w:tcW w:w="960" w:type="dxa"/>
-            <w:tcBorders>
-              <w:top w:val="nil"/>
-              <w:left w:val="nil"/>
-              <w:bottom w:val="nil"/>
-              <w:right w:val="nil"/>
-            </w:tcBorders>
             <w:shd w:val="clear" w:color="auto" w:fill="auto"/>
             <w:noWrap/>
             <w:vAlign w:val="bottom"/>
@@ -2782,12 +2625,6 @@
         <w:tc>
           <w:tcPr>
             <w:tcW w:w="1400" w:type="dxa"/>
-            <w:tcBorders>
-              <w:top w:val="nil"/>
-              <w:left w:val="nil"/>
-              <w:bottom w:val="nil"/>
-              <w:right w:val="nil"/>
-            </w:tcBorders>
             <w:shd w:val="clear" w:color="auto" w:fill="auto"/>
             <w:noWrap/>
             <w:vAlign w:val="bottom"/>
@@ -2819,12 +2656,6 @@
         <w:tc>
           <w:tcPr>
             <w:tcW w:w="960" w:type="dxa"/>
-            <w:tcBorders>
-              <w:top w:val="nil"/>
-              <w:left w:val="nil"/>
-              <w:bottom w:val="nil"/>
-              <w:right w:val="nil"/>
-            </w:tcBorders>
             <w:shd w:val="clear" w:color="auto" w:fill="auto"/>
             <w:noWrap/>
             <w:vAlign w:val="bottom"/>
@@ -2851,12 +2682,6 @@
         <w:tc>
           <w:tcPr>
             <w:tcW w:w="960" w:type="dxa"/>
-            <w:tcBorders>
-              <w:top w:val="nil"/>
-              <w:left w:val="nil"/>
-              <w:bottom w:val="nil"/>
-              <w:right w:val="nil"/>
-            </w:tcBorders>
             <w:shd w:val="clear" w:color="auto" w:fill="auto"/>
             <w:noWrap/>
             <w:vAlign w:val="bottom"/>
@@ -2883,12 +2708,6 @@
         <w:tc>
           <w:tcPr>
             <w:tcW w:w="1400" w:type="dxa"/>
-            <w:tcBorders>
-              <w:top w:val="nil"/>
-              <w:left w:val="nil"/>
-              <w:bottom w:val="nil"/>
-              <w:right w:val="nil"/>
-            </w:tcBorders>
             <w:shd w:val="clear" w:color="auto" w:fill="auto"/>
             <w:noWrap/>
             <w:vAlign w:val="bottom"/>
@@ -2920,12 +2739,6 @@
         <w:tc>
           <w:tcPr>
             <w:tcW w:w="960" w:type="dxa"/>
-            <w:tcBorders>
-              <w:top w:val="nil"/>
-              <w:left w:val="nil"/>
-              <w:bottom w:val="nil"/>
-              <w:right w:val="nil"/>
-            </w:tcBorders>
             <w:shd w:val="clear" w:color="auto" w:fill="auto"/>
             <w:noWrap/>
             <w:vAlign w:val="bottom"/>
@@ -2952,12 +2765,6 @@
         <w:tc>
           <w:tcPr>
             <w:tcW w:w="960" w:type="dxa"/>
-            <w:tcBorders>
-              <w:top w:val="nil"/>
-              <w:left w:val="nil"/>
-              <w:bottom w:val="nil"/>
-              <w:right w:val="nil"/>
-            </w:tcBorders>
             <w:shd w:val="clear" w:color="auto" w:fill="auto"/>
             <w:noWrap/>
             <w:vAlign w:val="bottom"/>
@@ -2984,12 +2791,6 @@
         <w:tc>
           <w:tcPr>
             <w:tcW w:w="1400" w:type="dxa"/>
-            <w:tcBorders>
-              <w:top w:val="nil"/>
-              <w:left w:val="nil"/>
-              <w:bottom w:val="nil"/>
-              <w:right w:val="nil"/>
-            </w:tcBorders>
             <w:shd w:val="clear" w:color="auto" w:fill="auto"/>
             <w:noWrap/>
             <w:vAlign w:val="bottom"/>
@@ -3021,12 +2822,6 @@
         <w:tc>
           <w:tcPr>
             <w:tcW w:w="960" w:type="dxa"/>
-            <w:tcBorders>
-              <w:top w:val="nil"/>
-              <w:left w:val="nil"/>
-              <w:bottom w:val="nil"/>
-              <w:right w:val="nil"/>
-            </w:tcBorders>
             <w:shd w:val="clear" w:color="auto" w:fill="auto"/>
             <w:noWrap/>
             <w:vAlign w:val="bottom"/>
@@ -3053,12 +2848,6 @@
         <w:tc>
           <w:tcPr>
             <w:tcW w:w="960" w:type="dxa"/>
-            <w:tcBorders>
-              <w:top w:val="nil"/>
-              <w:left w:val="nil"/>
-              <w:bottom w:val="nil"/>
-              <w:right w:val="nil"/>
-            </w:tcBorders>
             <w:shd w:val="clear" w:color="auto" w:fill="auto"/>
             <w:noWrap/>
             <w:vAlign w:val="bottom"/>
@@ -3085,12 +2874,6 @@
         <w:tc>
           <w:tcPr>
             <w:tcW w:w="1400" w:type="dxa"/>
-            <w:tcBorders>
-              <w:top w:val="nil"/>
-              <w:left w:val="nil"/>
-              <w:bottom w:val="nil"/>
-              <w:right w:val="nil"/>
-            </w:tcBorders>
             <w:shd w:val="clear" w:color="auto" w:fill="auto"/>
             <w:noWrap/>
             <w:vAlign w:val="bottom"/>
@@ -3122,12 +2905,6 @@
         <w:tc>
           <w:tcPr>
             <w:tcW w:w="960" w:type="dxa"/>
-            <w:tcBorders>
-              <w:top w:val="nil"/>
-              <w:left w:val="nil"/>
-              <w:bottom w:val="nil"/>
-              <w:right w:val="nil"/>
-            </w:tcBorders>
             <w:shd w:val="clear" w:color="auto" w:fill="auto"/>
             <w:noWrap/>
             <w:vAlign w:val="bottom"/>
@@ -3154,12 +2931,6 @@
         <w:tc>
           <w:tcPr>
             <w:tcW w:w="960" w:type="dxa"/>
-            <w:tcBorders>
-              <w:top w:val="nil"/>
-              <w:left w:val="nil"/>
-              <w:bottom w:val="nil"/>
-              <w:right w:val="nil"/>
-            </w:tcBorders>
             <w:shd w:val="clear" w:color="auto" w:fill="auto"/>
             <w:noWrap/>
             <w:vAlign w:val="bottom"/>
@@ -3186,12 +2957,6 @@
         <w:tc>
           <w:tcPr>
             <w:tcW w:w="1400" w:type="dxa"/>
-            <w:tcBorders>
-              <w:top w:val="nil"/>
-              <w:left w:val="nil"/>
-              <w:bottom w:val="nil"/>
-              <w:right w:val="nil"/>
-            </w:tcBorders>
             <w:shd w:val="clear" w:color="auto" w:fill="auto"/>
             <w:noWrap/>
             <w:vAlign w:val="bottom"/>
@@ -3249,6 +3014,14 @@
     <w:tbl>
       <w:tblPr>
         <w:tblW w:w="3760" w:type="dxa"/>
+        <w:tblBorders>
+          <w:top w:val="single" w:sz="4" w:space="0" w:color="auto"/>
+          <w:left w:val="single" w:sz="4" w:space="0" w:color="auto"/>
+          <w:bottom w:val="single" w:sz="4" w:space="0" w:color="auto"/>
+          <w:right w:val="single" w:sz="4" w:space="0" w:color="auto"/>
+          <w:insideH w:val="single" w:sz="4" w:space="0" w:color="auto"/>
+          <w:insideV w:val="single" w:sz="4" w:space="0" w:color="auto"/>
+        </w:tblBorders>
         <w:tblLook w:val="04A0" w:firstRow="1" w:lastRow="0" w:firstColumn="1" w:lastColumn="0" w:noHBand="0" w:noVBand="1"/>
       </w:tblPr>
       <w:tblGrid>
@@ -3263,28 +3036,26 @@
         <w:tc>
           <w:tcPr>
             <w:tcW w:w="1400" w:type="dxa"/>
-            <w:tcBorders>
-              <w:top w:val="nil"/>
-              <w:left w:val="nil"/>
-              <w:bottom w:val="nil"/>
-              <w:right w:val="nil"/>
-            </w:tcBorders>
-            <w:shd w:val="clear" w:color="auto" w:fill="auto"/>
-            <w:noWrap/>
-            <w:vAlign w:val="bottom"/>
-            <w:hideMark/>
-          </w:tcPr>
-          <w:p>
-            <w:pPr>
-              <w:spacing w:after="0" w:line="240" w:lineRule="auto"/>
-              <w:rPr>
-                <w:rFonts w:ascii="Calibri" w:eastAsia="Times New Roman" w:hAnsi="Calibri" w:cs="Calibri"/>
-                <w:color w:val="000000"/>
-              </w:rPr>
-            </w:pPr>
-            <w:r>
-              <w:rPr>
-                <w:rFonts w:ascii="Calibri" w:eastAsia="Times New Roman" w:hAnsi="Calibri" w:cs="Calibri"/>
+            <w:shd w:val="clear" w:color="auto" w:fill="auto"/>
+            <w:noWrap/>
+            <w:vAlign w:val="bottom"/>
+            <w:hideMark/>
+          </w:tcPr>
+          <w:p>
+            <w:pPr>
+              <w:spacing w:after="0" w:line="240" w:lineRule="auto"/>
+              <w:rPr>
+                <w:rFonts w:ascii="Calibri" w:eastAsia="Times New Roman" w:hAnsi="Calibri" w:cs="Calibri"/>
+                <w:b/>
+                <w:bCs/>
+                <w:color w:val="000000"/>
+              </w:rPr>
+            </w:pPr>
+            <w:r>
+              <w:rPr>
+                <w:rFonts w:ascii="Calibri" w:eastAsia="Times New Roman" w:hAnsi="Calibri" w:cs="Calibri"/>
+                <w:b/>
+                <w:bCs/>
                 <w:color w:val="000000"/>
               </w:rPr>
               <w:t>P</w:t>
@@ -3294,28 +3065,26 @@
         <w:tc>
           <w:tcPr>
             <w:tcW w:w="960" w:type="dxa"/>
-            <w:tcBorders>
-              <w:top w:val="nil"/>
-              <w:left w:val="nil"/>
-              <w:bottom w:val="nil"/>
-              <w:right w:val="nil"/>
-            </w:tcBorders>
-            <w:shd w:val="clear" w:color="auto" w:fill="auto"/>
-            <w:noWrap/>
-            <w:vAlign w:val="bottom"/>
-            <w:hideMark/>
-          </w:tcPr>
-          <w:p>
-            <w:pPr>
-              <w:spacing w:after="0" w:line="240" w:lineRule="auto"/>
-              <w:rPr>
-                <w:rFonts w:ascii="Calibri" w:eastAsia="Times New Roman" w:hAnsi="Calibri" w:cs="Calibri"/>
-                <w:color w:val="000000"/>
-              </w:rPr>
-            </w:pPr>
-            <w:r>
-              <w:rPr>
-                <w:rFonts w:ascii="Calibri" w:eastAsia="Times New Roman" w:hAnsi="Calibri" w:cs="Calibri"/>
+            <w:shd w:val="clear" w:color="auto" w:fill="auto"/>
+            <w:noWrap/>
+            <w:vAlign w:val="bottom"/>
+            <w:hideMark/>
+          </w:tcPr>
+          <w:p>
+            <w:pPr>
+              <w:spacing w:after="0" w:line="240" w:lineRule="auto"/>
+              <w:rPr>
+                <w:rFonts w:ascii="Calibri" w:eastAsia="Times New Roman" w:hAnsi="Calibri" w:cs="Calibri"/>
+                <w:b/>
+                <w:bCs/>
+                <w:color w:val="000000"/>
+              </w:rPr>
+            </w:pPr>
+            <w:r>
+              <w:rPr>
+                <w:rFonts w:ascii="Calibri" w:eastAsia="Times New Roman" w:hAnsi="Calibri" w:cs="Calibri"/>
+                <w:b/>
+                <w:bCs/>
                 <w:color w:val="000000"/>
               </w:rPr>
               <w:t>R</w:t>
@@ -3325,28 +3094,26 @@
         <w:tc>
           <w:tcPr>
             <w:tcW w:w="1400" w:type="dxa"/>
-            <w:tcBorders>
-              <w:top w:val="nil"/>
-              <w:left w:val="nil"/>
-              <w:bottom w:val="nil"/>
-              <w:right w:val="nil"/>
-            </w:tcBorders>
-            <w:shd w:val="clear" w:color="auto" w:fill="auto"/>
-            <w:noWrap/>
-            <w:vAlign w:val="bottom"/>
-            <w:hideMark/>
-          </w:tcPr>
-          <w:p>
-            <w:pPr>
-              <w:spacing w:after="0" w:line="240" w:lineRule="auto"/>
-              <w:rPr>
-                <w:rFonts w:ascii="Calibri" w:eastAsia="Times New Roman" w:hAnsi="Calibri" w:cs="Calibri"/>
-                <w:color w:val="000000"/>
-              </w:rPr>
-            </w:pPr>
-            <w:r>
-              <w:rPr>
-                <w:rFonts w:ascii="Calibri" w:eastAsia="Times New Roman" w:hAnsi="Calibri" w:cs="Calibri"/>
+            <w:shd w:val="clear" w:color="auto" w:fill="auto"/>
+            <w:noWrap/>
+            <w:vAlign w:val="bottom"/>
+            <w:hideMark/>
+          </w:tcPr>
+          <w:p>
+            <w:pPr>
+              <w:spacing w:after="0" w:line="240" w:lineRule="auto"/>
+              <w:rPr>
+                <w:rFonts w:ascii="Calibri" w:eastAsia="Times New Roman" w:hAnsi="Calibri" w:cs="Calibri"/>
+                <w:b/>
+                <w:bCs/>
+                <w:color w:val="000000"/>
+              </w:rPr>
+            </w:pPr>
+            <w:r>
+              <w:rPr>
+                <w:rFonts w:ascii="Calibri" w:eastAsia="Times New Roman" w:hAnsi="Calibri" w:cs="Calibri"/>
+                <w:b/>
+                <w:bCs/>
                 <w:color w:val="000000"/>
               </w:rPr>
               <w:t>F</w:t>
@@ -3361,12 +3128,6 @@
         <w:tc>
           <w:tcPr>
             <w:tcW w:w="1400" w:type="dxa"/>
-            <w:tcBorders>
-              <w:top w:val="nil"/>
-              <w:left w:val="nil"/>
-              <w:bottom w:val="nil"/>
-              <w:right w:val="nil"/>
-            </w:tcBorders>
             <w:shd w:val="clear" w:color="000000" w:fill="FFFF00"/>
             <w:noWrap/>
             <w:vAlign w:val="bottom"/>
@@ -3393,12 +3154,6 @@
         <w:tc>
           <w:tcPr>
             <w:tcW w:w="960" w:type="dxa"/>
-            <w:tcBorders>
-              <w:top w:val="nil"/>
-              <w:left w:val="nil"/>
-              <w:bottom w:val="nil"/>
-              <w:right w:val="nil"/>
-            </w:tcBorders>
             <w:shd w:val="clear" w:color="000000" w:fill="FFFF00"/>
             <w:noWrap/>
             <w:vAlign w:val="bottom"/>
@@ -3425,12 +3180,6 @@
         <w:tc>
           <w:tcPr>
             <w:tcW w:w="1400" w:type="dxa"/>
-            <w:tcBorders>
-              <w:top w:val="nil"/>
-              <w:left w:val="nil"/>
-              <w:bottom w:val="nil"/>
-              <w:right w:val="nil"/>
-            </w:tcBorders>
             <w:shd w:val="clear" w:color="000000" w:fill="FFFF00"/>
             <w:noWrap/>
             <w:vAlign w:val="bottom"/>
@@ -3462,12 +3211,6 @@
         <w:tc>
           <w:tcPr>
             <w:tcW w:w="1400" w:type="dxa"/>
-            <w:tcBorders>
-              <w:top w:val="nil"/>
-              <w:left w:val="nil"/>
-              <w:bottom w:val="nil"/>
-              <w:right w:val="nil"/>
-            </w:tcBorders>
             <w:shd w:val="clear" w:color="auto" w:fill="auto"/>
             <w:noWrap/>
             <w:vAlign w:val="bottom"/>
@@ -3494,12 +3237,6 @@
         <w:tc>
           <w:tcPr>
             <w:tcW w:w="960" w:type="dxa"/>
-            <w:tcBorders>
-              <w:top w:val="nil"/>
-              <w:left w:val="nil"/>
-              <w:bottom w:val="nil"/>
-              <w:right w:val="nil"/>
-            </w:tcBorders>
             <w:shd w:val="clear" w:color="auto" w:fill="auto"/>
             <w:noWrap/>
             <w:vAlign w:val="bottom"/>
@@ -3526,12 +3263,6 @@
         <w:tc>
           <w:tcPr>
             <w:tcW w:w="1400" w:type="dxa"/>
-            <w:tcBorders>
-              <w:top w:val="nil"/>
-              <w:left w:val="nil"/>
-              <w:bottom w:val="nil"/>
-              <w:right w:val="nil"/>
-            </w:tcBorders>
             <w:shd w:val="clear" w:color="auto" w:fill="auto"/>
             <w:noWrap/>
             <w:vAlign w:val="bottom"/>
@@ -3563,12 +3294,6 @@
         <w:tc>
           <w:tcPr>
             <w:tcW w:w="1400" w:type="dxa"/>
-            <w:tcBorders>
-              <w:top w:val="nil"/>
-              <w:left w:val="nil"/>
-              <w:bottom w:val="nil"/>
-              <w:right w:val="nil"/>
-            </w:tcBorders>
             <w:shd w:val="clear" w:color="auto" w:fill="auto"/>
             <w:noWrap/>
             <w:vAlign w:val="bottom"/>
@@ -3595,12 +3320,6 @@
         <w:tc>
           <w:tcPr>
             <w:tcW w:w="960" w:type="dxa"/>
-            <w:tcBorders>
-              <w:top w:val="nil"/>
-              <w:left w:val="nil"/>
-              <w:bottom w:val="nil"/>
-              <w:right w:val="nil"/>
-            </w:tcBorders>
             <w:shd w:val="clear" w:color="auto" w:fill="auto"/>
             <w:noWrap/>
             <w:vAlign w:val="bottom"/>
@@ -3627,12 +3346,6 @@
         <w:tc>
           <w:tcPr>
             <w:tcW w:w="1400" w:type="dxa"/>
-            <w:tcBorders>
-              <w:top w:val="nil"/>
-              <w:left w:val="nil"/>
-              <w:bottom w:val="nil"/>
-              <w:right w:val="nil"/>
-            </w:tcBorders>
             <w:shd w:val="clear" w:color="auto" w:fill="auto"/>
             <w:noWrap/>
             <w:vAlign w:val="bottom"/>
@@ -3664,12 +3377,6 @@
         <w:tc>
           <w:tcPr>
             <w:tcW w:w="1400" w:type="dxa"/>
-            <w:tcBorders>
-              <w:top w:val="nil"/>
-              <w:left w:val="nil"/>
-              <w:bottom w:val="nil"/>
-              <w:right w:val="nil"/>
-            </w:tcBorders>
             <w:shd w:val="clear" w:color="auto" w:fill="auto"/>
             <w:noWrap/>
             <w:vAlign w:val="bottom"/>
@@ -3696,12 +3403,6 @@
         <w:tc>
           <w:tcPr>
             <w:tcW w:w="960" w:type="dxa"/>
-            <w:tcBorders>
-              <w:top w:val="nil"/>
-              <w:left w:val="nil"/>
-              <w:bottom w:val="nil"/>
-              <w:right w:val="nil"/>
-            </w:tcBorders>
             <w:shd w:val="clear" w:color="auto" w:fill="auto"/>
             <w:noWrap/>
             <w:vAlign w:val="bottom"/>
@@ -3728,12 +3429,6 @@
         <w:tc>
           <w:tcPr>
             <w:tcW w:w="1400" w:type="dxa"/>
-            <w:tcBorders>
-              <w:top w:val="nil"/>
-              <w:left w:val="nil"/>
-              <w:bottom w:val="nil"/>
-              <w:right w:val="nil"/>
-            </w:tcBorders>
             <w:shd w:val="clear" w:color="auto" w:fill="auto"/>
             <w:noWrap/>
             <w:vAlign w:val="bottom"/>
@@ -3765,12 +3460,6 @@
         <w:tc>
           <w:tcPr>
             <w:tcW w:w="1400" w:type="dxa"/>
-            <w:tcBorders>
-              <w:top w:val="nil"/>
-              <w:left w:val="nil"/>
-              <w:bottom w:val="nil"/>
-              <w:right w:val="nil"/>
-            </w:tcBorders>
             <w:shd w:val="clear" w:color="auto" w:fill="auto"/>
             <w:noWrap/>
             <w:vAlign w:val="bottom"/>
@@ -3797,12 +3486,6 @@
         <w:tc>
           <w:tcPr>
             <w:tcW w:w="960" w:type="dxa"/>
-            <w:tcBorders>
-              <w:top w:val="nil"/>
-              <w:left w:val="nil"/>
-              <w:bottom w:val="nil"/>
-              <w:right w:val="nil"/>
-            </w:tcBorders>
             <w:shd w:val="clear" w:color="auto" w:fill="auto"/>
             <w:noWrap/>
             <w:vAlign w:val="bottom"/>
@@ -3829,12 +3512,6 @@
         <w:tc>
           <w:tcPr>
             <w:tcW w:w="1400" w:type="dxa"/>
-            <w:tcBorders>
-              <w:top w:val="nil"/>
-              <w:left w:val="nil"/>
-              <w:bottom w:val="nil"/>
-              <w:right w:val="nil"/>
-            </w:tcBorders>
             <w:shd w:val="clear" w:color="auto" w:fill="auto"/>
             <w:noWrap/>
             <w:vAlign w:val="bottom"/>
@@ -3866,12 +3543,6 @@
         <w:tc>
           <w:tcPr>
             <w:tcW w:w="1400" w:type="dxa"/>
-            <w:tcBorders>
-              <w:top w:val="nil"/>
-              <w:left w:val="nil"/>
-              <w:bottom w:val="nil"/>
-              <w:right w:val="nil"/>
-            </w:tcBorders>
             <w:shd w:val="clear" w:color="auto" w:fill="auto"/>
             <w:noWrap/>
             <w:vAlign w:val="bottom"/>
@@ -3898,12 +3569,6 @@
         <w:tc>
           <w:tcPr>
             <w:tcW w:w="960" w:type="dxa"/>
-            <w:tcBorders>
-              <w:top w:val="nil"/>
-              <w:left w:val="nil"/>
-              <w:bottom w:val="nil"/>
-              <w:right w:val="nil"/>
-            </w:tcBorders>
             <w:shd w:val="clear" w:color="auto" w:fill="auto"/>
             <w:noWrap/>
             <w:vAlign w:val="bottom"/>
@@ -3930,12 +3595,6 @@
         <w:tc>
           <w:tcPr>
             <w:tcW w:w="1400" w:type="dxa"/>
-            <w:tcBorders>
-              <w:top w:val="nil"/>
-              <w:left w:val="nil"/>
-              <w:bottom w:val="nil"/>
-              <w:right w:val="nil"/>
-            </w:tcBorders>
             <w:shd w:val="clear" w:color="auto" w:fill="auto"/>
             <w:noWrap/>
             <w:vAlign w:val="bottom"/>
@@ -3967,12 +3626,6 @@
         <w:tc>
           <w:tcPr>
             <w:tcW w:w="1400" w:type="dxa"/>
-            <w:tcBorders>
-              <w:top w:val="nil"/>
-              <w:left w:val="nil"/>
-              <w:bottom w:val="nil"/>
-              <w:right w:val="nil"/>
-            </w:tcBorders>
             <w:shd w:val="clear" w:color="auto" w:fill="auto"/>
             <w:noWrap/>
             <w:vAlign w:val="bottom"/>
@@ -3999,12 +3652,6 @@
         <w:tc>
           <w:tcPr>
             <w:tcW w:w="960" w:type="dxa"/>
-            <w:tcBorders>
-              <w:top w:val="nil"/>
-              <w:left w:val="nil"/>
-              <w:bottom w:val="nil"/>
-              <w:right w:val="nil"/>
-            </w:tcBorders>
             <w:shd w:val="clear" w:color="auto" w:fill="auto"/>
             <w:noWrap/>
             <w:vAlign w:val="bottom"/>
@@ -4031,12 +3678,6 @@
         <w:tc>
           <w:tcPr>
             <w:tcW w:w="1400" w:type="dxa"/>
-            <w:tcBorders>
-              <w:top w:val="nil"/>
-              <w:left w:val="nil"/>
-              <w:bottom w:val="nil"/>
-              <w:right w:val="nil"/>
-            </w:tcBorders>
             <w:shd w:val="clear" w:color="auto" w:fill="auto"/>
             <w:noWrap/>
             <w:vAlign w:val="bottom"/>
@@ -4068,12 +3709,6 @@
         <w:tc>
           <w:tcPr>
             <w:tcW w:w="1400" w:type="dxa"/>
-            <w:tcBorders>
-              <w:top w:val="nil"/>
-              <w:left w:val="nil"/>
-              <w:bottom w:val="nil"/>
-              <w:right w:val="nil"/>
-            </w:tcBorders>
             <w:shd w:val="clear" w:color="auto" w:fill="auto"/>
             <w:noWrap/>
             <w:vAlign w:val="bottom"/>
@@ -4100,12 +3735,6 @@
         <w:tc>
           <w:tcPr>
             <w:tcW w:w="960" w:type="dxa"/>
-            <w:tcBorders>
-              <w:top w:val="nil"/>
-              <w:left w:val="nil"/>
-              <w:bottom w:val="nil"/>
-              <w:right w:val="nil"/>
-            </w:tcBorders>
             <w:shd w:val="clear" w:color="auto" w:fill="auto"/>
             <w:noWrap/>
             <w:vAlign w:val="bottom"/>
@@ -4132,12 +3761,6 @@
         <w:tc>
           <w:tcPr>
             <w:tcW w:w="1400" w:type="dxa"/>
-            <w:tcBorders>
-              <w:top w:val="nil"/>
-              <w:left w:val="nil"/>
-              <w:bottom w:val="nil"/>
-              <w:right w:val="nil"/>
-            </w:tcBorders>
             <w:shd w:val="clear" w:color="auto" w:fill="auto"/>
             <w:noWrap/>
             <w:vAlign w:val="bottom"/>
@@ -4169,12 +3792,6 @@
         <w:tc>
           <w:tcPr>
             <w:tcW w:w="1400" w:type="dxa"/>
-            <w:tcBorders>
-              <w:top w:val="nil"/>
-              <w:left w:val="nil"/>
-              <w:bottom w:val="nil"/>
-              <w:right w:val="nil"/>
-            </w:tcBorders>
             <w:shd w:val="clear" w:color="auto" w:fill="auto"/>
             <w:noWrap/>
             <w:vAlign w:val="bottom"/>
@@ -4201,12 +3818,6 @@
         <w:tc>
           <w:tcPr>
             <w:tcW w:w="960" w:type="dxa"/>
-            <w:tcBorders>
-              <w:top w:val="nil"/>
-              <w:left w:val="nil"/>
-              <w:bottom w:val="nil"/>
-              <w:right w:val="nil"/>
-            </w:tcBorders>
             <w:shd w:val="clear" w:color="auto" w:fill="auto"/>
             <w:noWrap/>
             <w:vAlign w:val="bottom"/>
@@ -4233,12 +3844,6 @@
         <w:tc>
           <w:tcPr>
             <w:tcW w:w="1400" w:type="dxa"/>
-            <w:tcBorders>
-              <w:top w:val="nil"/>
-              <w:left w:val="nil"/>
-              <w:bottom w:val="nil"/>
-              <w:right w:val="nil"/>
-            </w:tcBorders>
             <w:shd w:val="clear" w:color="auto" w:fill="auto"/>
             <w:noWrap/>
             <w:vAlign w:val="bottom"/>
@@ -4270,12 +3875,6 @@
         <w:tc>
           <w:tcPr>
             <w:tcW w:w="1400" w:type="dxa"/>
-            <w:tcBorders>
-              <w:top w:val="nil"/>
-              <w:left w:val="nil"/>
-              <w:bottom w:val="nil"/>
-              <w:right w:val="nil"/>
-            </w:tcBorders>
             <w:shd w:val="clear" w:color="000000" w:fill="FFFF00"/>
             <w:noWrap/>
             <w:vAlign w:val="bottom"/>
@@ -4302,12 +3901,6 @@
         <w:tc>
           <w:tcPr>
             <w:tcW w:w="960" w:type="dxa"/>
-            <w:tcBorders>
-              <w:top w:val="nil"/>
-              <w:left w:val="nil"/>
-              <w:bottom w:val="nil"/>
-              <w:right w:val="nil"/>
-            </w:tcBorders>
             <w:shd w:val="clear" w:color="000000" w:fill="FFFF00"/>
             <w:noWrap/>
             <w:vAlign w:val="bottom"/>
@@ -4334,12 +3927,6 @@
         <w:tc>
           <w:tcPr>
             <w:tcW w:w="1400" w:type="dxa"/>
-            <w:tcBorders>
-              <w:top w:val="nil"/>
-              <w:left w:val="nil"/>
-              <w:bottom w:val="nil"/>
-              <w:right w:val="nil"/>
-            </w:tcBorders>
             <w:shd w:val="clear" w:color="000000" w:fill="FFFF00"/>
             <w:noWrap/>
             <w:vAlign w:val="bottom"/>
@@ -4371,31 +3958,26 @@
         <w:tc>
           <w:tcPr>
             <w:tcW w:w="1400" w:type="dxa"/>
-            <w:tcBorders>
-              <w:top w:val="nil"/>
-              <w:left w:val="nil"/>
-              <w:bottom w:val="nil"/>
-              <w:right w:val="nil"/>
-            </w:tcBorders>
-            <w:shd w:val="clear" w:color="auto" w:fill="auto"/>
-            <w:noWrap/>
-            <w:vAlign w:val="bottom"/>
-            <w:hideMark/>
-          </w:tcPr>
-          <w:p>
-            <w:pPr>
-              <w:spacing w:after="0" w:line="240" w:lineRule="auto"/>
-              <w:jc w:val="right"/>
-              <w:rPr>
-                <w:rFonts w:ascii="Calibri" w:eastAsia="Times New Roman" w:hAnsi="Calibri" w:cs="Calibri"/>
-                <w:color w:val="000000"/>
-              </w:rPr>
-            </w:pPr>
-            <w:r>
-              <w:rPr>
-                <w:rFonts w:ascii="Calibri" w:eastAsia="Times New Roman" w:hAnsi="Calibri" w:cs="Calibri"/>
-                <w:color w:val="000000"/>
-              </w:rPr>
+            <w:shd w:val="clear" w:color="auto" w:fill="auto"/>
+            <w:noWrap/>
+            <w:vAlign w:val="bottom"/>
+            <w:hideMark/>
+          </w:tcPr>
+          <w:p>
+            <w:pPr>
+              <w:spacing w:after="0" w:line="240" w:lineRule="auto"/>
+              <w:jc w:val="right"/>
+              <w:rPr>
+                <w:rFonts w:ascii="Calibri" w:eastAsia="Times New Roman" w:hAnsi="Calibri" w:cs="Calibri"/>
+                <w:color w:val="000000"/>
+              </w:rPr>
+            </w:pPr>
+            <w:r>
+              <w:rPr>
+                <w:rFonts w:ascii="Calibri" w:eastAsia="Times New Roman" w:hAnsi="Calibri" w:cs="Calibri"/>
+                <w:color w:val="000000"/>
+              </w:rPr>
+              <w:lastRenderedPageBreak/>
               <w:t>1.07E-08</w:t>
             </w:r>
           </w:p>
@@ -4403,12 +3985,6 @@
         <w:tc>
           <w:tcPr>
             <w:tcW w:w="960" w:type="dxa"/>
-            <w:tcBorders>
-              <w:top w:val="nil"/>
-              <w:left w:val="nil"/>
-              <w:bottom w:val="nil"/>
-              <w:right w:val="nil"/>
-            </w:tcBorders>
             <w:shd w:val="clear" w:color="auto" w:fill="auto"/>
             <w:noWrap/>
             <w:vAlign w:val="bottom"/>
@@ -4435,12 +4011,6 @@
         <w:tc>
           <w:tcPr>
             <w:tcW w:w="1400" w:type="dxa"/>
-            <w:tcBorders>
-              <w:top w:val="nil"/>
-              <w:left w:val="nil"/>
-              <w:bottom w:val="nil"/>
-              <w:right w:val="nil"/>
-            </w:tcBorders>
             <w:shd w:val="clear" w:color="auto" w:fill="auto"/>
             <w:noWrap/>
             <w:vAlign w:val="bottom"/>
@@ -4472,12 +4042,6 @@
         <w:tc>
           <w:tcPr>
             <w:tcW w:w="1400" w:type="dxa"/>
-            <w:tcBorders>
-              <w:top w:val="nil"/>
-              <w:left w:val="nil"/>
-              <w:bottom w:val="nil"/>
-              <w:right w:val="nil"/>
-            </w:tcBorders>
             <w:shd w:val="clear" w:color="auto" w:fill="auto"/>
             <w:noWrap/>
             <w:vAlign w:val="bottom"/>
@@ -4504,12 +4068,6 @@
         <w:tc>
           <w:tcPr>
             <w:tcW w:w="960" w:type="dxa"/>
-            <w:tcBorders>
-              <w:top w:val="nil"/>
-              <w:left w:val="nil"/>
-              <w:bottom w:val="nil"/>
-              <w:right w:val="nil"/>
-            </w:tcBorders>
             <w:shd w:val="clear" w:color="auto" w:fill="auto"/>
             <w:noWrap/>
             <w:vAlign w:val="bottom"/>
@@ -4536,12 +4094,6 @@
         <w:tc>
           <w:tcPr>
             <w:tcW w:w="1400" w:type="dxa"/>
-            <w:tcBorders>
-              <w:top w:val="nil"/>
-              <w:left w:val="nil"/>
-              <w:bottom w:val="nil"/>
-              <w:right w:val="nil"/>
-            </w:tcBorders>
             <w:shd w:val="clear" w:color="auto" w:fill="auto"/>
             <w:noWrap/>
             <w:vAlign w:val="bottom"/>
@@ -4573,12 +4125,6 @@
         <w:tc>
           <w:tcPr>
             <w:tcW w:w="1400" w:type="dxa"/>
-            <w:tcBorders>
-              <w:top w:val="nil"/>
-              <w:left w:val="nil"/>
-              <w:bottom w:val="nil"/>
-              <w:right w:val="nil"/>
-            </w:tcBorders>
             <w:shd w:val="clear" w:color="auto" w:fill="auto"/>
             <w:noWrap/>
             <w:vAlign w:val="bottom"/>
@@ -4605,12 +4151,6 @@
         <w:tc>
           <w:tcPr>
             <w:tcW w:w="960" w:type="dxa"/>
-            <w:tcBorders>
-              <w:top w:val="nil"/>
-              <w:left w:val="nil"/>
-              <w:bottom w:val="nil"/>
-              <w:right w:val="nil"/>
-            </w:tcBorders>
             <w:shd w:val="clear" w:color="auto" w:fill="auto"/>
             <w:noWrap/>
             <w:vAlign w:val="bottom"/>
@@ -4637,12 +4177,6 @@
         <w:tc>
           <w:tcPr>
             <w:tcW w:w="1400" w:type="dxa"/>
-            <w:tcBorders>
-              <w:top w:val="nil"/>
-              <w:left w:val="nil"/>
-              <w:bottom w:val="nil"/>
-              <w:right w:val="nil"/>
-            </w:tcBorders>
             <w:shd w:val="clear" w:color="auto" w:fill="auto"/>
             <w:noWrap/>
             <w:vAlign w:val="bottom"/>
@@ -4674,12 +4208,6 @@
         <w:tc>
           <w:tcPr>
             <w:tcW w:w="1400" w:type="dxa"/>
-            <w:tcBorders>
-              <w:top w:val="nil"/>
-              <w:left w:val="nil"/>
-              <w:bottom w:val="nil"/>
-              <w:right w:val="nil"/>
-            </w:tcBorders>
             <w:shd w:val="clear" w:color="auto" w:fill="auto"/>
             <w:noWrap/>
             <w:vAlign w:val="bottom"/>
@@ -4706,12 +4234,6 @@
         <w:tc>
           <w:tcPr>
             <w:tcW w:w="960" w:type="dxa"/>
-            <w:tcBorders>
-              <w:top w:val="nil"/>
-              <w:left w:val="nil"/>
-              <w:bottom w:val="nil"/>
-              <w:right w:val="nil"/>
-            </w:tcBorders>
             <w:shd w:val="clear" w:color="auto" w:fill="auto"/>
             <w:noWrap/>
             <w:vAlign w:val="bottom"/>
@@ -4738,12 +4260,6 @@
         <w:tc>
           <w:tcPr>
             <w:tcW w:w="1400" w:type="dxa"/>
-            <w:tcBorders>
-              <w:top w:val="nil"/>
-              <w:left w:val="nil"/>
-              <w:bottom w:val="nil"/>
-              <w:right w:val="nil"/>
-            </w:tcBorders>
             <w:shd w:val="clear" w:color="auto" w:fill="auto"/>
             <w:noWrap/>
             <w:vAlign w:val="bottom"/>
@@ -4775,12 +4291,6 @@
         <w:tc>
           <w:tcPr>
             <w:tcW w:w="1400" w:type="dxa"/>
-            <w:tcBorders>
-              <w:top w:val="nil"/>
-              <w:left w:val="nil"/>
-              <w:bottom w:val="nil"/>
-              <w:right w:val="nil"/>
-            </w:tcBorders>
             <w:shd w:val="clear" w:color="auto" w:fill="auto"/>
             <w:noWrap/>
             <w:vAlign w:val="bottom"/>
@@ -4807,12 +4317,6 @@
         <w:tc>
           <w:tcPr>
             <w:tcW w:w="960" w:type="dxa"/>
-            <w:tcBorders>
-              <w:top w:val="nil"/>
-              <w:left w:val="nil"/>
-              <w:bottom w:val="nil"/>
-              <w:right w:val="nil"/>
-            </w:tcBorders>
             <w:shd w:val="clear" w:color="auto" w:fill="auto"/>
             <w:noWrap/>
             <w:vAlign w:val="bottom"/>
@@ -4839,12 +4343,6 @@
         <w:tc>
           <w:tcPr>
             <w:tcW w:w="1400" w:type="dxa"/>
-            <w:tcBorders>
-              <w:top w:val="nil"/>
-              <w:left w:val="nil"/>
-              <w:bottom w:val="nil"/>
-              <w:right w:val="nil"/>
-            </w:tcBorders>
             <w:shd w:val="clear" w:color="auto" w:fill="auto"/>
             <w:noWrap/>
             <w:vAlign w:val="bottom"/>
@@ -4876,12 +4374,6 @@
         <w:tc>
           <w:tcPr>
             <w:tcW w:w="1400" w:type="dxa"/>
-            <w:tcBorders>
-              <w:top w:val="nil"/>
-              <w:left w:val="nil"/>
-              <w:bottom w:val="nil"/>
-              <w:right w:val="nil"/>
-            </w:tcBorders>
             <w:shd w:val="clear" w:color="auto" w:fill="auto"/>
             <w:noWrap/>
             <w:vAlign w:val="bottom"/>
@@ -4908,12 +4400,6 @@
         <w:tc>
           <w:tcPr>
             <w:tcW w:w="960" w:type="dxa"/>
-            <w:tcBorders>
-              <w:top w:val="nil"/>
-              <w:left w:val="nil"/>
-              <w:bottom w:val="nil"/>
-              <w:right w:val="nil"/>
-            </w:tcBorders>
             <w:shd w:val="clear" w:color="auto" w:fill="auto"/>
             <w:noWrap/>
             <w:vAlign w:val="bottom"/>
@@ -4940,12 +4426,6 @@
         <w:tc>
           <w:tcPr>
             <w:tcW w:w="1400" w:type="dxa"/>
-            <w:tcBorders>
-              <w:top w:val="nil"/>
-              <w:left w:val="nil"/>
-              <w:bottom w:val="nil"/>
-              <w:right w:val="nil"/>
-            </w:tcBorders>
             <w:shd w:val="clear" w:color="auto" w:fill="auto"/>
             <w:noWrap/>
             <w:vAlign w:val="bottom"/>
@@ -4977,12 +4457,6 @@
         <w:tc>
           <w:tcPr>
             <w:tcW w:w="1400" w:type="dxa"/>
-            <w:tcBorders>
-              <w:top w:val="nil"/>
-              <w:left w:val="nil"/>
-              <w:bottom w:val="nil"/>
-              <w:right w:val="nil"/>
-            </w:tcBorders>
             <w:shd w:val="clear" w:color="auto" w:fill="auto"/>
             <w:noWrap/>
             <w:vAlign w:val="bottom"/>
@@ -5009,12 +4483,6 @@
         <w:tc>
           <w:tcPr>
             <w:tcW w:w="960" w:type="dxa"/>
-            <w:tcBorders>
-              <w:top w:val="nil"/>
-              <w:left w:val="nil"/>
-              <w:bottom w:val="nil"/>
-              <w:right w:val="nil"/>
-            </w:tcBorders>
             <w:shd w:val="clear" w:color="auto" w:fill="auto"/>
             <w:noWrap/>
             <w:vAlign w:val="bottom"/>
@@ -5041,12 +4509,6 @@
         <w:tc>
           <w:tcPr>
             <w:tcW w:w="1400" w:type="dxa"/>
-            <w:tcBorders>
-              <w:top w:val="nil"/>
-              <w:left w:val="nil"/>
-              <w:bottom w:val="nil"/>
-              <w:right w:val="nil"/>
-            </w:tcBorders>
             <w:shd w:val="clear" w:color="auto" w:fill="auto"/>
             <w:noWrap/>
             <w:vAlign w:val="bottom"/>
@@ -5078,12 +4540,6 @@
         <w:tc>
           <w:tcPr>
             <w:tcW w:w="1400" w:type="dxa"/>
-            <w:tcBorders>
-              <w:top w:val="nil"/>
-              <w:left w:val="nil"/>
-              <w:bottom w:val="nil"/>
-              <w:right w:val="nil"/>
-            </w:tcBorders>
             <w:shd w:val="clear" w:color="auto" w:fill="auto"/>
             <w:noWrap/>
             <w:vAlign w:val="bottom"/>
@@ -5110,12 +4566,6 @@
         <w:tc>
           <w:tcPr>
             <w:tcW w:w="960" w:type="dxa"/>
-            <w:tcBorders>
-              <w:top w:val="nil"/>
-              <w:left w:val="nil"/>
-              <w:bottom w:val="nil"/>
-              <w:right w:val="nil"/>
-            </w:tcBorders>
             <w:shd w:val="clear" w:color="auto" w:fill="auto"/>
             <w:noWrap/>
             <w:vAlign w:val="bottom"/>
@@ -5142,12 +4592,6 @@
         <w:tc>
           <w:tcPr>
             <w:tcW w:w="1400" w:type="dxa"/>
-            <w:tcBorders>
-              <w:top w:val="nil"/>
-              <w:left w:val="nil"/>
-              <w:bottom w:val="nil"/>
-              <w:right w:val="nil"/>
-            </w:tcBorders>
             <w:shd w:val="clear" w:color="auto" w:fill="auto"/>
             <w:noWrap/>
             <w:vAlign w:val="bottom"/>
@@ -5179,12 +4623,6 @@
         <w:tc>
           <w:tcPr>
             <w:tcW w:w="1400" w:type="dxa"/>
-            <w:tcBorders>
-              <w:top w:val="nil"/>
-              <w:left w:val="nil"/>
-              <w:bottom w:val="nil"/>
-              <w:right w:val="nil"/>
-            </w:tcBorders>
             <w:shd w:val="clear" w:color="000000" w:fill="FFFF00"/>
             <w:noWrap/>
             <w:vAlign w:val="bottom"/>
@@ -5204,7 +4642,6 @@
                 <w:rFonts w:ascii="Calibri" w:eastAsia="Times New Roman" w:hAnsi="Calibri" w:cs="Calibri"/>
                 <w:color w:val="000000"/>
               </w:rPr>
-              <w:lastRenderedPageBreak/>
               <w:t>0.002384807</w:t>
             </w:r>
           </w:p>
@@ -5212,12 +4649,6 @@
         <w:tc>
           <w:tcPr>
             <w:tcW w:w="960" w:type="dxa"/>
-            <w:tcBorders>
-              <w:top w:val="nil"/>
-              <w:left w:val="nil"/>
-              <w:bottom w:val="nil"/>
-              <w:right w:val="nil"/>
-            </w:tcBorders>
             <w:shd w:val="clear" w:color="000000" w:fill="FFFF00"/>
             <w:noWrap/>
             <w:vAlign w:val="bottom"/>
@@ -5244,12 +4675,6 @@
         <w:tc>
           <w:tcPr>
             <w:tcW w:w="1400" w:type="dxa"/>
-            <w:tcBorders>
-              <w:top w:val="nil"/>
-              <w:left w:val="nil"/>
-              <w:bottom w:val="nil"/>
-              <w:right w:val="nil"/>
-            </w:tcBorders>
             <w:shd w:val="clear" w:color="000000" w:fill="FFFF00"/>
             <w:noWrap/>
             <w:vAlign w:val="bottom"/>
@@ -5281,12 +4706,6 @@
         <w:tc>
           <w:tcPr>
             <w:tcW w:w="1400" w:type="dxa"/>
-            <w:tcBorders>
-              <w:top w:val="nil"/>
-              <w:left w:val="nil"/>
-              <w:bottom w:val="nil"/>
-              <w:right w:val="nil"/>
-            </w:tcBorders>
             <w:shd w:val="clear" w:color="auto" w:fill="auto"/>
             <w:noWrap/>
             <w:vAlign w:val="bottom"/>
@@ -5313,12 +4732,6 @@
         <w:tc>
           <w:tcPr>
             <w:tcW w:w="960" w:type="dxa"/>
-            <w:tcBorders>
-              <w:top w:val="nil"/>
-              <w:left w:val="nil"/>
-              <w:bottom w:val="nil"/>
-              <w:right w:val="nil"/>
-            </w:tcBorders>
             <w:shd w:val="clear" w:color="auto" w:fill="auto"/>
             <w:noWrap/>
             <w:vAlign w:val="bottom"/>
@@ -5345,12 +4758,6 @@
         <w:tc>
           <w:tcPr>
             <w:tcW w:w="1400" w:type="dxa"/>
-            <w:tcBorders>
-              <w:top w:val="nil"/>
-              <w:left w:val="nil"/>
-              <w:bottom w:val="nil"/>
-              <w:right w:val="nil"/>
-            </w:tcBorders>
             <w:shd w:val="clear" w:color="auto" w:fill="auto"/>
             <w:noWrap/>
             <w:vAlign w:val="bottom"/>
@@ -5382,12 +4789,6 @@
         <w:tc>
           <w:tcPr>
             <w:tcW w:w="1400" w:type="dxa"/>
-            <w:tcBorders>
-              <w:top w:val="nil"/>
-              <w:left w:val="nil"/>
-              <w:bottom w:val="nil"/>
-              <w:right w:val="nil"/>
-            </w:tcBorders>
             <w:shd w:val="clear" w:color="auto" w:fill="auto"/>
             <w:noWrap/>
             <w:vAlign w:val="bottom"/>
@@ -5414,12 +4815,6 @@
         <w:tc>
           <w:tcPr>
             <w:tcW w:w="960" w:type="dxa"/>
-            <w:tcBorders>
-              <w:top w:val="nil"/>
-              <w:left w:val="nil"/>
-              <w:bottom w:val="nil"/>
-              <w:right w:val="nil"/>
-            </w:tcBorders>
             <w:shd w:val="clear" w:color="auto" w:fill="auto"/>
             <w:noWrap/>
             <w:vAlign w:val="bottom"/>
@@ -5446,12 +4841,6 @@
         <w:tc>
           <w:tcPr>
             <w:tcW w:w="1400" w:type="dxa"/>
-            <w:tcBorders>
-              <w:top w:val="nil"/>
-              <w:left w:val="nil"/>
-              <w:bottom w:val="nil"/>
-              <w:right w:val="nil"/>
-            </w:tcBorders>
             <w:shd w:val="clear" w:color="auto" w:fill="auto"/>
             <w:noWrap/>
             <w:vAlign w:val="bottom"/>
@@ -5483,12 +4872,6 @@
         <w:tc>
           <w:tcPr>
             <w:tcW w:w="1400" w:type="dxa"/>
-            <w:tcBorders>
-              <w:top w:val="nil"/>
-              <w:left w:val="nil"/>
-              <w:bottom w:val="nil"/>
-              <w:right w:val="nil"/>
-            </w:tcBorders>
             <w:shd w:val="clear" w:color="auto" w:fill="auto"/>
             <w:noWrap/>
             <w:vAlign w:val="bottom"/>
@@ -5515,12 +4898,6 @@
         <w:tc>
           <w:tcPr>
             <w:tcW w:w="960" w:type="dxa"/>
-            <w:tcBorders>
-              <w:top w:val="nil"/>
-              <w:left w:val="nil"/>
-              <w:bottom w:val="nil"/>
-              <w:right w:val="nil"/>
-            </w:tcBorders>
             <w:shd w:val="clear" w:color="auto" w:fill="auto"/>
             <w:noWrap/>
             <w:vAlign w:val="bottom"/>
@@ -5547,12 +4924,6 @@
         <w:tc>
           <w:tcPr>
             <w:tcW w:w="1400" w:type="dxa"/>
-            <w:tcBorders>
-              <w:top w:val="nil"/>
-              <w:left w:val="nil"/>
-              <w:bottom w:val="nil"/>
-              <w:right w:val="nil"/>
-            </w:tcBorders>
             <w:shd w:val="clear" w:color="auto" w:fill="auto"/>
             <w:noWrap/>
             <w:vAlign w:val="bottom"/>
@@ -5584,12 +4955,6 @@
         <w:tc>
           <w:tcPr>
             <w:tcW w:w="1400" w:type="dxa"/>
-            <w:tcBorders>
-              <w:top w:val="nil"/>
-              <w:left w:val="nil"/>
-              <w:bottom w:val="nil"/>
-              <w:right w:val="nil"/>
-            </w:tcBorders>
             <w:shd w:val="clear" w:color="auto" w:fill="auto"/>
             <w:noWrap/>
             <w:vAlign w:val="bottom"/>
@@ -5616,12 +4981,6 @@
         <w:tc>
           <w:tcPr>
             <w:tcW w:w="960" w:type="dxa"/>
-            <w:tcBorders>
-              <w:top w:val="nil"/>
-              <w:left w:val="nil"/>
-              <w:bottom w:val="nil"/>
-              <w:right w:val="nil"/>
-            </w:tcBorders>
             <w:shd w:val="clear" w:color="auto" w:fill="auto"/>
             <w:noWrap/>
             <w:vAlign w:val="bottom"/>
@@ -5648,12 +5007,6 @@
         <w:tc>
           <w:tcPr>
             <w:tcW w:w="1400" w:type="dxa"/>
-            <w:tcBorders>
-              <w:top w:val="nil"/>
-              <w:left w:val="nil"/>
-              <w:bottom w:val="nil"/>
-              <w:right w:val="nil"/>
-            </w:tcBorders>
             <w:shd w:val="clear" w:color="auto" w:fill="auto"/>
             <w:noWrap/>
             <w:vAlign w:val="bottom"/>
@@ -5685,12 +5038,6 @@
         <w:tc>
           <w:tcPr>
             <w:tcW w:w="1400" w:type="dxa"/>
-            <w:tcBorders>
-              <w:top w:val="nil"/>
-              <w:left w:val="nil"/>
-              <w:bottom w:val="nil"/>
-              <w:right w:val="nil"/>
-            </w:tcBorders>
             <w:shd w:val="clear" w:color="auto" w:fill="auto"/>
             <w:noWrap/>
             <w:vAlign w:val="bottom"/>
@@ -5717,12 +5064,6 @@
         <w:tc>
           <w:tcPr>
             <w:tcW w:w="960" w:type="dxa"/>
-            <w:tcBorders>
-              <w:top w:val="nil"/>
-              <w:left w:val="nil"/>
-              <w:bottom w:val="nil"/>
-              <w:right w:val="nil"/>
-            </w:tcBorders>
             <w:shd w:val="clear" w:color="auto" w:fill="auto"/>
             <w:noWrap/>
             <w:vAlign w:val="bottom"/>
@@ -5749,12 +5090,6 @@
         <w:tc>
           <w:tcPr>
             <w:tcW w:w="1400" w:type="dxa"/>
-            <w:tcBorders>
-              <w:top w:val="nil"/>
-              <w:left w:val="nil"/>
-              <w:bottom w:val="nil"/>
-              <w:right w:val="nil"/>
-            </w:tcBorders>
             <w:shd w:val="clear" w:color="auto" w:fill="auto"/>
             <w:noWrap/>
             <w:vAlign w:val="bottom"/>
@@ -5786,12 +5121,6 @@
         <w:tc>
           <w:tcPr>
             <w:tcW w:w="1400" w:type="dxa"/>
-            <w:tcBorders>
-              <w:top w:val="nil"/>
-              <w:left w:val="nil"/>
-              <w:bottom w:val="nil"/>
-              <w:right w:val="nil"/>
-            </w:tcBorders>
             <w:shd w:val="clear" w:color="auto" w:fill="auto"/>
             <w:noWrap/>
             <w:vAlign w:val="bottom"/>
@@ -5818,12 +5147,6 @@
         <w:tc>
           <w:tcPr>
             <w:tcW w:w="960" w:type="dxa"/>
-            <w:tcBorders>
-              <w:top w:val="nil"/>
-              <w:left w:val="nil"/>
-              <w:bottom w:val="nil"/>
-              <w:right w:val="nil"/>
-            </w:tcBorders>
             <w:shd w:val="clear" w:color="auto" w:fill="auto"/>
             <w:noWrap/>
             <w:vAlign w:val="bottom"/>
@@ -5850,12 +5173,6 @@
         <w:tc>
           <w:tcPr>
             <w:tcW w:w="1400" w:type="dxa"/>
-            <w:tcBorders>
-              <w:top w:val="nil"/>
-              <w:left w:val="nil"/>
-              <w:bottom w:val="nil"/>
-              <w:right w:val="nil"/>
-            </w:tcBorders>
             <w:shd w:val="clear" w:color="auto" w:fill="auto"/>
             <w:noWrap/>
             <w:vAlign w:val="bottom"/>
@@ -5887,12 +5204,6 @@
         <w:tc>
           <w:tcPr>
             <w:tcW w:w="1400" w:type="dxa"/>
-            <w:tcBorders>
-              <w:top w:val="nil"/>
-              <w:left w:val="nil"/>
-              <w:bottom w:val="nil"/>
-              <w:right w:val="nil"/>
-            </w:tcBorders>
             <w:shd w:val="clear" w:color="auto" w:fill="auto"/>
             <w:noWrap/>
             <w:vAlign w:val="bottom"/>
@@ -5919,12 +5230,6 @@
         <w:tc>
           <w:tcPr>
             <w:tcW w:w="960" w:type="dxa"/>
-            <w:tcBorders>
-              <w:top w:val="nil"/>
-              <w:left w:val="nil"/>
-              <w:bottom w:val="nil"/>
-              <w:right w:val="nil"/>
-            </w:tcBorders>
             <w:shd w:val="clear" w:color="auto" w:fill="auto"/>
             <w:noWrap/>
             <w:vAlign w:val="bottom"/>
@@ -5951,12 +5256,6 @@
         <w:tc>
           <w:tcPr>
             <w:tcW w:w="1400" w:type="dxa"/>
-            <w:tcBorders>
-              <w:top w:val="nil"/>
-              <w:left w:val="nil"/>
-              <w:bottom w:val="nil"/>
-              <w:right w:val="nil"/>
-            </w:tcBorders>
             <w:shd w:val="clear" w:color="auto" w:fill="auto"/>
             <w:noWrap/>
             <w:vAlign w:val="bottom"/>
@@ -5988,12 +5287,6 @@
         <w:tc>
           <w:tcPr>
             <w:tcW w:w="1400" w:type="dxa"/>
-            <w:tcBorders>
-              <w:top w:val="nil"/>
-              <w:left w:val="nil"/>
-              <w:bottom w:val="nil"/>
-              <w:right w:val="nil"/>
-            </w:tcBorders>
             <w:shd w:val="clear" w:color="auto" w:fill="auto"/>
             <w:noWrap/>
             <w:vAlign w:val="bottom"/>
@@ -6020,12 +5313,6 @@
         <w:tc>
           <w:tcPr>
             <w:tcW w:w="960" w:type="dxa"/>
-            <w:tcBorders>
-              <w:top w:val="nil"/>
-              <w:left w:val="nil"/>
-              <w:bottom w:val="nil"/>
-              <w:right w:val="nil"/>
-            </w:tcBorders>
             <w:shd w:val="clear" w:color="auto" w:fill="auto"/>
             <w:noWrap/>
             <w:vAlign w:val="bottom"/>
@@ -6052,12 +5339,6 @@
         <w:tc>
           <w:tcPr>
             <w:tcW w:w="1400" w:type="dxa"/>
-            <w:tcBorders>
-              <w:top w:val="nil"/>
-              <w:left w:val="nil"/>
-              <w:bottom w:val="nil"/>
-              <w:right w:val="nil"/>
-            </w:tcBorders>
             <w:shd w:val="clear" w:color="auto" w:fill="auto"/>
             <w:noWrap/>
             <w:vAlign w:val="bottom"/>
@@ -6102,18 +5383,20 @@
       </w:r>
       <w:proofErr w:type="gramEnd"/>
       <w:r>
-        <w:t xml:space="preserve">, F results for </w:t>
-      </w:r>
-      <w:r>
-        <w:t>Golf</w:t>
-      </w:r>
-      <w:r>
-        <w:t>.jpg file</w:t>
+        <w:t>, F results for Golf.jpg file</w:t>
       </w:r>
     </w:p>
     <w:tbl>
       <w:tblPr>
         <w:tblW w:w="4200" w:type="dxa"/>
+        <w:tblBorders>
+          <w:top w:val="single" w:sz="4" w:space="0" w:color="auto"/>
+          <w:left w:val="single" w:sz="4" w:space="0" w:color="auto"/>
+          <w:bottom w:val="single" w:sz="4" w:space="0" w:color="auto"/>
+          <w:right w:val="single" w:sz="4" w:space="0" w:color="auto"/>
+          <w:insideH w:val="single" w:sz="4" w:space="0" w:color="auto"/>
+          <w:insideV w:val="single" w:sz="4" w:space="0" w:color="auto"/>
+        </w:tblBorders>
         <w:tblLook w:val="04A0" w:firstRow="1" w:lastRow="0" w:firstColumn="1" w:lastColumn="0" w:noHBand="0" w:noVBand="1"/>
       </w:tblPr>
       <w:tblGrid>
@@ -6128,28 +5411,26 @@
         <w:tc>
           <w:tcPr>
             <w:tcW w:w="1400" w:type="dxa"/>
-            <w:tcBorders>
-              <w:top w:val="nil"/>
-              <w:left w:val="nil"/>
-              <w:bottom w:val="nil"/>
-              <w:right w:val="nil"/>
-            </w:tcBorders>
-            <w:shd w:val="clear" w:color="auto" w:fill="auto"/>
-            <w:noWrap/>
-            <w:vAlign w:val="bottom"/>
-            <w:hideMark/>
-          </w:tcPr>
-          <w:p>
-            <w:pPr>
-              <w:spacing w:after="0" w:line="240" w:lineRule="auto"/>
-              <w:rPr>
-                <w:rFonts w:ascii="Calibri" w:eastAsia="Times New Roman" w:hAnsi="Calibri" w:cs="Calibri"/>
-                <w:color w:val="000000"/>
-              </w:rPr>
-            </w:pPr>
-            <w:r>
-              <w:rPr>
-                <w:rFonts w:ascii="Calibri" w:eastAsia="Times New Roman" w:hAnsi="Calibri" w:cs="Calibri"/>
+            <w:shd w:val="clear" w:color="auto" w:fill="auto"/>
+            <w:noWrap/>
+            <w:vAlign w:val="bottom"/>
+            <w:hideMark/>
+          </w:tcPr>
+          <w:p>
+            <w:pPr>
+              <w:spacing w:after="0" w:line="240" w:lineRule="auto"/>
+              <w:rPr>
+                <w:rFonts w:ascii="Calibri" w:eastAsia="Times New Roman" w:hAnsi="Calibri" w:cs="Calibri"/>
+                <w:b/>
+                <w:bCs/>
+                <w:color w:val="000000"/>
+              </w:rPr>
+            </w:pPr>
+            <w:r>
+              <w:rPr>
+                <w:rFonts w:ascii="Calibri" w:eastAsia="Times New Roman" w:hAnsi="Calibri" w:cs="Calibri"/>
+                <w:b/>
+                <w:bCs/>
                 <w:color w:val="000000"/>
               </w:rPr>
               <w:t>P</w:t>
@@ -6159,28 +5440,26 @@
         <w:tc>
           <w:tcPr>
             <w:tcW w:w="1400" w:type="dxa"/>
-            <w:tcBorders>
-              <w:top w:val="nil"/>
-              <w:left w:val="nil"/>
-              <w:bottom w:val="nil"/>
-              <w:right w:val="nil"/>
-            </w:tcBorders>
-            <w:shd w:val="clear" w:color="auto" w:fill="auto"/>
-            <w:noWrap/>
-            <w:vAlign w:val="bottom"/>
-            <w:hideMark/>
-          </w:tcPr>
-          <w:p>
-            <w:pPr>
-              <w:spacing w:after="0" w:line="240" w:lineRule="auto"/>
-              <w:rPr>
-                <w:rFonts w:ascii="Calibri" w:eastAsia="Times New Roman" w:hAnsi="Calibri" w:cs="Calibri"/>
-                <w:color w:val="000000"/>
-              </w:rPr>
-            </w:pPr>
-            <w:r>
-              <w:rPr>
-                <w:rFonts w:ascii="Calibri" w:eastAsia="Times New Roman" w:hAnsi="Calibri" w:cs="Calibri"/>
+            <w:shd w:val="clear" w:color="auto" w:fill="auto"/>
+            <w:noWrap/>
+            <w:vAlign w:val="bottom"/>
+            <w:hideMark/>
+          </w:tcPr>
+          <w:p>
+            <w:pPr>
+              <w:spacing w:after="0" w:line="240" w:lineRule="auto"/>
+              <w:rPr>
+                <w:rFonts w:ascii="Calibri" w:eastAsia="Times New Roman" w:hAnsi="Calibri" w:cs="Calibri"/>
+                <w:b/>
+                <w:bCs/>
+                <w:color w:val="000000"/>
+              </w:rPr>
+            </w:pPr>
+            <w:r>
+              <w:rPr>
+                <w:rFonts w:ascii="Calibri" w:eastAsia="Times New Roman" w:hAnsi="Calibri" w:cs="Calibri"/>
+                <w:b/>
+                <w:bCs/>
                 <w:color w:val="000000"/>
               </w:rPr>
               <w:t>R</w:t>
@@ -6190,28 +5469,26 @@
         <w:tc>
           <w:tcPr>
             <w:tcW w:w="1400" w:type="dxa"/>
-            <w:tcBorders>
-              <w:top w:val="nil"/>
-              <w:left w:val="nil"/>
-              <w:bottom w:val="nil"/>
-              <w:right w:val="nil"/>
-            </w:tcBorders>
-            <w:shd w:val="clear" w:color="auto" w:fill="auto"/>
-            <w:noWrap/>
-            <w:vAlign w:val="bottom"/>
-            <w:hideMark/>
-          </w:tcPr>
-          <w:p>
-            <w:pPr>
-              <w:spacing w:after="0" w:line="240" w:lineRule="auto"/>
-              <w:rPr>
-                <w:rFonts w:ascii="Calibri" w:eastAsia="Times New Roman" w:hAnsi="Calibri" w:cs="Calibri"/>
-                <w:color w:val="000000"/>
-              </w:rPr>
-            </w:pPr>
-            <w:r>
-              <w:rPr>
-                <w:rFonts w:ascii="Calibri" w:eastAsia="Times New Roman" w:hAnsi="Calibri" w:cs="Calibri"/>
+            <w:shd w:val="clear" w:color="auto" w:fill="auto"/>
+            <w:noWrap/>
+            <w:vAlign w:val="bottom"/>
+            <w:hideMark/>
+          </w:tcPr>
+          <w:p>
+            <w:pPr>
+              <w:spacing w:after="0" w:line="240" w:lineRule="auto"/>
+              <w:rPr>
+                <w:rFonts w:ascii="Calibri" w:eastAsia="Times New Roman" w:hAnsi="Calibri" w:cs="Calibri"/>
+                <w:b/>
+                <w:bCs/>
+                <w:color w:val="000000"/>
+              </w:rPr>
+            </w:pPr>
+            <w:r>
+              <w:rPr>
+                <w:rFonts w:ascii="Calibri" w:eastAsia="Times New Roman" w:hAnsi="Calibri" w:cs="Calibri"/>
+                <w:b/>
+                <w:bCs/>
                 <w:color w:val="000000"/>
               </w:rPr>
               <w:t>F</w:t>
@@ -6226,12 +5503,6 @@
         <w:tc>
           <w:tcPr>
             <w:tcW w:w="1400" w:type="dxa"/>
-            <w:tcBorders>
-              <w:top w:val="nil"/>
-              <w:left w:val="nil"/>
-              <w:bottom w:val="nil"/>
-              <w:right w:val="nil"/>
-            </w:tcBorders>
             <w:shd w:val="clear" w:color="000000" w:fill="FFFF00"/>
             <w:noWrap/>
             <w:vAlign w:val="bottom"/>
@@ -6258,12 +5529,6 @@
         <w:tc>
           <w:tcPr>
             <w:tcW w:w="1400" w:type="dxa"/>
-            <w:tcBorders>
-              <w:top w:val="nil"/>
-              <w:left w:val="nil"/>
-              <w:bottom w:val="nil"/>
-              <w:right w:val="nil"/>
-            </w:tcBorders>
             <w:shd w:val="clear" w:color="000000" w:fill="FFFF00"/>
             <w:noWrap/>
             <w:vAlign w:val="bottom"/>
@@ -6290,12 +5555,6 @@
         <w:tc>
           <w:tcPr>
             <w:tcW w:w="1400" w:type="dxa"/>
-            <w:tcBorders>
-              <w:top w:val="nil"/>
-              <w:left w:val="nil"/>
-              <w:bottom w:val="nil"/>
-              <w:right w:val="nil"/>
-            </w:tcBorders>
             <w:shd w:val="clear" w:color="000000" w:fill="FFFF00"/>
             <w:noWrap/>
             <w:vAlign w:val="bottom"/>
@@ -6327,12 +5586,6 @@
         <w:tc>
           <w:tcPr>
             <w:tcW w:w="1400" w:type="dxa"/>
-            <w:tcBorders>
-              <w:top w:val="nil"/>
-              <w:left w:val="nil"/>
-              <w:bottom w:val="nil"/>
-              <w:right w:val="nil"/>
-            </w:tcBorders>
             <w:shd w:val="clear" w:color="auto" w:fill="auto"/>
             <w:noWrap/>
             <w:vAlign w:val="bottom"/>
@@ -6359,12 +5612,6 @@
         <w:tc>
           <w:tcPr>
             <w:tcW w:w="1400" w:type="dxa"/>
-            <w:tcBorders>
-              <w:top w:val="nil"/>
-              <w:left w:val="nil"/>
-              <w:bottom w:val="nil"/>
-              <w:right w:val="nil"/>
-            </w:tcBorders>
             <w:shd w:val="clear" w:color="auto" w:fill="auto"/>
             <w:noWrap/>
             <w:vAlign w:val="bottom"/>
@@ -6391,12 +5638,6 @@
         <w:tc>
           <w:tcPr>
             <w:tcW w:w="1400" w:type="dxa"/>
-            <w:tcBorders>
-              <w:top w:val="nil"/>
-              <w:left w:val="nil"/>
-              <w:bottom w:val="nil"/>
-              <w:right w:val="nil"/>
-            </w:tcBorders>
             <w:shd w:val="clear" w:color="auto" w:fill="auto"/>
             <w:noWrap/>
             <w:vAlign w:val="bottom"/>
@@ -6428,12 +5669,6 @@
         <w:tc>
           <w:tcPr>
             <w:tcW w:w="1400" w:type="dxa"/>
-            <w:tcBorders>
-              <w:top w:val="nil"/>
-              <w:left w:val="nil"/>
-              <w:bottom w:val="nil"/>
-              <w:right w:val="nil"/>
-            </w:tcBorders>
             <w:shd w:val="clear" w:color="auto" w:fill="auto"/>
             <w:noWrap/>
             <w:vAlign w:val="bottom"/>
@@ -6460,12 +5695,6 @@
         <w:tc>
           <w:tcPr>
             <w:tcW w:w="1400" w:type="dxa"/>
-            <w:tcBorders>
-              <w:top w:val="nil"/>
-              <w:left w:val="nil"/>
-              <w:bottom w:val="nil"/>
-              <w:right w:val="nil"/>
-            </w:tcBorders>
             <w:shd w:val="clear" w:color="auto" w:fill="auto"/>
             <w:noWrap/>
             <w:vAlign w:val="bottom"/>
@@ -6492,12 +5721,6 @@
         <w:tc>
           <w:tcPr>
             <w:tcW w:w="1400" w:type="dxa"/>
-            <w:tcBorders>
-              <w:top w:val="nil"/>
-              <w:left w:val="nil"/>
-              <w:bottom w:val="nil"/>
-              <w:right w:val="nil"/>
-            </w:tcBorders>
             <w:shd w:val="clear" w:color="auto" w:fill="auto"/>
             <w:noWrap/>
             <w:vAlign w:val="bottom"/>
@@ -6529,12 +5752,6 @@
         <w:tc>
           <w:tcPr>
             <w:tcW w:w="1400" w:type="dxa"/>
-            <w:tcBorders>
-              <w:top w:val="nil"/>
-              <w:left w:val="nil"/>
-              <w:bottom w:val="nil"/>
-              <w:right w:val="nil"/>
-            </w:tcBorders>
             <w:shd w:val="clear" w:color="auto" w:fill="auto"/>
             <w:noWrap/>
             <w:vAlign w:val="bottom"/>
@@ -6561,12 +5778,6 @@
         <w:tc>
           <w:tcPr>
             <w:tcW w:w="1400" w:type="dxa"/>
-            <w:tcBorders>
-              <w:top w:val="nil"/>
-              <w:left w:val="nil"/>
-              <w:bottom w:val="nil"/>
-              <w:right w:val="nil"/>
-            </w:tcBorders>
             <w:shd w:val="clear" w:color="auto" w:fill="auto"/>
             <w:noWrap/>
             <w:vAlign w:val="bottom"/>
@@ -6593,12 +5804,6 @@
         <w:tc>
           <w:tcPr>
             <w:tcW w:w="1400" w:type="dxa"/>
-            <w:tcBorders>
-              <w:top w:val="nil"/>
-              <w:left w:val="nil"/>
-              <w:bottom w:val="nil"/>
-              <w:right w:val="nil"/>
-            </w:tcBorders>
             <w:shd w:val="clear" w:color="auto" w:fill="auto"/>
             <w:noWrap/>
             <w:vAlign w:val="bottom"/>
@@ -6630,12 +5835,6 @@
         <w:tc>
           <w:tcPr>
             <w:tcW w:w="1400" w:type="dxa"/>
-            <w:tcBorders>
-              <w:top w:val="nil"/>
-              <w:left w:val="nil"/>
-              <w:bottom w:val="nil"/>
-              <w:right w:val="nil"/>
-            </w:tcBorders>
             <w:shd w:val="clear" w:color="auto" w:fill="auto"/>
             <w:noWrap/>
             <w:vAlign w:val="bottom"/>
@@ -6662,12 +5861,6 @@
         <w:tc>
           <w:tcPr>
             <w:tcW w:w="1400" w:type="dxa"/>
-            <w:tcBorders>
-              <w:top w:val="nil"/>
-              <w:left w:val="nil"/>
-              <w:bottom w:val="nil"/>
-              <w:right w:val="nil"/>
-            </w:tcBorders>
             <w:shd w:val="clear" w:color="auto" w:fill="auto"/>
             <w:noWrap/>
             <w:vAlign w:val="bottom"/>
@@ -6694,12 +5887,6 @@
         <w:tc>
           <w:tcPr>
             <w:tcW w:w="1400" w:type="dxa"/>
-            <w:tcBorders>
-              <w:top w:val="nil"/>
-              <w:left w:val="nil"/>
-              <w:bottom w:val="nil"/>
-              <w:right w:val="nil"/>
-            </w:tcBorders>
             <w:shd w:val="clear" w:color="auto" w:fill="auto"/>
             <w:noWrap/>
             <w:vAlign w:val="bottom"/>
@@ -6731,12 +5918,6 @@
         <w:tc>
           <w:tcPr>
             <w:tcW w:w="1400" w:type="dxa"/>
-            <w:tcBorders>
-              <w:top w:val="nil"/>
-              <w:left w:val="nil"/>
-              <w:bottom w:val="nil"/>
-              <w:right w:val="nil"/>
-            </w:tcBorders>
             <w:shd w:val="clear" w:color="auto" w:fill="auto"/>
             <w:noWrap/>
             <w:vAlign w:val="bottom"/>
@@ -6763,12 +5944,6 @@
         <w:tc>
           <w:tcPr>
             <w:tcW w:w="1400" w:type="dxa"/>
-            <w:tcBorders>
-              <w:top w:val="nil"/>
-              <w:left w:val="nil"/>
-              <w:bottom w:val="nil"/>
-              <w:right w:val="nil"/>
-            </w:tcBorders>
             <w:shd w:val="clear" w:color="auto" w:fill="auto"/>
             <w:noWrap/>
             <w:vAlign w:val="bottom"/>
@@ -6795,12 +5970,6 @@
         <w:tc>
           <w:tcPr>
             <w:tcW w:w="1400" w:type="dxa"/>
-            <w:tcBorders>
-              <w:top w:val="nil"/>
-              <w:left w:val="nil"/>
-              <w:bottom w:val="nil"/>
-              <w:right w:val="nil"/>
-            </w:tcBorders>
             <w:shd w:val="clear" w:color="auto" w:fill="auto"/>
             <w:noWrap/>
             <w:vAlign w:val="bottom"/>
@@ -6832,12 +6001,6 @@
         <w:tc>
           <w:tcPr>
             <w:tcW w:w="1400" w:type="dxa"/>
-            <w:tcBorders>
-              <w:top w:val="nil"/>
-              <w:left w:val="nil"/>
-              <w:bottom w:val="nil"/>
-              <w:right w:val="nil"/>
-            </w:tcBorders>
             <w:shd w:val="clear" w:color="auto" w:fill="auto"/>
             <w:noWrap/>
             <w:vAlign w:val="bottom"/>
@@ -6864,12 +6027,6 @@
         <w:tc>
           <w:tcPr>
             <w:tcW w:w="1400" w:type="dxa"/>
-            <w:tcBorders>
-              <w:top w:val="nil"/>
-              <w:left w:val="nil"/>
-              <w:bottom w:val="nil"/>
-              <w:right w:val="nil"/>
-            </w:tcBorders>
             <w:shd w:val="clear" w:color="auto" w:fill="auto"/>
             <w:noWrap/>
             <w:vAlign w:val="bottom"/>
@@ -6896,12 +6053,6 @@
         <w:tc>
           <w:tcPr>
             <w:tcW w:w="1400" w:type="dxa"/>
-            <w:tcBorders>
-              <w:top w:val="nil"/>
-              <w:left w:val="nil"/>
-              <w:bottom w:val="nil"/>
-              <w:right w:val="nil"/>
-            </w:tcBorders>
             <w:shd w:val="clear" w:color="auto" w:fill="auto"/>
             <w:noWrap/>
             <w:vAlign w:val="bottom"/>
@@ -6933,12 +6084,6 @@
         <w:tc>
           <w:tcPr>
             <w:tcW w:w="1400" w:type="dxa"/>
-            <w:tcBorders>
-              <w:top w:val="nil"/>
-              <w:left w:val="nil"/>
-              <w:bottom w:val="nil"/>
-              <w:right w:val="nil"/>
-            </w:tcBorders>
             <w:shd w:val="clear" w:color="auto" w:fill="auto"/>
             <w:noWrap/>
             <w:vAlign w:val="bottom"/>
@@ -6965,12 +6110,6 @@
         <w:tc>
           <w:tcPr>
             <w:tcW w:w="1400" w:type="dxa"/>
-            <w:tcBorders>
-              <w:top w:val="nil"/>
-              <w:left w:val="nil"/>
-              <w:bottom w:val="nil"/>
-              <w:right w:val="nil"/>
-            </w:tcBorders>
             <w:shd w:val="clear" w:color="auto" w:fill="auto"/>
             <w:noWrap/>
             <w:vAlign w:val="bottom"/>
@@ -6997,12 +6136,6 @@
         <w:tc>
           <w:tcPr>
             <w:tcW w:w="1400" w:type="dxa"/>
-            <w:tcBorders>
-              <w:top w:val="nil"/>
-              <w:left w:val="nil"/>
-              <w:bottom w:val="nil"/>
-              <w:right w:val="nil"/>
-            </w:tcBorders>
             <w:shd w:val="clear" w:color="auto" w:fill="auto"/>
             <w:noWrap/>
             <w:vAlign w:val="bottom"/>
@@ -7034,12 +6167,6 @@
         <w:tc>
           <w:tcPr>
             <w:tcW w:w="1400" w:type="dxa"/>
-            <w:tcBorders>
-              <w:top w:val="nil"/>
-              <w:left w:val="nil"/>
-              <w:bottom w:val="nil"/>
-              <w:right w:val="nil"/>
-            </w:tcBorders>
             <w:shd w:val="clear" w:color="auto" w:fill="auto"/>
             <w:noWrap/>
             <w:vAlign w:val="bottom"/>
@@ -7066,12 +6193,6 @@
         <w:tc>
           <w:tcPr>
             <w:tcW w:w="1400" w:type="dxa"/>
-            <w:tcBorders>
-              <w:top w:val="nil"/>
-              <w:left w:val="nil"/>
-              <w:bottom w:val="nil"/>
-              <w:right w:val="nil"/>
-            </w:tcBorders>
             <w:shd w:val="clear" w:color="auto" w:fill="auto"/>
             <w:noWrap/>
             <w:vAlign w:val="bottom"/>
@@ -7098,12 +6219,6 @@
         <w:tc>
           <w:tcPr>
             <w:tcW w:w="1400" w:type="dxa"/>
-            <w:tcBorders>
-              <w:top w:val="nil"/>
-              <w:left w:val="nil"/>
-              <w:bottom w:val="nil"/>
-              <w:right w:val="nil"/>
-            </w:tcBorders>
             <w:shd w:val="clear" w:color="auto" w:fill="auto"/>
             <w:noWrap/>
             <w:vAlign w:val="bottom"/>
@@ -7135,12 +6250,6 @@
         <w:tc>
           <w:tcPr>
             <w:tcW w:w="1400" w:type="dxa"/>
-            <w:tcBorders>
-              <w:top w:val="nil"/>
-              <w:left w:val="nil"/>
-              <w:bottom w:val="nil"/>
-              <w:right w:val="nil"/>
-            </w:tcBorders>
             <w:shd w:val="clear" w:color="000000" w:fill="FFFF00"/>
             <w:noWrap/>
             <w:vAlign w:val="bottom"/>
@@ -7167,12 +6276,6 @@
         <w:tc>
           <w:tcPr>
             <w:tcW w:w="1400" w:type="dxa"/>
-            <w:tcBorders>
-              <w:top w:val="nil"/>
-              <w:left w:val="nil"/>
-              <w:bottom w:val="nil"/>
-              <w:right w:val="nil"/>
-            </w:tcBorders>
             <w:shd w:val="clear" w:color="000000" w:fill="FFFF00"/>
             <w:noWrap/>
             <w:vAlign w:val="bottom"/>
@@ -7199,12 +6302,6 @@
         <w:tc>
           <w:tcPr>
             <w:tcW w:w="1400" w:type="dxa"/>
-            <w:tcBorders>
-              <w:top w:val="nil"/>
-              <w:left w:val="nil"/>
-              <w:bottom w:val="nil"/>
-              <w:right w:val="nil"/>
-            </w:tcBorders>
             <w:shd w:val="clear" w:color="000000" w:fill="FFFF00"/>
             <w:noWrap/>
             <w:vAlign w:val="bottom"/>
@@ -7236,12 +6333,6 @@
         <w:tc>
           <w:tcPr>
             <w:tcW w:w="1400" w:type="dxa"/>
-            <w:tcBorders>
-              <w:top w:val="nil"/>
-              <w:left w:val="nil"/>
-              <w:bottom w:val="nil"/>
-              <w:right w:val="nil"/>
-            </w:tcBorders>
             <w:shd w:val="clear" w:color="auto" w:fill="auto"/>
             <w:noWrap/>
             <w:vAlign w:val="bottom"/>
@@ -7268,12 +6359,6 @@
         <w:tc>
           <w:tcPr>
             <w:tcW w:w="1400" w:type="dxa"/>
-            <w:tcBorders>
-              <w:top w:val="nil"/>
-              <w:left w:val="nil"/>
-              <w:bottom w:val="nil"/>
-              <w:right w:val="nil"/>
-            </w:tcBorders>
             <w:shd w:val="clear" w:color="auto" w:fill="auto"/>
             <w:noWrap/>
             <w:vAlign w:val="bottom"/>
@@ -7300,12 +6385,6 @@
         <w:tc>
           <w:tcPr>
             <w:tcW w:w="1400" w:type="dxa"/>
-            <w:tcBorders>
-              <w:top w:val="nil"/>
-              <w:left w:val="nil"/>
-              <w:bottom w:val="nil"/>
-              <w:right w:val="nil"/>
-            </w:tcBorders>
             <w:shd w:val="clear" w:color="auto" w:fill="auto"/>
             <w:noWrap/>
             <w:vAlign w:val="bottom"/>
@@ -7337,12 +6416,6 @@
         <w:tc>
           <w:tcPr>
             <w:tcW w:w="1400" w:type="dxa"/>
-            <w:tcBorders>
-              <w:top w:val="nil"/>
-              <w:left w:val="nil"/>
-              <w:bottom w:val="nil"/>
-              <w:right w:val="nil"/>
-            </w:tcBorders>
             <w:shd w:val="clear" w:color="auto" w:fill="auto"/>
             <w:noWrap/>
             <w:vAlign w:val="bottom"/>
@@ -7369,12 +6442,6 @@
         <w:tc>
           <w:tcPr>
             <w:tcW w:w="1400" w:type="dxa"/>
-            <w:tcBorders>
-              <w:top w:val="nil"/>
-              <w:left w:val="nil"/>
-              <w:bottom w:val="nil"/>
-              <w:right w:val="nil"/>
-            </w:tcBorders>
             <w:shd w:val="clear" w:color="auto" w:fill="auto"/>
             <w:noWrap/>
             <w:vAlign w:val="bottom"/>
@@ -7401,12 +6468,6 @@
         <w:tc>
           <w:tcPr>
             <w:tcW w:w="1400" w:type="dxa"/>
-            <w:tcBorders>
-              <w:top w:val="nil"/>
-              <w:left w:val="nil"/>
-              <w:bottom w:val="nil"/>
-              <w:right w:val="nil"/>
-            </w:tcBorders>
             <w:shd w:val="clear" w:color="auto" w:fill="auto"/>
             <w:noWrap/>
             <w:vAlign w:val="bottom"/>
@@ -7438,12 +6499,6 @@
         <w:tc>
           <w:tcPr>
             <w:tcW w:w="1400" w:type="dxa"/>
-            <w:tcBorders>
-              <w:top w:val="nil"/>
-              <w:left w:val="nil"/>
-              <w:bottom w:val="nil"/>
-              <w:right w:val="nil"/>
-            </w:tcBorders>
             <w:shd w:val="clear" w:color="auto" w:fill="auto"/>
             <w:noWrap/>
             <w:vAlign w:val="bottom"/>
@@ -7470,12 +6525,6 @@
         <w:tc>
           <w:tcPr>
             <w:tcW w:w="1400" w:type="dxa"/>
-            <w:tcBorders>
-              <w:top w:val="nil"/>
-              <w:left w:val="nil"/>
-              <w:bottom w:val="nil"/>
-              <w:right w:val="nil"/>
-            </w:tcBorders>
             <w:shd w:val="clear" w:color="auto" w:fill="auto"/>
             <w:noWrap/>
             <w:vAlign w:val="bottom"/>
@@ -7502,12 +6551,6 @@
         <w:tc>
           <w:tcPr>
             <w:tcW w:w="1400" w:type="dxa"/>
-            <w:tcBorders>
-              <w:top w:val="nil"/>
-              <w:left w:val="nil"/>
-              <w:bottom w:val="nil"/>
-              <w:right w:val="nil"/>
-            </w:tcBorders>
             <w:shd w:val="clear" w:color="auto" w:fill="auto"/>
             <w:noWrap/>
             <w:vAlign w:val="bottom"/>
@@ -7539,12 +6582,6 @@
         <w:tc>
           <w:tcPr>
             <w:tcW w:w="1400" w:type="dxa"/>
-            <w:tcBorders>
-              <w:top w:val="nil"/>
-              <w:left w:val="nil"/>
-              <w:bottom w:val="nil"/>
-              <w:right w:val="nil"/>
-            </w:tcBorders>
             <w:shd w:val="clear" w:color="auto" w:fill="auto"/>
             <w:noWrap/>
             <w:vAlign w:val="bottom"/>
@@ -7571,12 +6608,6 @@
         <w:tc>
           <w:tcPr>
             <w:tcW w:w="1400" w:type="dxa"/>
-            <w:tcBorders>
-              <w:top w:val="nil"/>
-              <w:left w:val="nil"/>
-              <w:bottom w:val="nil"/>
-              <w:right w:val="nil"/>
-            </w:tcBorders>
             <w:shd w:val="clear" w:color="auto" w:fill="auto"/>
             <w:noWrap/>
             <w:vAlign w:val="bottom"/>
@@ -7603,12 +6634,6 @@
         <w:tc>
           <w:tcPr>
             <w:tcW w:w="1400" w:type="dxa"/>
-            <w:tcBorders>
-              <w:top w:val="nil"/>
-              <w:left w:val="nil"/>
-              <w:bottom w:val="nil"/>
-              <w:right w:val="nil"/>
-            </w:tcBorders>
             <w:shd w:val="clear" w:color="auto" w:fill="auto"/>
             <w:noWrap/>
             <w:vAlign w:val="bottom"/>
@@ -7640,12 +6665,6 @@
         <w:tc>
           <w:tcPr>
             <w:tcW w:w="1400" w:type="dxa"/>
-            <w:tcBorders>
-              <w:top w:val="nil"/>
-              <w:left w:val="nil"/>
-              <w:bottom w:val="nil"/>
-              <w:right w:val="nil"/>
-            </w:tcBorders>
             <w:shd w:val="clear" w:color="auto" w:fill="auto"/>
             <w:noWrap/>
             <w:vAlign w:val="bottom"/>
@@ -7672,12 +6691,6 @@
         <w:tc>
           <w:tcPr>
             <w:tcW w:w="1400" w:type="dxa"/>
-            <w:tcBorders>
-              <w:top w:val="nil"/>
-              <w:left w:val="nil"/>
-              <w:bottom w:val="nil"/>
-              <w:right w:val="nil"/>
-            </w:tcBorders>
             <w:shd w:val="clear" w:color="auto" w:fill="auto"/>
             <w:noWrap/>
             <w:vAlign w:val="bottom"/>
@@ -7704,12 +6717,6 @@
         <w:tc>
           <w:tcPr>
             <w:tcW w:w="1400" w:type="dxa"/>
-            <w:tcBorders>
-              <w:top w:val="nil"/>
-              <w:left w:val="nil"/>
-              <w:bottom w:val="nil"/>
-              <w:right w:val="nil"/>
-            </w:tcBorders>
             <w:shd w:val="clear" w:color="auto" w:fill="auto"/>
             <w:noWrap/>
             <w:vAlign w:val="bottom"/>
@@ -7741,12 +6748,6 @@
         <w:tc>
           <w:tcPr>
             <w:tcW w:w="1400" w:type="dxa"/>
-            <w:tcBorders>
-              <w:top w:val="nil"/>
-              <w:left w:val="nil"/>
-              <w:bottom w:val="nil"/>
-              <w:right w:val="nil"/>
-            </w:tcBorders>
             <w:shd w:val="clear" w:color="auto" w:fill="auto"/>
             <w:noWrap/>
             <w:vAlign w:val="bottom"/>
@@ -7773,12 +6774,6 @@
         <w:tc>
           <w:tcPr>
             <w:tcW w:w="1400" w:type="dxa"/>
-            <w:tcBorders>
-              <w:top w:val="nil"/>
-              <w:left w:val="nil"/>
-              <w:bottom w:val="nil"/>
-              <w:right w:val="nil"/>
-            </w:tcBorders>
             <w:shd w:val="clear" w:color="auto" w:fill="auto"/>
             <w:noWrap/>
             <w:vAlign w:val="bottom"/>
@@ -7805,12 +6800,6 @@
         <w:tc>
           <w:tcPr>
             <w:tcW w:w="1400" w:type="dxa"/>
-            <w:tcBorders>
-              <w:top w:val="nil"/>
-              <w:left w:val="nil"/>
-              <w:bottom w:val="nil"/>
-              <w:right w:val="nil"/>
-            </w:tcBorders>
             <w:shd w:val="clear" w:color="auto" w:fill="auto"/>
             <w:noWrap/>
             <w:vAlign w:val="bottom"/>
@@ -7842,12 +6831,6 @@
         <w:tc>
           <w:tcPr>
             <w:tcW w:w="1400" w:type="dxa"/>
-            <w:tcBorders>
-              <w:top w:val="nil"/>
-              <w:left w:val="nil"/>
-              <w:bottom w:val="nil"/>
-              <w:right w:val="nil"/>
-            </w:tcBorders>
             <w:shd w:val="clear" w:color="auto" w:fill="auto"/>
             <w:noWrap/>
             <w:vAlign w:val="bottom"/>
@@ -7874,12 +6857,6 @@
         <w:tc>
           <w:tcPr>
             <w:tcW w:w="1400" w:type="dxa"/>
-            <w:tcBorders>
-              <w:top w:val="nil"/>
-              <w:left w:val="nil"/>
-              <w:bottom w:val="nil"/>
-              <w:right w:val="nil"/>
-            </w:tcBorders>
             <w:shd w:val="clear" w:color="auto" w:fill="auto"/>
             <w:noWrap/>
             <w:vAlign w:val="bottom"/>
@@ -7906,12 +6883,6 @@
         <w:tc>
           <w:tcPr>
             <w:tcW w:w="1400" w:type="dxa"/>
-            <w:tcBorders>
-              <w:top w:val="nil"/>
-              <w:left w:val="nil"/>
-              <w:bottom w:val="nil"/>
-              <w:right w:val="nil"/>
-            </w:tcBorders>
             <w:shd w:val="clear" w:color="auto" w:fill="auto"/>
             <w:noWrap/>
             <w:vAlign w:val="bottom"/>
@@ -7943,12 +6914,6 @@
         <w:tc>
           <w:tcPr>
             <w:tcW w:w="1400" w:type="dxa"/>
-            <w:tcBorders>
-              <w:top w:val="nil"/>
-              <w:left w:val="nil"/>
-              <w:bottom w:val="nil"/>
-              <w:right w:val="nil"/>
-            </w:tcBorders>
             <w:shd w:val="clear" w:color="auto" w:fill="auto"/>
             <w:noWrap/>
             <w:vAlign w:val="bottom"/>
@@ -7975,12 +6940,6 @@
         <w:tc>
           <w:tcPr>
             <w:tcW w:w="1400" w:type="dxa"/>
-            <w:tcBorders>
-              <w:top w:val="nil"/>
-              <w:left w:val="nil"/>
-              <w:bottom w:val="nil"/>
-              <w:right w:val="nil"/>
-            </w:tcBorders>
             <w:shd w:val="clear" w:color="auto" w:fill="auto"/>
             <w:noWrap/>
             <w:vAlign w:val="bottom"/>
@@ -8007,12 +6966,6 @@
         <w:tc>
           <w:tcPr>
             <w:tcW w:w="1400" w:type="dxa"/>
-            <w:tcBorders>
-              <w:top w:val="nil"/>
-              <w:left w:val="nil"/>
-              <w:bottom w:val="nil"/>
-              <w:right w:val="nil"/>
-            </w:tcBorders>
             <w:shd w:val="clear" w:color="auto" w:fill="auto"/>
             <w:noWrap/>
             <w:vAlign w:val="bottom"/>
@@ -8044,12 +6997,6 @@
         <w:tc>
           <w:tcPr>
             <w:tcW w:w="1400" w:type="dxa"/>
-            <w:tcBorders>
-              <w:top w:val="nil"/>
-              <w:left w:val="nil"/>
-              <w:bottom w:val="nil"/>
-              <w:right w:val="nil"/>
-            </w:tcBorders>
             <w:shd w:val="clear" w:color="000000" w:fill="FFFF00"/>
             <w:noWrap/>
             <w:vAlign w:val="bottom"/>
@@ -8076,12 +7023,6 @@
         <w:tc>
           <w:tcPr>
             <w:tcW w:w="1400" w:type="dxa"/>
-            <w:tcBorders>
-              <w:top w:val="nil"/>
-              <w:left w:val="nil"/>
-              <w:bottom w:val="nil"/>
-              <w:right w:val="nil"/>
-            </w:tcBorders>
             <w:shd w:val="clear" w:color="000000" w:fill="FFFF00"/>
             <w:noWrap/>
             <w:vAlign w:val="bottom"/>
@@ -8108,12 +7049,6 @@
         <w:tc>
           <w:tcPr>
             <w:tcW w:w="1400" w:type="dxa"/>
-            <w:tcBorders>
-              <w:top w:val="nil"/>
-              <w:left w:val="nil"/>
-              <w:bottom w:val="nil"/>
-              <w:right w:val="nil"/>
-            </w:tcBorders>
             <w:shd w:val="clear" w:color="000000" w:fill="FFFF00"/>
             <w:noWrap/>
             <w:vAlign w:val="bottom"/>
@@ -8145,12 +7080,6 @@
         <w:tc>
           <w:tcPr>
             <w:tcW w:w="1400" w:type="dxa"/>
-            <w:tcBorders>
-              <w:top w:val="nil"/>
-              <w:left w:val="nil"/>
-              <w:bottom w:val="nil"/>
-              <w:right w:val="nil"/>
-            </w:tcBorders>
             <w:shd w:val="clear" w:color="auto" w:fill="auto"/>
             <w:noWrap/>
             <w:vAlign w:val="bottom"/>
@@ -8177,12 +7106,6 @@
         <w:tc>
           <w:tcPr>
             <w:tcW w:w="1400" w:type="dxa"/>
-            <w:tcBorders>
-              <w:top w:val="nil"/>
-              <w:left w:val="nil"/>
-              <w:bottom w:val="nil"/>
-              <w:right w:val="nil"/>
-            </w:tcBorders>
             <w:shd w:val="clear" w:color="auto" w:fill="auto"/>
             <w:noWrap/>
             <w:vAlign w:val="bottom"/>
@@ -8209,12 +7132,6 @@
         <w:tc>
           <w:tcPr>
             <w:tcW w:w="1400" w:type="dxa"/>
-            <w:tcBorders>
-              <w:top w:val="nil"/>
-              <w:left w:val="nil"/>
-              <w:bottom w:val="nil"/>
-              <w:right w:val="nil"/>
-            </w:tcBorders>
             <w:shd w:val="clear" w:color="auto" w:fill="auto"/>
             <w:noWrap/>
             <w:vAlign w:val="bottom"/>
@@ -8246,12 +7163,6 @@
         <w:tc>
           <w:tcPr>
             <w:tcW w:w="1400" w:type="dxa"/>
-            <w:tcBorders>
-              <w:top w:val="nil"/>
-              <w:left w:val="nil"/>
-              <w:bottom w:val="nil"/>
-              <w:right w:val="nil"/>
-            </w:tcBorders>
             <w:shd w:val="clear" w:color="auto" w:fill="auto"/>
             <w:noWrap/>
             <w:vAlign w:val="bottom"/>
@@ -8278,12 +7189,6 @@
         <w:tc>
           <w:tcPr>
             <w:tcW w:w="1400" w:type="dxa"/>
-            <w:tcBorders>
-              <w:top w:val="nil"/>
-              <w:left w:val="nil"/>
-              <w:bottom w:val="nil"/>
-              <w:right w:val="nil"/>
-            </w:tcBorders>
             <w:shd w:val="clear" w:color="auto" w:fill="auto"/>
             <w:noWrap/>
             <w:vAlign w:val="bottom"/>
@@ -8310,12 +7215,6 @@
         <w:tc>
           <w:tcPr>
             <w:tcW w:w="1400" w:type="dxa"/>
-            <w:tcBorders>
-              <w:top w:val="nil"/>
-              <w:left w:val="nil"/>
-              <w:bottom w:val="nil"/>
-              <w:right w:val="nil"/>
-            </w:tcBorders>
             <w:shd w:val="clear" w:color="auto" w:fill="auto"/>
             <w:noWrap/>
             <w:vAlign w:val="bottom"/>
@@ -8347,12 +7246,6 @@
         <w:tc>
           <w:tcPr>
             <w:tcW w:w="1400" w:type="dxa"/>
-            <w:tcBorders>
-              <w:top w:val="nil"/>
-              <w:left w:val="nil"/>
-              <w:bottom w:val="nil"/>
-              <w:right w:val="nil"/>
-            </w:tcBorders>
             <w:shd w:val="clear" w:color="auto" w:fill="auto"/>
             <w:noWrap/>
             <w:vAlign w:val="bottom"/>
@@ -8379,12 +7272,6 @@
         <w:tc>
           <w:tcPr>
             <w:tcW w:w="1400" w:type="dxa"/>
-            <w:tcBorders>
-              <w:top w:val="nil"/>
-              <w:left w:val="nil"/>
-              <w:bottom w:val="nil"/>
-              <w:right w:val="nil"/>
-            </w:tcBorders>
             <w:shd w:val="clear" w:color="auto" w:fill="auto"/>
             <w:noWrap/>
             <w:vAlign w:val="bottom"/>
@@ -8411,12 +7298,6 @@
         <w:tc>
           <w:tcPr>
             <w:tcW w:w="1400" w:type="dxa"/>
-            <w:tcBorders>
-              <w:top w:val="nil"/>
-              <w:left w:val="nil"/>
-              <w:bottom w:val="nil"/>
-              <w:right w:val="nil"/>
-            </w:tcBorders>
             <w:shd w:val="clear" w:color="auto" w:fill="auto"/>
             <w:noWrap/>
             <w:vAlign w:val="bottom"/>
@@ -8448,31 +7329,26 @@
         <w:tc>
           <w:tcPr>
             <w:tcW w:w="1400" w:type="dxa"/>
-            <w:tcBorders>
-              <w:top w:val="nil"/>
-              <w:left w:val="nil"/>
-              <w:bottom w:val="nil"/>
-              <w:right w:val="nil"/>
-            </w:tcBorders>
-            <w:shd w:val="clear" w:color="auto" w:fill="auto"/>
-            <w:noWrap/>
-            <w:vAlign w:val="bottom"/>
-            <w:hideMark/>
-          </w:tcPr>
-          <w:p>
-            <w:pPr>
-              <w:spacing w:after="0" w:line="240" w:lineRule="auto"/>
-              <w:jc w:val="right"/>
-              <w:rPr>
-                <w:rFonts w:ascii="Calibri" w:eastAsia="Times New Roman" w:hAnsi="Calibri" w:cs="Calibri"/>
-                <w:color w:val="000000"/>
-              </w:rPr>
-            </w:pPr>
-            <w:r>
-              <w:rPr>
-                <w:rFonts w:ascii="Calibri" w:eastAsia="Times New Roman" w:hAnsi="Calibri" w:cs="Calibri"/>
-                <w:color w:val="000000"/>
-              </w:rPr>
+            <w:shd w:val="clear" w:color="auto" w:fill="auto"/>
+            <w:noWrap/>
+            <w:vAlign w:val="bottom"/>
+            <w:hideMark/>
+          </w:tcPr>
+          <w:p>
+            <w:pPr>
+              <w:spacing w:after="0" w:line="240" w:lineRule="auto"/>
+              <w:jc w:val="right"/>
+              <w:rPr>
+                <w:rFonts w:ascii="Calibri" w:eastAsia="Times New Roman" w:hAnsi="Calibri" w:cs="Calibri"/>
+                <w:color w:val="000000"/>
+              </w:rPr>
+            </w:pPr>
+            <w:r>
+              <w:rPr>
+                <w:rFonts w:ascii="Calibri" w:eastAsia="Times New Roman" w:hAnsi="Calibri" w:cs="Calibri"/>
+                <w:color w:val="000000"/>
+              </w:rPr>
+              <w:lastRenderedPageBreak/>
               <w:t>3.15E-09</w:t>
             </w:r>
           </w:p>
@@ -8480,12 +7356,6 @@
         <w:tc>
           <w:tcPr>
             <w:tcW w:w="1400" w:type="dxa"/>
-            <w:tcBorders>
-              <w:top w:val="nil"/>
-              <w:left w:val="nil"/>
-              <w:bottom w:val="nil"/>
-              <w:right w:val="nil"/>
-            </w:tcBorders>
             <w:shd w:val="clear" w:color="auto" w:fill="auto"/>
             <w:noWrap/>
             <w:vAlign w:val="bottom"/>
@@ -8512,12 +7382,6 @@
         <w:tc>
           <w:tcPr>
             <w:tcW w:w="1400" w:type="dxa"/>
-            <w:tcBorders>
-              <w:top w:val="nil"/>
-              <w:left w:val="nil"/>
-              <w:bottom w:val="nil"/>
-              <w:right w:val="nil"/>
-            </w:tcBorders>
             <w:shd w:val="clear" w:color="auto" w:fill="auto"/>
             <w:noWrap/>
             <w:vAlign w:val="bottom"/>
@@ -8549,12 +7413,6 @@
         <w:tc>
           <w:tcPr>
             <w:tcW w:w="1400" w:type="dxa"/>
-            <w:tcBorders>
-              <w:top w:val="nil"/>
-              <w:left w:val="nil"/>
-              <w:bottom w:val="nil"/>
-              <w:right w:val="nil"/>
-            </w:tcBorders>
             <w:shd w:val="clear" w:color="auto" w:fill="auto"/>
             <w:noWrap/>
             <w:vAlign w:val="bottom"/>
@@ -8581,12 +7439,6 @@
         <w:tc>
           <w:tcPr>
             <w:tcW w:w="1400" w:type="dxa"/>
-            <w:tcBorders>
-              <w:top w:val="nil"/>
-              <w:left w:val="nil"/>
-              <w:bottom w:val="nil"/>
-              <w:right w:val="nil"/>
-            </w:tcBorders>
             <w:shd w:val="clear" w:color="auto" w:fill="auto"/>
             <w:noWrap/>
             <w:vAlign w:val="bottom"/>
@@ -8613,12 +7465,6 @@
         <w:tc>
           <w:tcPr>
             <w:tcW w:w="1400" w:type="dxa"/>
-            <w:tcBorders>
-              <w:top w:val="nil"/>
-              <w:left w:val="nil"/>
-              <w:bottom w:val="nil"/>
-              <w:right w:val="nil"/>
-            </w:tcBorders>
             <w:shd w:val="clear" w:color="auto" w:fill="auto"/>
             <w:noWrap/>
             <w:vAlign w:val="bottom"/>
@@ -8650,12 +7496,6 @@
         <w:tc>
           <w:tcPr>
             <w:tcW w:w="1400" w:type="dxa"/>
-            <w:tcBorders>
-              <w:top w:val="nil"/>
-              <w:left w:val="nil"/>
-              <w:bottom w:val="nil"/>
-              <w:right w:val="nil"/>
-            </w:tcBorders>
             <w:shd w:val="clear" w:color="auto" w:fill="auto"/>
             <w:noWrap/>
             <w:vAlign w:val="bottom"/>
@@ -8682,12 +7522,6 @@
         <w:tc>
           <w:tcPr>
             <w:tcW w:w="1400" w:type="dxa"/>
-            <w:tcBorders>
-              <w:top w:val="nil"/>
-              <w:left w:val="nil"/>
-              <w:bottom w:val="nil"/>
-              <w:right w:val="nil"/>
-            </w:tcBorders>
             <w:shd w:val="clear" w:color="auto" w:fill="auto"/>
             <w:noWrap/>
             <w:vAlign w:val="bottom"/>
@@ -8714,12 +7548,6 @@
         <w:tc>
           <w:tcPr>
             <w:tcW w:w="1400" w:type="dxa"/>
-            <w:tcBorders>
-              <w:top w:val="nil"/>
-              <w:left w:val="nil"/>
-              <w:bottom w:val="nil"/>
-              <w:right w:val="nil"/>
-            </w:tcBorders>
             <w:shd w:val="clear" w:color="auto" w:fill="auto"/>
             <w:noWrap/>
             <w:vAlign w:val="bottom"/>
@@ -8751,12 +7579,6 @@
         <w:tc>
           <w:tcPr>
             <w:tcW w:w="1400" w:type="dxa"/>
-            <w:tcBorders>
-              <w:top w:val="nil"/>
-              <w:left w:val="nil"/>
-              <w:bottom w:val="nil"/>
-              <w:right w:val="nil"/>
-            </w:tcBorders>
             <w:shd w:val="clear" w:color="auto" w:fill="auto"/>
             <w:noWrap/>
             <w:vAlign w:val="bottom"/>
@@ -8783,12 +7605,6 @@
         <w:tc>
           <w:tcPr>
             <w:tcW w:w="1400" w:type="dxa"/>
-            <w:tcBorders>
-              <w:top w:val="nil"/>
-              <w:left w:val="nil"/>
-              <w:bottom w:val="nil"/>
-              <w:right w:val="nil"/>
-            </w:tcBorders>
             <w:shd w:val="clear" w:color="auto" w:fill="auto"/>
             <w:noWrap/>
             <w:vAlign w:val="bottom"/>
@@ -8815,12 +7631,6 @@
         <w:tc>
           <w:tcPr>
             <w:tcW w:w="1400" w:type="dxa"/>
-            <w:tcBorders>
-              <w:top w:val="nil"/>
-              <w:left w:val="nil"/>
-              <w:bottom w:val="nil"/>
-              <w:right w:val="nil"/>
-            </w:tcBorders>
             <w:shd w:val="clear" w:color="auto" w:fill="auto"/>
             <w:noWrap/>
             <w:vAlign w:val="bottom"/>
@@ -8852,12 +7662,6 @@
         <w:tc>
           <w:tcPr>
             <w:tcW w:w="1400" w:type="dxa"/>
-            <w:tcBorders>
-              <w:top w:val="nil"/>
-              <w:left w:val="nil"/>
-              <w:bottom w:val="nil"/>
-              <w:right w:val="nil"/>
-            </w:tcBorders>
             <w:shd w:val="clear" w:color="auto" w:fill="auto"/>
             <w:noWrap/>
             <w:vAlign w:val="bottom"/>
@@ -8884,12 +7688,6 @@
         <w:tc>
           <w:tcPr>
             <w:tcW w:w="1400" w:type="dxa"/>
-            <w:tcBorders>
-              <w:top w:val="nil"/>
-              <w:left w:val="nil"/>
-              <w:bottom w:val="nil"/>
-              <w:right w:val="nil"/>
-            </w:tcBorders>
             <w:shd w:val="clear" w:color="auto" w:fill="auto"/>
             <w:noWrap/>
             <w:vAlign w:val="bottom"/>
@@ -8916,12 +7714,6 @@
         <w:tc>
           <w:tcPr>
             <w:tcW w:w="1400" w:type="dxa"/>
-            <w:tcBorders>
-              <w:top w:val="nil"/>
-              <w:left w:val="nil"/>
-              <w:bottom w:val="nil"/>
-              <w:right w:val="nil"/>
-            </w:tcBorders>
             <w:shd w:val="clear" w:color="auto" w:fill="auto"/>
             <w:noWrap/>
             <w:vAlign w:val="bottom"/>
@@ -9002,7 +7794,6 @@
         </w:numPr>
       </w:pPr>
       <w:r>
-        <w:lastRenderedPageBreak/>
         <w:t xml:space="preserve">The result P, R, F </w:t>
       </w:r>
       <w:proofErr w:type="spellStart"/>
@@ -9065,21 +7856,14 @@
       <w:r>
         <w:t xml:space="preserve"> higher results. </w:t>
       </w:r>
-      <w:proofErr w:type="gramStart"/>
-      <w:r>
-        <w:t>However</w:t>
-      </w:r>
-      <w:proofErr w:type="gramEnd"/>
-      <w:r>
-        <w:t xml:space="preserve"> it should not influence the </w:t>
-      </w:r>
-      <w:proofErr w:type="spellStart"/>
-      <w:r>
-        <w:t>params</w:t>
-      </w:r>
-      <w:proofErr w:type="spellEnd"/>
-      <w:r>
-        <w:t xml:space="preserve"> so much </w:t>
+      <w:r>
+        <w:t>However,</w:t>
+      </w:r>
+      <w:r>
+        <w:t xml:space="preserve"> it</w:t>
+      </w:r>
+      <w:r>
+        <w:t xml:space="preserve"> did not influence the end results </w:t>
       </w:r>
       <w:r>
         <w:t>since everything is changed relatively</w:t>
@@ -9130,10 +7914,7 @@
         <w:tab/>
       </w:r>
       <w:r>
-        <w:t>where SOBEL fails while Canny edge detector succeeds</w:t>
-      </w:r>
-      <w:r>
-        <w:t>:</w:t>
+        <w:t>where SOBEL fails while Canny edge detector succeeds:</w:t>
       </w:r>
     </w:p>
     <w:p>
@@ -9141,7 +7922,10 @@
         <w:ind w:left="1440"/>
       </w:pPr>
       <w:r>
-        <w:t xml:space="preserve">the results of </w:t>
+        <w:t>T</w:t>
+      </w:r>
+      <w:r>
+        <w:t xml:space="preserve">he results of </w:t>
       </w:r>
       <w:proofErr w:type="spellStart"/>
       <w:r>
@@ -9158,40 +7942,46 @@
         <w:t xml:space="preserve"> edges</w:t>
       </w:r>
       <w:r>
+        <w:t xml:space="preserve"> and fat edges</w:t>
+      </w:r>
+      <w:r>
+        <w:t xml:space="preserve"> while canny edge detector is a little bit </w:t>
+      </w:r>
+      <w:r>
+        <w:t>smarter</w:t>
+      </w:r>
+      <w:r>
+        <w:t xml:space="preserve">. i.e. canny edge detector </w:t>
+      </w:r>
+      <w:r>
+        <w:t>can</w:t>
+      </w:r>
+      <w:r>
+        <w:t xml:space="preserve"> clean nois</w:t>
+      </w:r>
+      <w:r>
+        <w:t>e better</w:t>
+      </w:r>
+      <w:r>
+        <w:t xml:space="preserve"> </w:t>
+      </w:r>
+      <w:r>
+        <w:t xml:space="preserve">(say by </w:t>
+      </w:r>
+      <w:r>
+        <w:t>using gaussian filter</w:t>
+      </w:r>
+      <w:r>
+        <w:t>)</w:t>
+      </w:r>
+      <w:r>
         <w:t xml:space="preserve"> and </w:t>
       </w:r>
       <w:r>
-        <w:t>fat</w:t>
-      </w:r>
-      <w:r>
-        <w:t xml:space="preserve"> edges</w:t>
-      </w:r>
-      <w:r>
-        <w:t xml:space="preserve"> while canny edge detector is a little bit </w:t>
-      </w:r>
-      <w:proofErr w:type="gramStart"/>
-      <w:r>
-        <w:t>more smarter</w:t>
-      </w:r>
-      <w:proofErr w:type="gramEnd"/>
-      <w:r>
-        <w:t xml:space="preserve">. i.e. canny edge detector </w:t>
-      </w:r>
-      <w:proofErr w:type="gramStart"/>
-      <w:r>
-        <w:t>has the ability to</w:t>
-      </w:r>
-      <w:proofErr w:type="gramEnd"/>
-      <w:r>
-        <w:t xml:space="preserve"> clean </w:t>
-      </w:r>
-      <w:proofErr w:type="spellStart"/>
-      <w:r>
-        <w:t>nois</w:t>
-      </w:r>
-      <w:proofErr w:type="spellEnd"/>
-      <w:r>
-        <w:t xml:space="preserve"> in the image using gaussian filter and using </w:t>
+        <w:t xml:space="preserve">by </w:t>
+      </w:r>
+      <w:r>
+        <w:t xml:space="preserve">using </w:t>
       </w:r>
       <w:r>
         <w:t>non-maximum suppression</w:t>
@@ -10366,10 +9156,7 @@
         <w:t>𝐹</w:t>
       </w:r>
       <w:r>
-        <w:t xml:space="preserve"> measure? Give a short discussion of where in the image they give different results</w:t>
-      </w:r>
-      <w:r>
-        <w:t>:</w:t>
+        <w:t xml:space="preserve"> measure? Give a short discussion of where in the image they give different results:</w:t>
       </w:r>
     </w:p>
     <w:p>
@@ -10435,14 +9222,12 @@
           <w:szCs w:val="32"/>
           <w:u w:val="single"/>
         </w:rPr>
-        <w:lastRenderedPageBreak/>
         <w:t>Documentation of the function</w:t>
       </w:r>
     </w:p>
     <w:p>
       <w:pPr>
         <w:rPr>
-          <w:rFonts w:hint="cs"/>
           <w:b/>
           <w:bCs/>
           <w:u w:val="single"/>
@@ -10648,7 +9433,12 @@
         </w:numPr>
       </w:pPr>
       <w:r>
-        <w:t>The input matrixes must have the same dimensionality</w:t>
+        <w:t>The in</w:t>
+      </w:r>
+      <w:bookmarkStart w:id="0" w:name="_GoBack"/>
+      <w:bookmarkEnd w:id="0"/>
+      <w:r>
+        <w:t>put matrixes must have the same dimensionality</w:t>
       </w:r>
     </w:p>
     <w:p>
@@ -10754,13 +9544,7 @@
       </w:r>
       <w:proofErr w:type="gramEnd"/>
       <w:r>
-        <w:t>,F]=evaluate</w:t>
-      </w:r>
-      <w:r>
-        <w:t xml:space="preserve"> </w:t>
-      </w:r>
-      <w:r>
-        <w:t>(E,E_GT)</w:t>
+        <w:t>,F]=evaluate (E,E_GT)</w:t>
       </w:r>
     </w:p>
     <w:p>
@@ -10816,6 +9600,7 @@
         </w:numPr>
       </w:pPr>
       <w:r>
+        <w:lastRenderedPageBreak/>
         <w:t>The input matrixes must have the same dimensionality</w:t>
       </w:r>
     </w:p>
@@ -10848,10 +9633,7 @@
         </w:numPr>
       </w:pPr>
       <w:r>
-        <w:t xml:space="preserve">The values </w:t>
-      </w:r>
-      <w:r>
-        <w:t>of P, R and F based on E and E_</w:t>
+        <w:t>The values of P, R and F based on E and E_</w:t>
       </w:r>
       <w:proofErr w:type="gramStart"/>
       <w:r>
@@ -10990,16 +9772,7 @@
       </w:r>
       <w:proofErr w:type="spellEnd"/>
       <w:r>
-        <w:t xml:space="preserve"> </w:t>
-      </w:r>
-      <w:r>
-        <w:t>–</w:t>
-      </w:r>
-      <w:r>
-        <w:t xml:space="preserve"> </w:t>
-      </w:r>
-      <w:r>
-        <w:t xml:space="preserve">path to picture to run </w:t>
+        <w:t xml:space="preserve"> – path to picture to run </w:t>
       </w:r>
       <w:proofErr w:type="spellStart"/>
       <w:r>
@@ -11024,16 +9797,7 @@
       </w:r>
       <w:proofErr w:type="spellEnd"/>
       <w:r>
-        <w:t xml:space="preserve"> </w:t>
-      </w:r>
-      <w:r>
-        <w:t>–</w:t>
-      </w:r>
-      <w:r>
-        <w:t xml:space="preserve"> </w:t>
-      </w:r>
-      <w:r>
-        <w:t xml:space="preserve">threshold for the </w:t>
+        <w:t xml:space="preserve"> – threshold for the </w:t>
       </w:r>
       <w:proofErr w:type="spellStart"/>
       <w:r>
@@ -11053,7 +9817,6 @@
         </w:numPr>
       </w:pPr>
       <w:r>
-        <w:lastRenderedPageBreak/>
         <w:t xml:space="preserve">Output </w:t>
       </w:r>
       <w:proofErr w:type="spellStart"/>
@@ -11088,20 +9851,15 @@
       <w:r>
         <w:t xml:space="preserve">The function </w:t>
       </w:r>
-      <w:proofErr w:type="gramStart"/>
-      <w:r>
-        <w:t>is located in</w:t>
-      </w:r>
-      <w:proofErr w:type="gramEnd"/>
+      <w:r>
+        <w:t>is in</w:t>
+      </w:r>
       <w:r>
         <w:t xml:space="preserve"> the file </w:t>
       </w:r>
       <w:proofErr w:type="spellStart"/>
       <w:r>
-        <w:t>sobel</w:t>
-      </w:r>
-      <w:r>
-        <w:t>.m</w:t>
+        <w:t>sobel.m</w:t>
       </w:r>
       <w:proofErr w:type="spellEnd"/>
     </w:p>
@@ -11126,7 +9884,6 @@
       <w:pPr>
         <w:bidi/>
         <w:rPr>
-          <w:rFonts w:hint="cs"/>
           <w:rtl/>
         </w:rPr>
       </w:pPr>
@@ -11397,6 +10154,118 @@
     </w:lvl>
   </w:abstractNum>
   <w:abstractNum w:abstractNumId="2" w15:restartNumberingAfterBreak="0">
+    <w:nsid w:val="17960860"/>
+    <w:multiLevelType w:val="hybridMultilevel"/>
+    <w:tmpl w:val="69B26188"/>
+    <w:lvl w:ilvl="0" w:tplc="57BE694E">
+      <w:numFmt w:val="bullet"/>
+      <w:lvlText w:val=""/>
+      <w:lvlJc w:val="left"/>
+      <w:pPr>
+        <w:ind w:left="720" w:hanging="360"/>
+      </w:pPr>
+      <w:rPr>
+        <w:rFonts w:ascii="Symbol" w:eastAsiaTheme="minorHAnsi" w:hAnsi="Symbol" w:cstheme="minorBidi" w:hint="default"/>
+      </w:rPr>
+    </w:lvl>
+    <w:lvl w:ilvl="1" w:tplc="04090003" w:tentative="1">
+      <w:start w:val="1"/>
+      <w:numFmt w:val="bullet"/>
+      <w:lvlText w:val="o"/>
+      <w:lvlJc w:val="left"/>
+      <w:pPr>
+        <w:ind w:left="1440" w:hanging="360"/>
+      </w:pPr>
+      <w:rPr>
+        <w:rFonts w:ascii="Courier New" w:hAnsi="Courier New" w:cs="Courier New" w:hint="default"/>
+      </w:rPr>
+    </w:lvl>
+    <w:lvl w:ilvl="2" w:tplc="04090005" w:tentative="1">
+      <w:start w:val="1"/>
+      <w:numFmt w:val="bullet"/>
+      <w:lvlText w:val=""/>
+      <w:lvlJc w:val="left"/>
+      <w:pPr>
+        <w:ind w:left="2160" w:hanging="360"/>
+      </w:pPr>
+      <w:rPr>
+        <w:rFonts w:ascii="Wingdings" w:hAnsi="Wingdings" w:hint="default"/>
+      </w:rPr>
+    </w:lvl>
+    <w:lvl w:ilvl="3" w:tplc="04090001" w:tentative="1">
+      <w:start w:val="1"/>
+      <w:numFmt w:val="bullet"/>
+      <w:lvlText w:val=""/>
+      <w:lvlJc w:val="left"/>
+      <w:pPr>
+        <w:ind w:left="2880" w:hanging="360"/>
+      </w:pPr>
+      <w:rPr>
+        <w:rFonts w:ascii="Symbol" w:hAnsi="Symbol" w:hint="default"/>
+      </w:rPr>
+    </w:lvl>
+    <w:lvl w:ilvl="4" w:tplc="04090003" w:tentative="1">
+      <w:start w:val="1"/>
+      <w:numFmt w:val="bullet"/>
+      <w:lvlText w:val="o"/>
+      <w:lvlJc w:val="left"/>
+      <w:pPr>
+        <w:ind w:left="3600" w:hanging="360"/>
+      </w:pPr>
+      <w:rPr>
+        <w:rFonts w:ascii="Courier New" w:hAnsi="Courier New" w:cs="Courier New" w:hint="default"/>
+      </w:rPr>
+    </w:lvl>
+    <w:lvl w:ilvl="5" w:tplc="04090005" w:tentative="1">
+      <w:start w:val="1"/>
+      <w:numFmt w:val="bullet"/>
+      <w:lvlText w:val=""/>
+      <w:lvlJc w:val="left"/>
+      <w:pPr>
+        <w:ind w:left="4320" w:hanging="360"/>
+      </w:pPr>
+      <w:rPr>
+        <w:rFonts w:ascii="Wingdings" w:hAnsi="Wingdings" w:hint="default"/>
+      </w:rPr>
+    </w:lvl>
+    <w:lvl w:ilvl="6" w:tplc="04090001" w:tentative="1">
+      <w:start w:val="1"/>
+      <w:numFmt w:val="bullet"/>
+      <w:lvlText w:val=""/>
+      <w:lvlJc w:val="left"/>
+      <w:pPr>
+        <w:ind w:left="5040" w:hanging="360"/>
+      </w:pPr>
+      <w:rPr>
+        <w:rFonts w:ascii="Symbol" w:hAnsi="Symbol" w:hint="default"/>
+      </w:rPr>
+    </w:lvl>
+    <w:lvl w:ilvl="7" w:tplc="04090003" w:tentative="1">
+      <w:start w:val="1"/>
+      <w:numFmt w:val="bullet"/>
+      <w:lvlText w:val="o"/>
+      <w:lvlJc w:val="left"/>
+      <w:pPr>
+        <w:ind w:left="5760" w:hanging="360"/>
+      </w:pPr>
+      <w:rPr>
+        <w:rFonts w:ascii="Courier New" w:hAnsi="Courier New" w:cs="Courier New" w:hint="default"/>
+      </w:rPr>
+    </w:lvl>
+    <w:lvl w:ilvl="8" w:tplc="04090005" w:tentative="1">
+      <w:start w:val="1"/>
+      <w:numFmt w:val="bullet"/>
+      <w:lvlText w:val=""/>
+      <w:lvlJc w:val="left"/>
+      <w:pPr>
+        <w:ind w:left="6480" w:hanging="360"/>
+      </w:pPr>
+      <w:rPr>
+        <w:rFonts w:ascii="Wingdings" w:hAnsi="Wingdings" w:hint="default"/>
+      </w:rPr>
+    </w:lvl>
+  </w:abstractNum>
+  <w:abstractNum w:abstractNumId="3" w15:restartNumberingAfterBreak="0">
     <w:nsid w:val="45116B55"/>
     <w:multiLevelType w:val="hybridMultilevel"/>
     <w:tmpl w:val="E5A46B92"/>
@@ -11509,7 +10378,7 @@
       </w:rPr>
     </w:lvl>
   </w:abstractNum>
-  <w:abstractNum w:abstractNumId="3" w15:restartNumberingAfterBreak="0">
+  <w:abstractNum w:abstractNumId="4" w15:restartNumberingAfterBreak="0">
     <w:nsid w:val="6DDA23BD"/>
     <w:multiLevelType w:val="hybridMultilevel"/>
     <w:tmpl w:val="7A4ACAEA"/>
@@ -11599,16 +10468,19 @@
     </w:lvl>
   </w:abstractNum>
   <w:num w:numId="1">
-    <w:abstractNumId w:val="3"/>
+    <w:abstractNumId w:val="4"/>
   </w:num>
   <w:num w:numId="2">
-    <w:abstractNumId w:val="2"/>
+    <w:abstractNumId w:val="3"/>
   </w:num>
   <w:num w:numId="3">
     <w:abstractNumId w:val="1"/>
   </w:num>
   <w:num w:numId="4">
     <w:abstractNumId w:val="0"/>
+  </w:num>
+  <w:num w:numId="5">
+    <w:abstractNumId w:val="2"/>
   </w:num>
 </w:numbering>
 </file>
@@ -12014,6 +10886,7 @@
   <w:style w:type="character" w:default="1" w:styleId="a0">
     <w:name w:val="Default Paragraph Font"/>
     <w:uiPriority w:val="1"/>
+    <w:semiHidden/>
     <w:unhideWhenUsed/>
   </w:style>
   <w:style w:type="table" w:default="1" w:styleId="a1">
@@ -12047,6 +10920,22 @@
       <w:ind w:left="720"/>
       <w:contextualSpacing/>
     </w:pPr>
+  </w:style>
+  <w:style w:type="paragraph" w:customStyle="1" w:styleId="Default">
+    <w:name w:val="Default"/>
+    <w:rsid w:val="0007274A"/>
+    <w:pPr>
+      <w:autoSpaceDE w:val="0"/>
+      <w:autoSpaceDN w:val="0"/>
+      <w:adjustRightInd w:val="0"/>
+      <w:spacing w:after="0" w:line="240" w:lineRule="auto"/>
+    </w:pPr>
+    <w:rPr>
+      <w:rFonts w:ascii="Arial" w:hAnsi="Arial" w:cs="Arial"/>
+      <w:color w:val="000000"/>
+      <w:sz w:val="24"/>
+      <w:szCs w:val="24"/>
+    </w:rPr>
   </w:style>
 </w:styles>
 </file>

</xml_diff>

<commit_message>
answer questions in the doc file
</commit_message>
<xml_diff>
--- a/Ex1_from_Moodle/HW1- Elad Wasserstein & Chen Naveh.docx
+++ b/Ex1_from_Moodle/HW1- Elad Wasserstein & Chen Naveh.docx
@@ -95,19 +95,8 @@
           <w:sz w:val="36"/>
           <w:szCs w:val="36"/>
         </w:rPr>
-        <w:t xml:space="preserve">Chen </w:t>
-      </w:r>
-      <w:proofErr w:type="spellStart"/>
-      <w:r>
-        <w:rPr>
-          <w:b/>
-          <w:bCs/>
-          <w:sz w:val="36"/>
-          <w:szCs w:val="36"/>
-        </w:rPr>
-        <w:t>Naveh</w:t>
-      </w:r>
-      <w:proofErr w:type="spellEnd"/>
+        <w:t>Chen Naveh</w:t>
+      </w:r>
     </w:p>
     <w:p>
       <w:pPr>
@@ -221,7 +210,7 @@
     </w:p>
     <w:p>
       <w:pPr>
-        <w:pStyle w:val="a3"/>
+        <w:pStyle w:val="ListParagraph"/>
         <w:numPr>
           <w:ilvl w:val="0"/>
           <w:numId w:val="5"/>
@@ -244,80 +233,82 @@
     <w:p>
       <w:pPr>
         <w:pStyle w:val="Default"/>
-      </w:pPr>
+        <w:rPr>
+          <w:rFonts w:asciiTheme="minorHAnsi" w:hAnsiTheme="minorHAnsi" w:cstheme="minorBidi"/>
+          <w:color w:val="auto"/>
+          <w:sz w:val="22"/>
+          <w:szCs w:val="22"/>
+          <w:rtl/>
+          <w:lang w:val="en-IN"/>
+        </w:rPr>
+      </w:pPr>
+      <w:r>
+        <w:rPr>
+          <w:rFonts w:asciiTheme="minorHAnsi" w:hAnsiTheme="minorHAnsi" w:cstheme="minorBidi"/>
+          <w:color w:val="auto"/>
+          <w:sz w:val="22"/>
+          <w:szCs w:val="22"/>
+        </w:rPr>
+        <w:t xml:space="preserve">The main idea behind the test image was to get as much diversity as possible to verify the algorithm’s performance. The image is roughly </w:t>
+      </w:r>
+      <w:r>
+        <w:rPr>
+          <w:rFonts w:asciiTheme="minorHAnsi" w:hAnsiTheme="minorHAnsi" w:cstheme="minorBidi"/>
+          <w:color w:val="auto"/>
+          <w:sz w:val="22"/>
+          <w:szCs w:val="22"/>
+          <w:lang w:val="en-GB"/>
+        </w:rPr>
+        <w:t xml:space="preserve">divided into four squares. One is a chess board designed to test the edges which correspond to 0 and 90 degrees. Second was a similar chess board this time tilted to check the other angles (45, 135). A third image was added to check the performance when the edges are blurry and unclear. The forth image contains circles and different intensity to test slighter changes. </w:t>
+      </w:r>
+      <w:r>
+        <w:rPr>
+          <w:rFonts w:asciiTheme="minorHAnsi" w:hAnsiTheme="minorHAnsi" w:cstheme="minorBidi"/>
+          <w:color w:val="auto"/>
+          <w:sz w:val="22"/>
+          <w:szCs w:val="22"/>
+          <w:lang w:val="en-GB"/>
+        </w:rPr>
+        <w:t>Additionally,</w:t>
+      </w:r>
+      <w:r>
+        <w:rPr>
+          <w:rFonts w:asciiTheme="minorHAnsi" w:hAnsiTheme="minorHAnsi" w:cstheme="minorBidi"/>
+          <w:color w:val="auto"/>
+          <w:sz w:val="22"/>
+          <w:szCs w:val="22"/>
+          <w:lang w:val="en-GB"/>
+        </w:rPr>
+        <w:t xml:space="preserve"> we’ve added some noise to the center of the image to get the impression </w:t>
+      </w:r>
+      <w:r>
+        <w:rPr>
+          <w:rFonts w:asciiTheme="minorHAnsi" w:hAnsiTheme="minorHAnsi" w:cstheme="minorBidi"/>
+          <w:color w:val="auto"/>
+          <w:sz w:val="22"/>
+          <w:szCs w:val="22"/>
+          <w:lang w:val="en-GB"/>
+        </w:rPr>
+        <w:t>of the algorithm’s performance with noisy areas.</w:t>
+      </w:r>
     </w:p>
+    <w:p/>
     <w:p>
       <w:pPr>
-        <w:pStyle w:val="Default"/>
+        <w:rPr>
+          <w:color w:val="FF0000"/>
+        </w:rPr>
+      </w:pPr>
+    </w:p>
+    <w:p/>
+    <w:p>
+      <w:pPr>
         <w:rPr>
           <w:b/>
           <w:bCs/>
-          <w:sz w:val="22"/>
-          <w:szCs w:val="22"/>
           <w:u w:val="single"/>
         </w:rPr>
       </w:pPr>
-      <w:r>
-        <w:rPr>
-          <w:rFonts w:asciiTheme="minorHAnsi" w:hAnsiTheme="minorHAnsi" w:cstheme="minorBidi"/>
-          <w:b/>
-          <w:bCs/>
-          <w:color w:val="auto"/>
-          <w:sz w:val="22"/>
-          <w:szCs w:val="22"/>
-          <w:u w:val="single"/>
-        </w:rPr>
-        <w:t>Question B</w:t>
-      </w:r>
-      <w:r>
-        <w:t xml:space="preserve"> - </w:t>
-      </w:r>
-      <w:r>
-        <w:rPr>
-          <w:sz w:val="22"/>
-          <w:szCs w:val="22"/>
-        </w:rPr>
-        <w:t>W</w:t>
-      </w:r>
-      <w:r>
-        <w:rPr>
-          <w:sz w:val="22"/>
-          <w:szCs w:val="22"/>
-        </w:rPr>
-        <w:t>hy</w:t>
-      </w:r>
-      <w:r>
-        <w:rPr>
-          <w:sz w:val="22"/>
-          <w:szCs w:val="22"/>
-        </w:rPr>
-        <w:t xml:space="preserve"> choosing</w:t>
-      </w:r>
-      <w:r>
-        <w:rPr>
-          <w:sz w:val="22"/>
-          <w:szCs w:val="22"/>
-        </w:rPr>
-        <w:t xml:space="preserve"> this image </w:t>
-      </w:r>
-    </w:p>
-    <w:p/>
-    <w:p>
-      <w:pPr>
-        <w:rPr>
-          <w:color w:val="FF0000"/>
-        </w:rPr>
-      </w:pPr>
-      <w:r>
-        <w:rPr>
-          <w:color w:val="FF0000"/>
-          <w:highlight w:val="yellow"/>
-        </w:rPr>
-        <w:t>FINISHE HERE!!!</w:t>
-      </w:r>
-    </w:p>
-    <w:p/>
-    <w:p>
       <w:r>
         <w:rPr>
           <w:b/>
@@ -334,6 +325,8 @@
         </w:rPr>
         <w:t xml:space="preserve"> </w:t>
       </w:r>
+    </w:p>
+    <w:p>
       <w:r>
         <w:t xml:space="preserve">How different parameters (sigma, </w:t>
       </w:r>
@@ -354,22 +347,128 @@
         <w:t>) affect the results?</w:t>
       </w:r>
     </w:p>
-    <w:p/>
     <w:p>
       <w:pPr>
         <w:rPr>
-          <w:color w:val="FF0000"/>
+          <w:lang w:val="en-IN"/>
         </w:rPr>
       </w:pPr>
       <w:r>
+        <w:t xml:space="preserve">Sigma: Affects the size of the window for computing the </w:t>
+      </w:r>
+      <w:r>
+        <w:t>derivatives. Low values generate thinner lines while be more subject to noise. Higher values can detect blurred changes but will be more susceptible to higher frequencies.</w:t>
+      </w:r>
+    </w:p>
+    <w:p>
+      <w:pPr>
         <w:rPr>
-          <w:color w:val="FF0000"/>
-          <w:highlight w:val="yellow"/>
+          <w:lang w:val="en-IN"/>
         </w:rPr>
-        <w:t>FINISHE HERE!!!</w:t>
+      </w:pPr>
+      <w:proofErr w:type="spellStart"/>
+      <w:r>
+        <w:t>H_th</w:t>
+      </w:r>
+      <w:proofErr w:type="spellEnd"/>
+      <w:r>
+        <w:t xml:space="preserve">: In charge for the pixel’s threshold. High values </w:t>
+      </w:r>
+      <w:r>
+        <w:t>mean</w:t>
+      </w:r>
+      <w:r>
+        <w:t xml:space="preserve"> </w:t>
+      </w:r>
+      <w:r>
+        <w:rPr>
+          <w:lang w:val="en-IN"/>
+        </w:rPr>
+        <w:t>finer changes while low values will generate darker image with only the major frequencies.</w:t>
       </w:r>
     </w:p>
-    <w:p/>
+    <w:p>
+      <w:pPr>
+        <w:rPr>
+          <w:lang w:val="en-IN"/>
+        </w:rPr>
+      </w:pPr>
+      <w:proofErr w:type="spellStart"/>
+      <w:r>
+        <w:t>L</w:t>
+      </w:r>
+      <w:r>
+        <w:t>_th</w:t>
+      </w:r>
+      <w:proofErr w:type="spellEnd"/>
+      <w:r>
+        <w:t xml:space="preserve">: In charge for the </w:t>
+      </w:r>
+      <w:r>
+        <w:t xml:space="preserve">thresholding the pixels around those with high values. </w:t>
+      </w:r>
+      <w:r>
+        <w:t>Basically,</w:t>
+      </w:r>
+      <w:r>
+        <w:t xml:space="preserve"> </w:t>
+      </w:r>
+      <w:r>
+        <w:t>lower</w:t>
+      </w:r>
+      <w:r>
+        <w:t xml:space="preserve"> values of </w:t>
+      </w:r>
+      <w:proofErr w:type="spellStart"/>
+      <w:r>
+        <w:t>L_th</w:t>
+      </w:r>
+      <w:proofErr w:type="spellEnd"/>
+      <w:r>
+        <w:t xml:space="preserve"> will generate images with less holes and more continuous lines</w:t>
+      </w:r>
+      <w:r>
+        <w:t xml:space="preserve">, while </w:t>
+      </w:r>
+      <w:r>
+        <w:t>higher</w:t>
+      </w:r>
+      <w:r>
+        <w:t xml:space="preserve"> values will </w:t>
+      </w:r>
+      <w:r>
+        <w:t xml:space="preserve">give more control to </w:t>
+      </w:r>
+      <w:proofErr w:type="spellStart"/>
+      <w:r>
+        <w:t>H_</w:t>
+      </w:r>
+      <w:r>
+        <w:t>th</w:t>
+      </w:r>
+      <w:proofErr w:type="spellEnd"/>
+      <w:r>
+        <w:t xml:space="preserve"> and will not affect the image.</w:t>
+      </w:r>
+      <w:bookmarkStart w:id="0" w:name="_GoBack"/>
+      <w:bookmarkEnd w:id="0"/>
+    </w:p>
+    <w:p>
+      <w:pPr>
+        <w:rPr>
+          <w:lang w:val="en-IN"/>
+        </w:rPr>
+      </w:pPr>
+    </w:p>
+    <w:p>
+      <w:pPr>
+        <w:rPr>
+          <w:rFonts w:hint="cs"/>
+          <w:rtl/>
+          <w:lang w:val="en-IN"/>
+        </w:rPr>
+      </w:pPr>
+    </w:p>
     <w:p>
       <w:pPr>
         <w:rPr>
@@ -421,7 +520,7 @@
     </w:p>
     <w:p>
       <w:pPr>
-        <w:pStyle w:val="a3"/>
+        <w:pStyle w:val="ListParagraph"/>
         <w:numPr>
           <w:ilvl w:val="0"/>
           <w:numId w:val="1"/>
@@ -469,15 +568,7 @@
         <w:t xml:space="preserve"> since most of the</w:t>
       </w:r>
       <w:r>
-        <w:t xml:space="preserve"> detected values are true edges. We also need to take into consideration that high </w:t>
-      </w:r>
-      <w:proofErr w:type="spellStart"/>
-      <w:r>
-        <w:t>params</w:t>
-      </w:r>
-      <w:proofErr w:type="spellEnd"/>
-      <w:r>
-        <w:t xml:space="preserve"> will</w:t>
+        <w:t xml:space="preserve"> detected values are true edges. We also need to take into consideration that high params will</w:t>
       </w:r>
       <w:r>
         <w:t xml:space="preserve"> also </w:t>
@@ -496,13 +587,14 @@
     </w:p>
     <w:p>
       <w:pPr>
-        <w:pStyle w:val="a3"/>
+        <w:pStyle w:val="ListParagraph"/>
         <w:numPr>
           <w:ilvl w:val="0"/>
           <w:numId w:val="1"/>
         </w:numPr>
       </w:pPr>
       <w:r>
+        <w:lastRenderedPageBreak/>
         <w:t xml:space="preserve">Which choice of </w:t>
       </w:r>
       <w:proofErr w:type="spellStart"/>
@@ -564,7 +656,7 @@
     </w:p>
     <w:p>
       <w:pPr>
-        <w:pStyle w:val="a3"/>
+        <w:pStyle w:val="ListParagraph"/>
         <w:numPr>
           <w:ilvl w:val="0"/>
           <w:numId w:val="1"/>
@@ -576,7 +668,7 @@
     </w:p>
     <w:p>
       <w:pPr>
-        <w:pStyle w:val="a3"/>
+        <w:pStyle w:val="ListParagraph"/>
         <w:ind w:left="1440"/>
       </w:pPr>
       <w:r>
@@ -676,7 +768,6 @@
                 <w:bCs/>
                 <w:color w:val="000000"/>
               </w:rPr>
-              <w:lastRenderedPageBreak/>
               <w:t>P</w:t>
             </w:r>
           </w:p>
@@ -3977,7 +4068,6 @@
                 <w:rFonts w:ascii="Calibri" w:eastAsia="Times New Roman" w:hAnsi="Calibri" w:cs="Calibri"/>
                 <w:color w:val="000000"/>
               </w:rPr>
-              <w:lastRenderedPageBreak/>
               <w:t>1.07E-08</w:t>
             </w:r>
           </w:p>
@@ -6269,6 +6359,7 @@
                 <w:rFonts w:ascii="Calibri" w:eastAsia="Times New Roman" w:hAnsi="Calibri" w:cs="Calibri"/>
                 <w:color w:val="000000"/>
               </w:rPr>
+              <w:lastRenderedPageBreak/>
               <w:t>0.003853523</w:t>
             </w:r>
           </w:p>
@@ -7348,7 +7439,6 @@
                 <w:rFonts w:ascii="Calibri" w:eastAsia="Times New Roman" w:hAnsi="Calibri" w:cs="Calibri"/>
                 <w:color w:val="000000"/>
               </w:rPr>
-              <w:lastRenderedPageBreak/>
               <w:t>3.15E-09</w:t>
             </w:r>
           </w:p>
@@ -7787,7 +7877,7 @@
     </w:p>
     <w:p>
       <w:pPr>
-        <w:pStyle w:val="a3"/>
+        <w:pStyle w:val="ListParagraph"/>
         <w:numPr>
           <w:ilvl w:val="0"/>
           <w:numId w:val="3"/>
@@ -7815,7 +7905,7 @@
     </w:p>
     <w:p>
       <w:pPr>
-        <w:pStyle w:val="a3"/>
+        <w:pStyle w:val="ListParagraph"/>
         <w:numPr>
           <w:ilvl w:val="0"/>
           <w:numId w:val="3"/>
@@ -7827,7 +7917,7 @@
     </w:p>
     <w:p>
       <w:pPr>
-        <w:pStyle w:val="a3"/>
+        <w:pStyle w:val="ListParagraph"/>
         <w:numPr>
           <w:ilvl w:val="0"/>
           <w:numId w:val="3"/>
@@ -9330,7 +9420,7 @@
     </w:p>
     <w:p>
       <w:pPr>
-        <w:pStyle w:val="a3"/>
+        <w:pStyle w:val="ListParagraph"/>
         <w:numPr>
           <w:ilvl w:val="0"/>
           <w:numId w:val="2"/>
@@ -9342,7 +9432,7 @@
     </w:p>
     <w:p>
       <w:pPr>
-        <w:pStyle w:val="a3"/>
+        <w:pStyle w:val="ListParagraph"/>
         <w:numPr>
           <w:ilvl w:val="1"/>
           <w:numId w:val="2"/>
@@ -9354,7 +9444,7 @@
     </w:p>
     <w:p>
       <w:pPr>
-        <w:pStyle w:val="a3"/>
+        <w:pStyle w:val="ListParagraph"/>
         <w:numPr>
           <w:ilvl w:val="2"/>
           <w:numId w:val="2"/>
@@ -9382,27 +9472,19 @@
     </w:p>
     <w:p>
       <w:pPr>
-        <w:pStyle w:val="a3"/>
+        <w:pStyle w:val="ListParagraph"/>
         <w:numPr>
           <w:ilvl w:val="1"/>
           <w:numId w:val="2"/>
         </w:numPr>
       </w:pPr>
       <w:r>
-        <w:t xml:space="preserve">Input </w:t>
-      </w:r>
-      <w:proofErr w:type="spellStart"/>
-      <w:r>
-        <w:t>params</w:t>
-      </w:r>
-      <w:proofErr w:type="spellEnd"/>
-      <w:r>
-        <w:t xml:space="preserve">: </w:t>
+        <w:t xml:space="preserve">Input params: </w:t>
       </w:r>
     </w:p>
     <w:p>
       <w:pPr>
-        <w:pStyle w:val="a3"/>
+        <w:pStyle w:val="ListParagraph"/>
         <w:numPr>
           <w:ilvl w:val="2"/>
           <w:numId w:val="2"/>
@@ -9414,56 +9496,44 @@
     </w:p>
     <w:p>
       <w:pPr>
-        <w:pStyle w:val="a3"/>
+        <w:pStyle w:val="ListParagraph"/>
         <w:numPr>
           <w:ilvl w:val="2"/>
           <w:numId w:val="2"/>
         </w:numPr>
       </w:pPr>
       <w:r>
+        <w:lastRenderedPageBreak/>
         <w:t>E_GT - the ground truth (GT) set of pixels selected manually</w:t>
       </w:r>
     </w:p>
     <w:p>
       <w:pPr>
-        <w:pStyle w:val="a3"/>
+        <w:pStyle w:val="ListParagraph"/>
         <w:numPr>
           <w:ilvl w:val="3"/>
           <w:numId w:val="2"/>
         </w:numPr>
       </w:pPr>
       <w:r>
-        <w:t>The in</w:t>
-      </w:r>
-      <w:bookmarkStart w:id="0" w:name="_GoBack"/>
-      <w:bookmarkEnd w:id="0"/>
-      <w:r>
-        <w:t>put matrixes must have the same dimensionality</w:t>
+        <w:t>The input matrixes must have the same dimensionality</w:t>
       </w:r>
     </w:p>
     <w:p>
       <w:pPr>
-        <w:pStyle w:val="a3"/>
+        <w:pStyle w:val="ListParagraph"/>
         <w:numPr>
           <w:ilvl w:val="1"/>
           <w:numId w:val="2"/>
         </w:numPr>
       </w:pPr>
       <w:r>
-        <w:t xml:space="preserve">Output </w:t>
-      </w:r>
-      <w:proofErr w:type="spellStart"/>
-      <w:r>
-        <w:t>params</w:t>
-      </w:r>
-      <w:proofErr w:type="spellEnd"/>
-      <w:r>
-        <w:t>:</w:t>
+        <w:t>Output params:</w:t>
       </w:r>
     </w:p>
     <w:p>
       <w:pPr>
-        <w:pStyle w:val="a3"/>
+        <w:pStyle w:val="ListParagraph"/>
         <w:numPr>
           <w:ilvl w:val="2"/>
           <w:numId w:val="2"/>
@@ -9475,22 +9545,14 @@
     </w:p>
     <w:p>
       <w:pPr>
-        <w:pStyle w:val="a3"/>
+        <w:pStyle w:val="ListParagraph"/>
         <w:numPr>
           <w:ilvl w:val="1"/>
           <w:numId w:val="2"/>
         </w:numPr>
       </w:pPr>
       <w:r>
-        <w:t xml:space="preserve">The function </w:t>
-      </w:r>
-      <w:proofErr w:type="gramStart"/>
-      <w:r>
-        <w:t>is located in</w:t>
-      </w:r>
-      <w:proofErr w:type="gramEnd"/>
-      <w:r>
-        <w:t xml:space="preserve"> the file </w:t>
+        <w:t xml:space="preserve">The function is located in the file </w:t>
       </w:r>
       <w:proofErr w:type="spellStart"/>
       <w:r>
@@ -9505,7 +9567,7 @@
     </w:p>
     <w:p>
       <w:pPr>
-        <w:pStyle w:val="a3"/>
+        <w:pStyle w:val="ListParagraph"/>
         <w:numPr>
           <w:ilvl w:val="0"/>
           <w:numId w:val="2"/>
@@ -9517,7 +9579,7 @@
     </w:p>
     <w:p>
       <w:pPr>
-        <w:pStyle w:val="a3"/>
+        <w:pStyle w:val="ListParagraph"/>
         <w:numPr>
           <w:ilvl w:val="1"/>
           <w:numId w:val="2"/>
@@ -9529,7 +9591,7 @@
     </w:p>
     <w:p>
       <w:pPr>
-        <w:pStyle w:val="a3"/>
+        <w:pStyle w:val="ListParagraph"/>
         <w:numPr>
           <w:ilvl w:val="2"/>
           <w:numId w:val="2"/>
@@ -9549,27 +9611,19 @@
     </w:p>
     <w:p>
       <w:pPr>
-        <w:pStyle w:val="a3"/>
+        <w:pStyle w:val="ListParagraph"/>
         <w:numPr>
           <w:ilvl w:val="1"/>
           <w:numId w:val="2"/>
         </w:numPr>
       </w:pPr>
       <w:r>
-        <w:t xml:space="preserve">Input </w:t>
-      </w:r>
-      <w:proofErr w:type="spellStart"/>
-      <w:r>
-        <w:t>params</w:t>
-      </w:r>
-      <w:proofErr w:type="spellEnd"/>
-      <w:r>
-        <w:t xml:space="preserve">: </w:t>
+        <w:t xml:space="preserve">Input params: </w:t>
       </w:r>
     </w:p>
     <w:p>
       <w:pPr>
-        <w:pStyle w:val="a3"/>
+        <w:pStyle w:val="ListParagraph"/>
         <w:numPr>
           <w:ilvl w:val="2"/>
           <w:numId w:val="2"/>
@@ -9581,7 +9635,7 @@
     </w:p>
     <w:p>
       <w:pPr>
-        <w:pStyle w:val="a3"/>
+        <w:pStyle w:val="ListParagraph"/>
         <w:numPr>
           <w:ilvl w:val="2"/>
           <w:numId w:val="2"/>
@@ -9593,40 +9647,31 @@
     </w:p>
     <w:p>
       <w:pPr>
-        <w:pStyle w:val="a3"/>
+        <w:pStyle w:val="ListParagraph"/>
         <w:numPr>
           <w:ilvl w:val="3"/>
           <w:numId w:val="2"/>
         </w:numPr>
       </w:pPr>
       <w:r>
-        <w:lastRenderedPageBreak/>
         <w:t>The input matrixes must have the same dimensionality</w:t>
       </w:r>
     </w:p>
     <w:p>
       <w:pPr>
-        <w:pStyle w:val="a3"/>
+        <w:pStyle w:val="ListParagraph"/>
         <w:numPr>
           <w:ilvl w:val="1"/>
           <w:numId w:val="2"/>
         </w:numPr>
       </w:pPr>
       <w:r>
-        <w:t xml:space="preserve">Output </w:t>
-      </w:r>
-      <w:proofErr w:type="spellStart"/>
-      <w:r>
-        <w:t>params</w:t>
-      </w:r>
-      <w:proofErr w:type="spellEnd"/>
-      <w:r>
-        <w:t>:</w:t>
+        <w:t>Output params:</w:t>
       </w:r>
     </w:p>
     <w:p>
       <w:pPr>
-        <w:pStyle w:val="a3"/>
+        <w:pStyle w:val="ListParagraph"/>
         <w:numPr>
           <w:ilvl w:val="2"/>
           <w:numId w:val="2"/>
@@ -9654,22 +9699,14 @@
     </w:p>
     <w:p>
       <w:pPr>
-        <w:pStyle w:val="a3"/>
+        <w:pStyle w:val="ListParagraph"/>
         <w:numPr>
           <w:ilvl w:val="1"/>
           <w:numId w:val="2"/>
         </w:numPr>
       </w:pPr>
       <w:r>
-        <w:t xml:space="preserve">The function </w:t>
-      </w:r>
-      <w:proofErr w:type="gramStart"/>
-      <w:r>
-        <w:t>is located in</w:t>
-      </w:r>
-      <w:proofErr w:type="gramEnd"/>
-      <w:r>
-        <w:t xml:space="preserve"> the file </w:t>
+        <w:t xml:space="preserve">The function is located in the file </w:t>
       </w:r>
       <w:proofErr w:type="spellStart"/>
       <w:r>
@@ -9679,7 +9716,7 @@
     </w:p>
     <w:p>
       <w:pPr>
-        <w:pStyle w:val="a3"/>
+        <w:pStyle w:val="ListParagraph"/>
         <w:numPr>
           <w:ilvl w:val="0"/>
           <w:numId w:val="2"/>
@@ -9691,7 +9728,7 @@
     </w:p>
     <w:p>
       <w:pPr>
-        <w:pStyle w:val="a3"/>
+        <w:pStyle w:val="ListParagraph"/>
         <w:numPr>
           <w:ilvl w:val="1"/>
           <w:numId w:val="2"/>
@@ -9703,7 +9740,7 @@
     </w:p>
     <w:p>
       <w:pPr>
-        <w:pStyle w:val="a3"/>
+        <w:pStyle w:val="ListParagraph"/>
         <w:numPr>
           <w:ilvl w:val="2"/>
           <w:numId w:val="2"/>
@@ -9740,27 +9777,19 @@
     </w:p>
     <w:p>
       <w:pPr>
-        <w:pStyle w:val="a3"/>
+        <w:pStyle w:val="ListParagraph"/>
         <w:numPr>
           <w:ilvl w:val="1"/>
           <w:numId w:val="2"/>
         </w:numPr>
       </w:pPr>
       <w:r>
-        <w:t xml:space="preserve">Input </w:t>
-      </w:r>
-      <w:proofErr w:type="spellStart"/>
-      <w:r>
-        <w:t>params</w:t>
-      </w:r>
-      <w:proofErr w:type="spellEnd"/>
-      <w:r>
-        <w:t xml:space="preserve">: </w:t>
+        <w:t xml:space="preserve">Input params: </w:t>
       </w:r>
     </w:p>
     <w:p>
       <w:pPr>
-        <w:pStyle w:val="a3"/>
+        <w:pStyle w:val="ListParagraph"/>
         <w:numPr>
           <w:ilvl w:val="2"/>
           <w:numId w:val="2"/>
@@ -9785,7 +9814,7 @@
     </w:p>
     <w:p>
       <w:pPr>
-        <w:pStyle w:val="a3"/>
+        <w:pStyle w:val="ListParagraph"/>
         <w:numPr>
           <w:ilvl w:val="2"/>
           <w:numId w:val="2"/>
@@ -9810,27 +9839,19 @@
     </w:p>
     <w:p>
       <w:pPr>
-        <w:pStyle w:val="a3"/>
+        <w:pStyle w:val="ListParagraph"/>
         <w:numPr>
           <w:ilvl w:val="1"/>
           <w:numId w:val="2"/>
         </w:numPr>
       </w:pPr>
       <w:r>
-        <w:t xml:space="preserve">Output </w:t>
-      </w:r>
-      <w:proofErr w:type="spellStart"/>
-      <w:r>
-        <w:t>params</w:t>
-      </w:r>
-      <w:proofErr w:type="spellEnd"/>
-      <w:r>
-        <w:t>:</w:t>
+        <w:t>Output params:</w:t>
       </w:r>
     </w:p>
     <w:p>
       <w:pPr>
-        <w:pStyle w:val="a3"/>
+        <w:pStyle w:val="ListParagraph"/>
         <w:numPr>
           <w:ilvl w:val="2"/>
           <w:numId w:val="2"/>
@@ -9842,7 +9863,7 @@
     </w:p>
     <w:p>
       <w:pPr>
-        <w:pStyle w:val="a3"/>
+        <w:pStyle w:val="ListParagraph"/>
         <w:numPr>
           <w:ilvl w:val="1"/>
           <w:numId w:val="2"/>
@@ -9865,7 +9886,7 @@
     </w:p>
     <w:p>
       <w:pPr>
-        <w:pStyle w:val="a3"/>
+        <w:pStyle w:val="ListParagraph"/>
         <w:numPr>
           <w:ilvl w:val="1"/>
           <w:numId w:val="2"/>
@@ -10879,17 +10900,16 @@
     <w:lsdException w:name="Hashtag" w:semiHidden="1" w:unhideWhenUsed="1"/>
     <w:lsdException w:name="Unresolved Mention" w:semiHidden="1" w:unhideWhenUsed="1"/>
   </w:latentStyles>
-  <w:style w:type="paragraph" w:default="1" w:styleId="a">
+  <w:style w:type="paragraph" w:default="1" w:styleId="Normal">
     <w:name w:val="Normal"/>
     <w:qFormat/>
   </w:style>
-  <w:style w:type="character" w:default="1" w:styleId="a0">
+  <w:style w:type="character" w:default="1" w:styleId="DefaultParagraphFont">
     <w:name w:val="Default Paragraph Font"/>
     <w:uiPriority w:val="1"/>
-    <w:semiHidden/>
     <w:unhideWhenUsed/>
   </w:style>
-  <w:style w:type="table" w:default="1" w:styleId="a1">
+  <w:style w:type="table" w:default="1" w:styleId="TableNormal">
     <w:name w:val="Normal Table"/>
     <w:uiPriority w:val="99"/>
     <w:semiHidden/>
@@ -10904,15 +10924,15 @@
       </w:tblCellMar>
     </w:tblPr>
   </w:style>
-  <w:style w:type="numbering" w:default="1" w:styleId="a2">
+  <w:style w:type="numbering" w:default="1" w:styleId="NoList">
     <w:name w:val="No List"/>
     <w:uiPriority w:val="99"/>
     <w:semiHidden/>
     <w:unhideWhenUsed/>
   </w:style>
-  <w:style w:type="paragraph" w:styleId="a3">
+  <w:style w:type="paragraph" w:styleId="ListParagraph">
     <w:name w:val="List Paragraph"/>
-    <w:basedOn w:val="a"/>
+    <w:basedOn w:val="Normal"/>
     <w:uiPriority w:val="34"/>
     <w:qFormat/>
     <w:rsid w:val="00446F50"/>

</xml_diff>